<commit_message>
update cv, skill gpt4 and cyber
</commit_message>
<xml_diff>
--- a/curriculum_vini_eng.docx
+++ b/curriculum_vini_eng.docx
@@ -9,7 +9,7 @@
         <w:ind w:left="1440" w:hanging="0"/>
         <w:jc w:val="left"/>
         <w:rPr>
-          <w:lang w:val="en-US" w:eastAsia="es-ES" w:bidi="es-ES"/>
+          <w:lang w:val="en-US"/>
         </w:rPr>
       </w:pPr>
       <w:r>
@@ -32,7 +32,7 @@
         <w:ind w:left="0" w:hanging="0"/>
         <w:jc w:val="left"/>
         <w:rPr>
-          <w:lang w:val="en-US" w:eastAsia="es-ES" w:bidi="es-ES"/>
+          <w:lang w:val="en-US"/>
         </w:rPr>
       </w:pPr>
       <w:r>
@@ -49,9 +49,7 @@
         <w:spacing w:lineRule="auto" w:line="360"/>
         <w:ind w:left="0" w:hanging="0"/>
         <w:jc w:val="left"/>
-        <w:rPr>
-          <w:lang w:val="en-US" w:eastAsia="es-ES" w:bidi="es-ES"/>
-        </w:rPr>
+        <w:rPr/>
       </w:pPr>
       <w:r>
         <w:rPr>
@@ -66,23 +64,7 @@
           <w:sz w:val="22"/>
           <w:lang w:val="en-US" w:eastAsia="es-ES" w:bidi="es-ES"/>
         </w:rPr>
-        <w:t>vinicio.naranjo15@</w:t>
-      </w:r>
-      <w:r>
-        <w:rPr>
-          <w:rStyle w:val="EnlacedeInternet"/>
-          <w:sz w:val="22"/>
-          <w:lang w:val="en-US" w:eastAsia="es-ES" w:bidi="es-ES"/>
-        </w:rPr>
-        <w:t>gmail</w:t>
-      </w:r>
-      <w:r>
-        <w:rPr>
-          <w:rStyle w:val="EnlacedeInternet"/>
-          <w:sz w:val="22"/>
-          <w:lang w:val="en-US" w:eastAsia="es-ES" w:bidi="es-ES"/>
-        </w:rPr>
-        <w:t>.com</w:t>
+        <w:t>vinicio.naranjo15@gmail.com</w:t>
       </w:r>
     </w:p>
     <w:p>
@@ -108,7 +90,7 @@
         <w:ind w:left="0" w:hanging="0"/>
         <w:jc w:val="left"/>
         <w:rPr>
-          <w:u w:val="single"/>
+          <w:u w:val="none"/>
         </w:rPr>
       </w:pPr>
       <w:r>
@@ -116,7 +98,7 @@
           <w:rFonts w:ascii="Calibri-Bold" w:hAnsi="Calibri-Bold"/>
           <w:b/>
           <w:sz w:val="30"/>
-          <w:u w:val="single"/>
+          <w:u w:val="none"/>
           <w:lang w:val="en-US" w:eastAsia="es-ES" w:bidi="es-ES"/>
         </w:rPr>
         <w:t>PROFESSIONAL EXPERIENCE</w:t>
@@ -130,11 +112,13 @@
         <w:jc w:val="left"/>
         <w:rPr>
           <w:u w:val="none"/>
-        </w:rPr>
-      </w:pPr>
-      <w:r>
-        <w:rPr>
-          <w:u w:val="none"/>
+          <w:lang w:val="en-US"/>
+        </w:rPr>
+      </w:pPr>
+      <w:r>
+        <w:rPr>
+          <w:u w:val="none"/>
+          <w:lang w:val="en-US"/>
         </w:rPr>
       </w:r>
     </w:p>
@@ -145,7 +129,7 @@
         <w:ind w:left="0" w:hanging="0"/>
         <w:jc w:val="left"/>
         <w:rPr>
-          <w:u w:val="none"/>
+          <w:lang w:val="en-US"/>
         </w:rPr>
       </w:pPr>
       <w:r>
@@ -236,6 +220,34 @@
     <w:p>
       <w:pPr>
         <w:pStyle w:val="Normal"/>
+        <w:spacing w:lineRule="auto" w:line="360"/>
+        <w:ind w:left="0" w:hanging="0"/>
+        <w:jc w:val="left"/>
+        <w:rPr>
+          <w:rFonts w:ascii="Calibri-Bold" w:hAnsi="Calibri-Bold"/>
+          <w:b/>
+          <w:bCs/>
+          <w:sz w:val="30"/>
+          <w:szCs w:val="26"/>
+          <w:u w:val="none"/>
+          <w:lang w:eastAsia="es-ES" w:bidi="es-ES"/>
+        </w:rPr>
+      </w:pPr>
+      <w:r>
+        <w:rPr>
+          <w:rFonts w:ascii="Calibri-Bold" w:hAnsi="Calibri-Bold"/>
+          <w:b/>
+          <w:bCs/>
+          <w:sz w:val="30"/>
+          <w:szCs w:val="26"/>
+          <w:u w:val="none"/>
+          <w:lang w:eastAsia="es-ES" w:bidi="es-ES"/>
+        </w:rPr>
+      </w:r>
+    </w:p>
+    <w:p>
+      <w:pPr>
+        <w:pStyle w:val="Normal"/>
         <w:numPr>
           <w:ilvl w:val="0"/>
           <w:numId w:val="4"/>
@@ -243,40 +255,102 @@
         <w:spacing w:lineRule="auto" w:line="360"/>
         <w:jc w:val="left"/>
         <w:rPr>
+          <w:rFonts w:ascii="Calibri" w:hAnsi="Calibri" w:asciiTheme="minorHAnsi" w:hAnsiTheme="minorHAnsi"/>
+          <w:color w:val="000000"/>
+          <w:sz w:val="22"/>
+          <w:szCs w:val="22"/>
+          <w:highlight w:val="none"/>
+          <w:shd w:fill="auto" w:val="clear"/>
+          <w:lang w:val="en-US"/>
+        </w:rPr>
+      </w:pPr>
+      <w:r>
+        <w:rPr>
+          <w:rFonts w:eastAsia="Calibri" w:eastAsiaTheme="minorHAnsi"/>
           <w:b w:val="false"/>
           <w:bCs w:val="false"/>
+          <w:i w:val="false"/>
+          <w:caps w:val="false"/>
+          <w:smallCaps w:val="false"/>
+          <w:color w:val="000000"/>
+          <w:spacing w:val="0"/>
           <w:sz w:val="22"/>
           <w:szCs w:val="22"/>
           <w:u w:val="none"/>
-        </w:rPr>
-      </w:pPr>
-      <w:r>
-        <w:rPr>
-          <w:rFonts w:ascii="Calibri-Bold" w:hAnsi="Calibri-Bold"/>
+          <w:shd w:fill="auto" w:val="clear"/>
+          <w:lang w:val="en-US" w:eastAsia="es-ES" w:bidi="es-ES"/>
+        </w:rPr>
+        <w:t>Use of Python in back-end application development and cybersecurity, combined with React Native on the front-end to create attractive and functional user interfaces.</w:t>
+      </w:r>
+      <w:r>
+        <w:rPr>
+          <w:rFonts w:eastAsia="Calibri" w:eastAsiaTheme="minorHAnsi"/>
           <w:b w:val="false"/>
           <w:bCs w:val="false"/>
+          <w:color w:val="000000"/>
           <w:sz w:val="22"/>
           <w:szCs w:val="22"/>
           <w:u w:val="none"/>
-          <w:lang w:val="en-US" w:eastAsia="es-ES" w:bidi="es-ES"/>
-        </w:rPr>
-        <w:t xml:space="preserve">Web developer with languages </w:t>
-      </w:r>
-      <w:r>
-        <w:rPr>
-          <w:rFonts w:ascii="Calibri-Bold" w:hAnsi="Calibri-Bold"/>
+          <w:shd w:fill="auto" w:val="clear"/>
+          <w:lang w:val="en-US" w:eastAsia="es-ES" w:bidi="es-ES"/>
+        </w:rPr>
+        <w:t xml:space="preserve"> </w:t>
+      </w:r>
+    </w:p>
+    <w:p>
+      <w:pPr>
+        <w:pStyle w:val="Normal"/>
+        <w:numPr>
+          <w:ilvl w:val="0"/>
+          <w:numId w:val="4"/>
+        </w:numPr>
+        <w:spacing w:lineRule="auto" w:line="360"/>
+        <w:jc w:val="left"/>
+        <w:rPr>
+          <w:rFonts w:ascii="Calibri" w:hAnsi="Calibri" w:asciiTheme="minorHAnsi" w:hAnsiTheme="minorHAnsi"/>
+          <w:color w:val="000000"/>
+          <w:sz w:val="22"/>
+          <w:szCs w:val="22"/>
+          <w:highlight w:val="none"/>
+          <w:shd w:fill="auto" w:val="clear"/>
+          <w:lang w:val="en-US"/>
+        </w:rPr>
+      </w:pPr>
+      <w:r>
+        <w:rPr>
+          <w:rFonts w:eastAsia="Calibri" w:eastAsiaTheme="minorHAnsi"/>
           <w:b w:val="false"/>
           <w:bCs w:val="false"/>
+          <w:i w:val="false"/>
+          <w:caps w:val="false"/>
+          <w:smallCaps w:val="false"/>
+          <w:color w:val="000000"/>
+          <w:spacing w:val="0"/>
           <w:sz w:val="22"/>
           <w:szCs w:val="22"/>
           <w:u w:val="none"/>
-          <w:lang w:val="en-US" w:eastAsia="es-ES" w:bidi="es-ES"/>
-        </w:rPr>
-        <w:t>Django, React Native,</w:t>
-      </w:r>
-      <w:r>
-        <w:rPr>
-          <w:rFonts w:ascii="Calibri-Bold" w:hAnsi="Calibri-Bold"/>
+          <w:shd w:fill="auto" w:val="clear"/>
+          <w:lang w:val="en-US" w:eastAsia="es-ES" w:bidi="es-ES"/>
+        </w:rPr>
+        <w:t>Experience in ChatGPT engineering for developers, specifically with GPT-4.</w:t>
+      </w:r>
+    </w:p>
+    <w:p>
+      <w:pPr>
+        <w:pStyle w:val="Normal"/>
+        <w:numPr>
+          <w:ilvl w:val="0"/>
+          <w:numId w:val="4"/>
+        </w:numPr>
+        <w:spacing w:lineRule="auto" w:line="360"/>
+        <w:jc w:val="left"/>
+        <w:rPr>
+          <w:rFonts w:ascii="Calibri" w:hAnsi="Calibri"/>
+          <w:lang w:val="en-US"/>
+        </w:rPr>
+      </w:pPr>
+      <w:r>
+        <w:rPr>
           <w:b w:val="false"/>
           <w:bCs w:val="false"/>
           <w:sz w:val="22"/>
@@ -284,11 +358,24 @@
           <w:u w:val="none"/>
           <w:lang w:val="en-US" w:eastAsia="es-ES" w:bidi="es-ES"/>
         </w:rPr>
-        <w:t xml:space="preserve"> C#, Entity Framework, Dapper, Windows server, JavaScript, Jquery,  HTML, CSS, </w:t>
-      </w:r>
-      <w:r>
-        <w:rPr>
-          <w:rFonts w:ascii="Calibri-Bold" w:hAnsi="Calibri-Bold"/>
+        <w:t>Versatile web developer with skills in Django, React Native, C#, Entity Framework, Dapper, Windows server, JavaScript, Jquery,  HTML, CSS, Bash and Aws.</w:t>
+      </w:r>
+    </w:p>
+    <w:p>
+      <w:pPr>
+        <w:pStyle w:val="Cuerpodetexto"/>
+        <w:numPr>
+          <w:ilvl w:val="0"/>
+          <w:numId w:val="4"/>
+        </w:numPr>
+        <w:spacing w:lineRule="auto" w:line="360"/>
+        <w:jc w:val="left"/>
+        <w:rPr>
+          <w:lang w:val="en-US"/>
+        </w:rPr>
+      </w:pPr>
+      <w:r>
+        <w:rPr>
           <w:b w:val="false"/>
           <w:bCs w:val="false"/>
           <w:sz w:val="22"/>
@@ -296,19 +383,101 @@
           <w:u w:val="none"/>
           <w:lang w:val="en-US" w:eastAsia="es-ES" w:bidi="es-ES"/>
         </w:rPr>
-        <w:t>Bash and Aws</w:t>
-      </w:r>
-      <w:r>
-        <w:rPr>
-          <w:rFonts w:ascii="Calibri-Bold" w:hAnsi="Calibri-Bold"/>
+        <w:t>Familiar with AI tools like GPT-4 and GitHub Copilot for optimizing the development and deployment of AWS cloud applications.</w:t>
+      </w:r>
+    </w:p>
+    <w:p>
+      <w:pPr>
+        <w:pStyle w:val="Normal"/>
+        <w:numPr>
+          <w:ilvl w:val="0"/>
+          <w:numId w:val="4"/>
+        </w:numPr>
+        <w:spacing w:lineRule="auto" w:line="360"/>
+        <w:jc w:val="left"/>
+        <w:rPr>
+          <w:rFonts w:ascii="Calibri" w:hAnsi="Calibri"/>
+          <w:lang w:val="en-US"/>
+        </w:rPr>
+      </w:pPr>
+      <w:r>
+        <w:rPr>
+          <w:lang w:val="en-US"/>
+        </w:rPr>
+        <w:t>Experience in designing and implementing database management systems, with a deep understanding of object-oriented and functional programming principles.</w:t>
+      </w:r>
+    </w:p>
+    <w:p>
+      <w:pPr>
+        <w:pStyle w:val="Normal"/>
+        <w:numPr>
+          <w:ilvl w:val="0"/>
+          <w:numId w:val="4"/>
+        </w:numPr>
+        <w:spacing w:lineRule="auto" w:line="360"/>
+        <w:jc w:val="left"/>
+        <w:rPr>
+          <w:rFonts w:ascii="Calibri" w:hAnsi="Calibri"/>
+          <w:lang w:val="en-US"/>
+        </w:rPr>
+      </w:pPr>
+      <w:r>
+        <w:rPr>
+          <w:lang w:val="en-US"/>
+        </w:rPr>
+        <w:t>Proficiency in AWS services, including EC2, S3, and VPS.</w:t>
+      </w:r>
+    </w:p>
+    <w:p>
+      <w:pPr>
+        <w:pStyle w:val="Normal"/>
+        <w:numPr>
+          <w:ilvl w:val="0"/>
+          <w:numId w:val="4"/>
+        </w:numPr>
+        <w:spacing w:lineRule="auto" w:line="360"/>
+        <w:jc w:val="left"/>
+        <w:rPr>
+          <w:rFonts w:ascii="Calibri" w:hAnsi="Calibri" w:asciiTheme="minorHAnsi" w:hAnsiTheme="minorHAnsi"/>
+          <w:color w:val="000000"/>
+          <w:sz w:val="22"/>
+          <w:szCs w:val="22"/>
+          <w:highlight w:val="none"/>
+          <w:shd w:fill="auto" w:val="clear"/>
+          <w:lang w:val="en-US"/>
+        </w:rPr>
+      </w:pPr>
+      <w:r>
+        <w:rPr>
+          <w:rFonts w:eastAsia="Calibri" w:eastAsiaTheme="minorHAnsi"/>
           <w:b w:val="false"/>
           <w:bCs w:val="false"/>
+          <w:i w:val="false"/>
+          <w:caps w:val="false"/>
+          <w:smallCaps w:val="false"/>
+          <w:color w:val="000000"/>
+          <w:spacing w:val="0"/>
           <w:sz w:val="22"/>
           <w:szCs w:val="22"/>
           <w:u w:val="none"/>
-          <w:lang w:val="en-US" w:eastAsia="es-ES" w:bidi="es-ES"/>
-        </w:rPr>
-        <w:t>.</w:t>
+          <w:shd w:fill="auto" w:val="clear"/>
+          <w:lang w:val="en-US" w:eastAsia="es-ES" w:bidi="es-ES"/>
+        </w:rPr>
+        <w:t>Over 10 years of experience in hardware reverse engineering, complemented by competencies in programming and desktop support.</w:t>
+      </w:r>
+      <w:r>
+        <w:rPr>
+          <w:rFonts w:eastAsia="Calibri" w:eastAsiaTheme="minorHAnsi"/>
+          <w:b w:val="false"/>
+          <w:bCs w:val="false"/>
+          <w:color w:val="000000"/>
+          <w:sz w:val="22"/>
+          <w:szCs w:val="22"/>
+          <w:u w:val="none"/>
+          <w:shd w:fill="auto" w:val="clear"/>
+          <w:lang w:val="en-US" w:eastAsia="es-ES" w:bidi="es-ES"/>
+        </w:rPr>
+        <w:t xml:space="preserve"> </w:t>
       </w:r>
     </w:p>
     <w:p>
@@ -321,46 +490,45 @@
         <w:spacing w:lineRule="auto" w:line="360"/>
         <w:jc w:val="left"/>
         <w:rPr>
+          <w:rFonts w:ascii="Calibri" w:hAnsi="Calibri"/>
+          <w:lang w:val="en-US"/>
+        </w:rPr>
+      </w:pPr>
+      <w:r>
+        <w:rPr>
+          <w:lang w:val="en-US"/>
+        </w:rPr>
+        <w:t>Record of successful projects and challenging problem-solving thanks to a combination of reverse engineering experience and programming skills.</w:t>
+      </w:r>
+    </w:p>
+    <w:p>
+      <w:pPr>
+        <w:pStyle w:val="Normal"/>
+        <w:numPr>
+          <w:ilvl w:val="0"/>
+          <w:numId w:val="0"/>
+        </w:numPr>
+        <w:spacing w:lineRule="auto" w:line="360"/>
+        <w:ind w:left="720" w:hanging="0"/>
+        <w:jc w:val="left"/>
+        <w:rPr>
           <w:b w:val="false"/>
           <w:bCs w:val="false"/>
           <w:sz w:val="22"/>
           <w:szCs w:val="22"/>
           <w:u w:val="none"/>
-        </w:rPr>
-      </w:pPr>
-      <w:r>
-        <w:rPr>
-          <w:rFonts w:ascii="Calibri-Bold" w:hAnsi="Calibri-Bold"/>
+          <w:lang w:val="en-US"/>
+        </w:rPr>
+      </w:pPr>
+      <w:r>
+        <w:rPr>
           <w:b w:val="false"/>
           <w:bCs w:val="false"/>
           <w:sz w:val="22"/>
           <w:szCs w:val="22"/>
           <w:u w:val="none"/>
-          <w:lang w:val="en-US" w:eastAsia="es-ES" w:bidi="es-ES"/>
-        </w:rPr>
-        <w:t>ChatGPT Prompt Engineering for Developers (GPT-4)</w:t>
-      </w:r>
-    </w:p>
-    <w:p>
-      <w:pPr>
-        <w:pStyle w:val="Normal"/>
-        <w:numPr>
-          <w:ilvl w:val="0"/>
-          <w:numId w:val="0"/>
-        </w:numPr>
-        <w:spacing w:lineRule="auto" w:line="360"/>
-        <w:ind w:left="720" w:hanging="0"/>
-        <w:jc w:val="left"/>
-        <w:rPr>
-          <w:b w:val="false"/>
-          <w:bCs w:val="false"/>
-          <w:sz w:val="22"/>
-          <w:szCs w:val="22"/>
-          <w:u w:val="none"/>
-        </w:rPr>
-      </w:pPr>
-      <w:r>
-        <w:rPr/>
+          <w:lang w:val="en-US"/>
+        </w:rPr>
       </w:r>
     </w:p>
     <w:p>
@@ -372,7 +540,7 @@
         <w:ind w:left="340" w:right="0" w:hanging="0"/>
         <w:jc w:val="left"/>
         <w:rPr>
-          <w:u w:val="single"/>
+          <w:lang w:val="en-US"/>
         </w:rPr>
       </w:pPr>
       <w:r>
@@ -410,11 +578,13 @@
         <w:jc w:val="left"/>
         <w:rPr>
           <w:u w:val="single"/>
+          <w:lang w:val="en-US"/>
         </w:rPr>
       </w:pPr>
       <w:r>
         <w:rPr>
           <w:u w:val="single"/>
+          <w:lang w:val="en-US"/>
         </w:rPr>
       </w:r>
     </w:p>
@@ -430,12 +600,7 @@
         <w:spacing w:lineRule="auto" w:line="360" w:before="0" w:after="0"/>
         <w:jc w:val="left"/>
         <w:rPr>
-          <w:rFonts w:ascii="Calibri" w:hAnsi="Calibri"/>
-          <w:b w:val="false"/>
-          <w:bCs w:val="false"/>
-          <w:sz w:val="22"/>
-          <w:szCs w:val="22"/>
-          <w:u w:val="single"/>
+          <w:lang w:val="en-US"/>
         </w:rPr>
       </w:pPr>
       <w:r>
@@ -492,12 +657,7 @@
         <w:spacing w:lineRule="auto" w:line="360" w:before="0" w:after="0"/>
         <w:jc w:val="left"/>
         <w:rPr>
-          <w:rFonts w:ascii="Calibri" w:hAnsi="Calibri"/>
-          <w:b w:val="false"/>
-          <w:bCs w:val="false"/>
-          <w:sz w:val="22"/>
-          <w:szCs w:val="22"/>
-          <w:u w:val="single"/>
+          <w:lang w:val="en-US"/>
         </w:rPr>
       </w:pPr>
       <w:r>
@@ -528,12 +688,7 @@
         <w:spacing w:lineRule="auto" w:line="360" w:before="0" w:after="0"/>
         <w:jc w:val="left"/>
         <w:rPr>
-          <w:rFonts w:ascii="Calibri" w:hAnsi="Calibri"/>
-          <w:b w:val="false"/>
-          <w:bCs w:val="false"/>
-          <w:sz w:val="22"/>
-          <w:szCs w:val="22"/>
-          <w:u w:val="single"/>
+          <w:lang w:val="en-US"/>
         </w:rPr>
       </w:pPr>
       <w:r>
@@ -598,16 +753,33 @@
         <w:spacing w:lineRule="auto" w:line="360" w:before="0" w:after="0"/>
         <w:ind w:left="340" w:right="0" w:hanging="0"/>
         <w:jc w:val="left"/>
-        <w:rPr/>
-      </w:pPr>
-      <w:r>
-        <w:rPr>
-          <w:rFonts w:ascii="Calibri-Bold" w:hAnsi="Calibri-Bold"/>
-          <w:b/>
-          <w:sz w:val="26"/>
-          <w:lang w:val="en-US" w:eastAsia="es-ES" w:bidi="es-ES"/>
-        </w:rPr>
-        <w:t>2017-2022 Electronic Technician in JZ Recielca</w:t>
+        <w:rPr>
+          <w:rFonts w:ascii="Calibri-Bold" w:hAnsi="Calibri-Bold"/>
+          <w:i w:val="false"/>
+          <w:i w:val="false"/>
+          <w:caps w:val="false"/>
+          <w:smallCaps w:val="false"/>
+          <w:spacing w:val="0"/>
+          <w:sz w:val="30"/>
+          <w:szCs w:val="26"/>
+          <w:u w:val="none"/>
+          <w:shd w:fill="FFFFFF" w:val="clear"/>
+          <w:lang w:val="en-US" w:eastAsia="es-ES" w:bidi="es-ES"/>
+        </w:rPr>
+      </w:pPr>
+      <w:r>
+        <w:rPr>
+          <w:rFonts w:ascii="Calibri-Bold" w:hAnsi="Calibri-Bold"/>
+          <w:i w:val="false"/>
+          <w:caps w:val="false"/>
+          <w:smallCaps w:val="false"/>
+          <w:spacing w:val="0"/>
+          <w:sz w:val="30"/>
+          <w:szCs w:val="26"/>
+          <w:u w:val="none"/>
+          <w:shd w:fill="FFFFFF" w:val="clear"/>
+          <w:lang w:val="en-US" w:eastAsia="es-ES" w:bidi="es-ES"/>
+        </w:rPr>
       </w:r>
     </w:p>
     <w:p>
@@ -620,498 +792,30 @@
         <w:jc w:val="left"/>
         <w:rPr>
           <w:rFonts w:ascii="Calibri-Bold" w:hAnsi="Calibri-Bold"/>
-          <w:b/>
-          <w:sz w:val="26"/>
-          <w:lang w:val="en-US" w:eastAsia="es-ES" w:bidi="es-ES"/>
-        </w:rPr>
-      </w:pPr>
-      <w:r>
-        <w:rPr>
-          <w:rFonts w:ascii="Calibri-Bold" w:hAnsi="Calibri-Bold"/>
-          <w:b/>
-          <w:sz w:val="26"/>
-          <w:lang w:val="en-US" w:eastAsia="es-ES" w:bidi="es-ES"/>
-        </w:rPr>
-      </w:r>
-    </w:p>
-    <w:p>
-      <w:pPr>
-        <w:pStyle w:val="Normal"/>
-        <w:numPr>
-          <w:ilvl w:val="0"/>
-          <w:numId w:val="1"/>
-        </w:numPr>
-        <w:spacing w:lineRule="auto" w:line="360"/>
-        <w:jc w:val="left"/>
-        <w:rPr>
-          <w:lang w:val="en-US" w:eastAsia="es-ES" w:bidi="es-ES"/>
-        </w:rPr>
-      </w:pPr>
-      <w:r>
-        <w:rPr>
-          <w:sz w:val="22"/>
-          <w:lang w:val="en-US" w:eastAsia="es-ES" w:bidi="es-ES"/>
-        </w:rPr>
-        <w:t>Use of reverse engineering as a tool for the diagnostic and repairing of fork lift</w:t>
-      </w:r>
-    </w:p>
-    <w:p>
-      <w:pPr>
-        <w:pStyle w:val="Normal"/>
-        <w:numPr>
-          <w:ilvl w:val="0"/>
-          <w:numId w:val="0"/>
-        </w:numPr>
-        <w:spacing w:lineRule="auto" w:line="360"/>
-        <w:ind w:left="720" w:hanging="0"/>
-        <w:jc w:val="left"/>
-        <w:rPr>
-          <w:lang w:val="en-US" w:eastAsia="es-ES" w:bidi="es-ES"/>
-        </w:rPr>
-      </w:pPr>
-      <w:r>
-        <w:rPr>
-          <w:sz w:val="22"/>
-          <w:lang w:val="en-US" w:eastAsia="es-ES" w:bidi="es-ES"/>
-        </w:rPr>
-        <w:t>failures.</w:t>
-      </w:r>
-    </w:p>
-    <w:p>
-      <w:pPr>
-        <w:pStyle w:val="Normal"/>
-        <w:numPr>
-          <w:ilvl w:val="0"/>
-          <w:numId w:val="1"/>
-        </w:numPr>
-        <w:spacing w:lineRule="auto" w:line="360"/>
-        <w:jc w:val="left"/>
-        <w:rPr>
-          <w:lang w:val="en-US" w:eastAsia="es-ES" w:bidi="es-ES"/>
-        </w:rPr>
-      </w:pPr>
-      <w:r>
-        <w:rPr>
-          <w:sz w:val="22"/>
-          <w:lang w:val="en-US" w:eastAsia="es-ES" w:bidi="es-ES"/>
-        </w:rPr>
-        <w:t>Customer Service for whole diagnostic of failures.</w:t>
-      </w:r>
-    </w:p>
-    <w:p>
-      <w:pPr>
-        <w:pStyle w:val="Normal"/>
-        <w:numPr>
-          <w:ilvl w:val="0"/>
-          <w:numId w:val="1"/>
-        </w:numPr>
-        <w:spacing w:lineRule="auto" w:line="360"/>
-        <w:jc w:val="left"/>
-        <w:rPr>
-          <w:lang w:val="en-US" w:eastAsia="es-ES" w:bidi="es-ES"/>
-        </w:rPr>
-      </w:pPr>
-      <w:r>
-        <w:rPr>
-          <w:sz w:val="22"/>
-          <w:lang w:val="en-US" w:eastAsia="es-ES" w:bidi="es-ES"/>
-        </w:rPr>
-        <w:t>Home assistance for repairing by order of the customers.</w:t>
-      </w:r>
-    </w:p>
-    <w:p>
-      <w:pPr>
-        <w:pStyle w:val="Normal"/>
-        <w:numPr>
-          <w:ilvl w:val="0"/>
-          <w:numId w:val="1"/>
-        </w:numPr>
-        <w:spacing w:lineRule="auto" w:line="360"/>
-        <w:jc w:val="left"/>
-        <w:rPr>
-          <w:lang w:val="en-US" w:eastAsia="es-ES" w:bidi="es-ES"/>
-        </w:rPr>
-      </w:pPr>
-      <w:r>
-        <w:rPr>
-          <w:sz w:val="22"/>
-          <w:lang w:val="en-US" w:eastAsia="es-ES" w:bidi="es-ES"/>
-        </w:rPr>
-        <w:t>Diagnosis and repairing of speed controllers for DC motors and frequency inverters.</w:t>
-      </w:r>
-    </w:p>
-    <w:p>
-      <w:pPr>
-        <w:pStyle w:val="Normal"/>
-        <w:numPr>
-          <w:ilvl w:val="0"/>
-          <w:numId w:val="1"/>
-        </w:numPr>
-        <w:spacing w:lineRule="auto" w:line="360"/>
-        <w:jc w:val="left"/>
-        <w:rPr>
-          <w:lang w:val="en-US" w:eastAsia="es-ES" w:bidi="es-ES"/>
-        </w:rPr>
-      </w:pPr>
-      <w:r>
-        <w:rPr>
-          <w:sz w:val="22"/>
-          <w:lang w:val="en-US" w:eastAsia="es-ES" w:bidi="es-ES"/>
-        </w:rPr>
-        <w:t>Manufacturing of fork lift electrical wiring.</w:t>
-      </w:r>
-    </w:p>
-    <w:p>
-      <w:pPr>
-        <w:pStyle w:val="Normal"/>
-        <w:widowControl w:val="false"/>
-        <w:numPr>
-          <w:ilvl w:val="0"/>
-          <w:numId w:val="0"/>
-        </w:numPr>
-        <w:tabs>
-          <w:tab w:val="clear" w:pos="720"/>
-          <w:tab w:val="left" w:pos="400" w:leader="none"/>
-        </w:tabs>
-        <w:bidi w:val="0"/>
-        <w:spacing w:lineRule="auto" w:line="360" w:before="0" w:after="0"/>
-        <w:ind w:left="340" w:right="0" w:hanging="0"/>
-        <w:jc w:val="left"/>
-        <w:rPr>
-          <w:rFonts w:ascii="Calibri-Bold" w:hAnsi="Calibri-Bold"/>
-          <w:b/>
-          <w:sz w:val="26"/>
-          <w:u w:val="none"/>
-        </w:rPr>
-      </w:pPr>
-      <w:r>
-        <w:rPr>
-          <w:rFonts w:ascii="Calibri-Bold" w:hAnsi="Calibri-Bold"/>
-          <w:b/>
-          <w:sz w:val="26"/>
-          <w:u w:val="none"/>
-        </w:rPr>
-      </w:r>
-    </w:p>
-    <w:p>
-      <w:pPr>
-        <w:pStyle w:val="Normal"/>
-        <w:widowControl w:val="false"/>
-        <w:numPr>
-          <w:ilvl w:val="0"/>
-          <w:numId w:val="0"/>
-        </w:numPr>
-        <w:tabs>
-          <w:tab w:val="clear" w:pos="720"/>
-          <w:tab w:val="left" w:pos="400" w:leader="none"/>
-        </w:tabs>
-        <w:bidi w:val="0"/>
-        <w:spacing w:lineRule="auto" w:line="360" w:before="0" w:after="0"/>
-        <w:ind w:left="340" w:right="0" w:hanging="0"/>
-        <w:jc w:val="left"/>
-        <w:rPr>
-          <w:lang w:val="en-US" w:eastAsia="es-ES" w:bidi="es-ES"/>
-        </w:rPr>
-      </w:pPr>
-      <w:r>
-        <w:rPr/>
-      </w:r>
-    </w:p>
-    <w:p>
-      <w:pPr>
-        <w:pStyle w:val="Normal"/>
-        <w:widowControl w:val="false"/>
-        <w:numPr>
-          <w:ilvl w:val="0"/>
-          <w:numId w:val="0"/>
-        </w:numPr>
-        <w:tabs>
-          <w:tab w:val="clear" w:pos="720"/>
-          <w:tab w:val="left" w:pos="400" w:leader="none"/>
-        </w:tabs>
-        <w:bidi w:val="0"/>
-        <w:spacing w:lineRule="auto" w:line="360" w:before="0" w:after="0"/>
-        <w:ind w:left="340" w:right="0" w:hanging="0"/>
-        <w:jc w:val="left"/>
-        <w:rPr>
-          <w:lang w:val="en-US" w:eastAsia="es-ES" w:bidi="es-ES"/>
-        </w:rPr>
-      </w:pPr>
-      <w:r>
-        <w:rPr/>
-      </w:r>
-    </w:p>
-    <w:p>
-      <w:pPr>
-        <w:pStyle w:val="Normal"/>
-        <w:widowControl w:val="false"/>
-        <w:numPr>
-          <w:ilvl w:val="0"/>
-          <w:numId w:val="0"/>
-        </w:numPr>
-        <w:tabs>
-          <w:tab w:val="clear" w:pos="720"/>
-          <w:tab w:val="left" w:pos="400" w:leader="none"/>
-        </w:tabs>
-        <w:bidi w:val="0"/>
-        <w:spacing w:lineRule="auto" w:line="360" w:before="0" w:after="0"/>
-        <w:ind w:left="340" w:right="0" w:hanging="0"/>
-        <w:jc w:val="left"/>
-        <w:rPr>
-          <w:lang w:val="en-US" w:eastAsia="es-ES" w:bidi="es-ES"/>
-        </w:rPr>
-      </w:pPr>
-      <w:r>
-        <w:rPr/>
-      </w:r>
-    </w:p>
-    <w:p>
-      <w:pPr>
-        <w:pStyle w:val="Normal"/>
-        <w:widowControl w:val="false"/>
-        <w:numPr>
-          <w:ilvl w:val="0"/>
-          <w:numId w:val="0"/>
-        </w:numPr>
-        <w:tabs>
-          <w:tab w:val="clear" w:pos="720"/>
-          <w:tab w:val="left" w:pos="400" w:leader="none"/>
-        </w:tabs>
-        <w:bidi w:val="0"/>
-        <w:spacing w:lineRule="auto" w:line="360" w:before="0" w:after="0"/>
-        <w:ind w:left="340" w:right="0" w:hanging="0"/>
-        <w:jc w:val="left"/>
-        <w:rPr>
-          <w:lang w:val="en-US" w:eastAsia="es-ES" w:bidi="es-ES"/>
-        </w:rPr>
-      </w:pPr>
-      <w:r>
-        <w:rPr/>
-      </w:r>
-    </w:p>
-    <w:p>
-      <w:pPr>
-        <w:pStyle w:val="Normal"/>
-        <w:widowControl w:val="false"/>
-        <w:numPr>
-          <w:ilvl w:val="0"/>
-          <w:numId w:val="0"/>
-        </w:numPr>
-        <w:tabs>
-          <w:tab w:val="clear" w:pos="720"/>
-          <w:tab w:val="left" w:pos="400" w:leader="none"/>
-        </w:tabs>
-        <w:bidi w:val="0"/>
-        <w:spacing w:lineRule="auto" w:line="360" w:before="0" w:after="0"/>
-        <w:ind w:left="340" w:right="0" w:hanging="0"/>
-        <w:jc w:val="left"/>
-        <w:rPr>
-          <w:lang w:val="en-US" w:eastAsia="es-ES" w:bidi="es-ES"/>
-        </w:rPr>
-      </w:pPr>
-      <w:r>
-        <w:rPr/>
-      </w:r>
-    </w:p>
-    <w:p>
-      <w:pPr>
-        <w:pStyle w:val="Normal"/>
-        <w:widowControl w:val="false"/>
-        <w:numPr>
-          <w:ilvl w:val="0"/>
-          <w:numId w:val="0"/>
-        </w:numPr>
-        <w:tabs>
-          <w:tab w:val="clear" w:pos="720"/>
-          <w:tab w:val="left" w:pos="400" w:leader="none"/>
-        </w:tabs>
-        <w:bidi w:val="0"/>
-        <w:spacing w:lineRule="auto" w:line="360" w:before="0" w:after="0"/>
-        <w:ind w:left="340" w:right="0" w:hanging="0"/>
-        <w:jc w:val="left"/>
-        <w:rPr>
-          <w:lang w:val="en-US" w:eastAsia="es-ES" w:bidi="es-ES"/>
-        </w:rPr>
-      </w:pPr>
-      <w:r>
-        <w:rPr/>
-      </w:r>
-    </w:p>
-    <w:p>
-      <w:pPr>
-        <w:pStyle w:val="Normal"/>
-        <w:widowControl w:val="false"/>
-        <w:numPr>
-          <w:ilvl w:val="0"/>
-          <w:numId w:val="0"/>
-        </w:numPr>
-        <w:tabs>
-          <w:tab w:val="clear" w:pos="720"/>
-          <w:tab w:val="left" w:pos="400" w:leader="none"/>
-        </w:tabs>
-        <w:bidi w:val="0"/>
-        <w:spacing w:lineRule="auto" w:line="360" w:before="0" w:after="0"/>
-        <w:ind w:left="340" w:right="0" w:hanging="0"/>
-        <w:jc w:val="left"/>
-        <w:rPr>
-          <w:lang w:val="en-US" w:eastAsia="es-ES" w:bidi="es-ES"/>
-        </w:rPr>
-      </w:pPr>
-      <w:r>
-        <w:rPr>
-          <w:rFonts w:ascii="Calibri-Bold" w:hAnsi="Calibri-Bold"/>
-          <w:b/>
-          <w:sz w:val="26"/>
-          <w:u w:val="none"/>
-          <w:lang w:val="en-US" w:eastAsia="es-ES" w:bidi="es-ES"/>
-        </w:rPr>
-        <w:t>2016-2017 Electronic Technician in Tryo Aerospace</w:t>
-      </w:r>
-    </w:p>
-    <w:p>
-      <w:pPr>
-        <w:pStyle w:val="Normal"/>
-        <w:widowControl w:val="false"/>
-        <w:numPr>
-          <w:ilvl w:val="0"/>
-          <w:numId w:val="0"/>
-        </w:numPr>
-        <w:tabs>
-          <w:tab w:val="clear" w:pos="720"/>
-          <w:tab w:val="left" w:pos="400" w:leader="none"/>
-        </w:tabs>
-        <w:bidi w:val="0"/>
-        <w:spacing w:lineRule="auto" w:line="360" w:before="0" w:after="0"/>
-        <w:ind w:left="340" w:right="0" w:hanging="0"/>
-        <w:jc w:val="left"/>
-        <w:rPr>
-          <w:lang w:val="en-US" w:eastAsia="es-ES" w:bidi="es-ES"/>
-        </w:rPr>
-      </w:pPr>
-      <w:r>
-        <w:rPr>
-          <w:lang w:val="en-US" w:eastAsia="es-ES" w:bidi="es-ES"/>
-        </w:rPr>
-      </w:r>
-    </w:p>
-    <w:p>
-      <w:pPr>
-        <w:pStyle w:val="Normal"/>
-        <w:numPr>
-          <w:ilvl w:val="0"/>
-          <w:numId w:val="1"/>
-        </w:numPr>
-        <w:spacing w:lineRule="auto" w:line="360"/>
-        <w:jc w:val="left"/>
-        <w:rPr>
-          <w:lang w:val="en-US" w:eastAsia="es-ES" w:bidi="es-ES"/>
-        </w:rPr>
-      </w:pPr>
-      <w:r>
-        <w:rPr>
-          <w:sz w:val="22"/>
-          <w:lang w:val="en-US" w:eastAsia="es-ES" w:bidi="es-ES"/>
-        </w:rPr>
-        <w:t>Assembly of FM equipment (SMD manual welding) Microscope welding.</w:t>
-      </w:r>
-    </w:p>
-    <w:p>
-      <w:pPr>
-        <w:pStyle w:val="Normal"/>
-        <w:numPr>
-          <w:ilvl w:val="0"/>
-          <w:numId w:val="1"/>
-        </w:numPr>
-        <w:spacing w:lineRule="auto" w:line="360"/>
-        <w:jc w:val="left"/>
-        <w:rPr>
-          <w:lang w:val="en-US" w:eastAsia="es-ES" w:bidi="es-ES"/>
-        </w:rPr>
-      </w:pPr>
-      <w:r>
-        <w:rPr>
-          <w:sz w:val="22"/>
-          <w:lang w:val="en-US" w:eastAsia="es-ES" w:bidi="es-ES"/>
-        </w:rPr>
-        <w:t>Work under ESA Regulation guideslines:</w:t>
-      </w:r>
-    </w:p>
-    <w:p>
-      <w:pPr>
-        <w:pStyle w:val="Normal"/>
-        <w:numPr>
-          <w:ilvl w:val="1"/>
-          <w:numId w:val="1"/>
-        </w:numPr>
-        <w:spacing w:lineRule="auto" w:line="360"/>
-        <w:jc w:val="left"/>
-        <w:rPr>
-          <w:lang w:val="en-US" w:eastAsia="es-ES" w:bidi="es-ES"/>
-        </w:rPr>
-      </w:pPr>
-      <w:r>
-        <w:rPr>
-          <w:sz w:val="22"/>
-          <w:lang w:val="en-US" w:eastAsia="es-ES" w:bidi="es-ES"/>
-        </w:rPr>
-        <w:t>ECSS-Q-ST-70-08C (THD Welding)</w:t>
-      </w:r>
-    </w:p>
-    <w:p>
-      <w:pPr>
-        <w:pStyle w:val="Normal"/>
-        <w:numPr>
-          <w:ilvl w:val="1"/>
-          <w:numId w:val="1"/>
-        </w:numPr>
-        <w:spacing w:lineRule="auto" w:line="360"/>
-        <w:jc w:val="left"/>
-        <w:rPr>
-          <w:lang w:val="en-US" w:eastAsia="es-ES" w:bidi="es-ES"/>
-        </w:rPr>
-      </w:pPr>
-      <w:r>
-        <w:rPr>
-          <w:sz w:val="22"/>
-          <w:lang w:val="en-US" w:eastAsia="es-ES" w:bidi="es-ES"/>
-        </w:rPr>
-        <w:t>ECSS-Q-ST-70-38 (SMD Solder)</w:t>
-      </w:r>
-    </w:p>
-    <w:p>
-      <w:pPr>
-        <w:pStyle w:val="Normal"/>
-        <w:numPr>
-          <w:ilvl w:val="1"/>
-          <w:numId w:val="1"/>
-        </w:numPr>
-        <w:spacing w:lineRule="auto" w:line="360"/>
-        <w:jc w:val="left"/>
-        <w:rPr>
-          <w:lang w:val="en-US" w:eastAsia="es-ES" w:bidi="es-ES"/>
-        </w:rPr>
-      </w:pPr>
-      <w:r>
-        <w:rPr>
-          <w:sz w:val="22"/>
-          <w:lang w:val="en-US" w:eastAsia="es-ES" w:bidi="es-ES"/>
-        </w:rPr>
-        <w:t>ECSS-Q-ST-10-09 (Warranty Non-Conformities)</w:t>
-      </w:r>
-    </w:p>
-    <w:p>
-      <w:pPr>
-        <w:pStyle w:val="Normal"/>
-        <w:spacing w:lineRule="auto" w:line="360"/>
-        <w:jc w:val="left"/>
-        <w:rPr>
-          <w:rFonts w:ascii="Calibri" w:hAnsi="Calibri"/>
-          <w:sz w:val="22"/>
-        </w:rPr>
-      </w:pPr>
-      <w:r>
-        <w:rPr>
-          <w:sz w:val="22"/>
+          <w:i w:val="false"/>
+          <w:i w:val="false"/>
+          <w:caps w:val="false"/>
+          <w:smallCaps w:val="false"/>
+          <w:spacing w:val="0"/>
+          <w:sz w:val="30"/>
+          <w:szCs w:val="26"/>
+          <w:u w:val="none"/>
+          <w:shd w:fill="FFFFFF" w:val="clear"/>
+          <w:lang w:val="en-US" w:eastAsia="es-ES" w:bidi="es-ES"/>
+        </w:rPr>
+      </w:pPr>
+      <w:r>
+        <w:rPr>
+          <w:rFonts w:ascii="Calibri-Bold" w:hAnsi="Calibri-Bold"/>
+          <w:i w:val="false"/>
+          <w:caps w:val="false"/>
+          <w:smallCaps w:val="false"/>
+          <w:spacing w:val="0"/>
+          <w:sz w:val="30"/>
+          <w:szCs w:val="26"/>
+          <w:u w:val="none"/>
+          <w:shd w:fill="FFFFFF" w:val="clear"/>
+          <w:lang w:val="en-US" w:eastAsia="es-ES" w:bidi="es-ES"/>
         </w:rPr>
       </w:r>
     </w:p>
@@ -1124,17 +828,32 @@
         <w:ind w:left="340" w:right="0" w:hanging="0"/>
         <w:jc w:val="left"/>
         <w:rPr>
-          <w:lang w:val="en-US" w:eastAsia="es-ES" w:bidi="es-ES"/>
-        </w:rPr>
-      </w:pPr>
-      <w:r>
-        <w:rPr>
-          <w:rFonts w:ascii="Calibri-Bold" w:hAnsi="Calibri-Bold"/>
-          <w:b/>
-          <w:sz w:val="26"/>
-          <w:lang w:val="en-US" w:eastAsia="es-ES" w:bidi="es-ES"/>
-        </w:rPr>
-        <w:t>2014-2016 Electronic Technician in HP Inc</w:t>
+          <w:rFonts w:ascii="Calibri-Bold" w:hAnsi="Calibri-Bold"/>
+          <w:i w:val="false"/>
+          <w:i w:val="false"/>
+          <w:caps w:val="false"/>
+          <w:smallCaps w:val="false"/>
+          <w:spacing w:val="0"/>
+          <w:sz w:val="30"/>
+          <w:szCs w:val="26"/>
+          <w:u w:val="none"/>
+          <w:shd w:fill="FFFFFF" w:val="clear"/>
+          <w:lang w:val="en-US" w:eastAsia="es-ES" w:bidi="es-ES"/>
+        </w:rPr>
+      </w:pPr>
+      <w:r>
+        <w:rPr>
+          <w:rFonts w:ascii="Calibri-Bold" w:hAnsi="Calibri-Bold"/>
+          <w:i w:val="false"/>
+          <w:caps w:val="false"/>
+          <w:smallCaps w:val="false"/>
+          <w:spacing w:val="0"/>
+          <w:sz w:val="30"/>
+          <w:szCs w:val="26"/>
+          <w:u w:val="none"/>
+          <w:shd w:fill="FFFFFF" w:val="clear"/>
+          <w:lang w:val="en-US" w:eastAsia="es-ES" w:bidi="es-ES"/>
+        </w:rPr>
       </w:r>
     </w:p>
     <w:p>
@@ -1146,6 +865,403 @@
         <w:ind w:left="340" w:right="0" w:hanging="0"/>
         <w:jc w:val="left"/>
         <w:rPr>
+          <w:lang w:val="en-US"/>
+        </w:rPr>
+      </w:pPr>
+      <w:r>
+        <w:rPr>
+          <w:rFonts w:ascii="Calibri-Bold" w:hAnsi="Calibri-Bold"/>
+          <w:b/>
+          <w:sz w:val="26"/>
+          <w:lang w:val="en-US" w:eastAsia="es-ES" w:bidi="es-ES"/>
+        </w:rPr>
+        <w:t>2017-2022 Electronic Technician in JZ Recielca</w:t>
+      </w:r>
+    </w:p>
+    <w:p>
+      <w:pPr>
+        <w:pStyle w:val="Normal"/>
+        <w:widowControl w:val="false"/>
+        <w:bidi w:val="0"/>
+        <w:spacing w:lineRule="auto" w:line="360" w:before="0" w:after="0"/>
+        <w:ind w:left="340" w:right="0" w:hanging="0"/>
+        <w:jc w:val="left"/>
+        <w:rPr>
+          <w:rFonts w:ascii="Calibri-Bold" w:hAnsi="Calibri-Bold"/>
+          <w:b/>
+          <w:sz w:val="26"/>
+          <w:lang w:val="en-US" w:eastAsia="es-ES" w:bidi="es-ES"/>
+        </w:rPr>
+      </w:pPr>
+      <w:r>
+        <w:rPr>
+          <w:rFonts w:ascii="Calibri-Bold" w:hAnsi="Calibri-Bold"/>
+          <w:b/>
+          <w:sz w:val="26"/>
+          <w:lang w:val="en-US" w:eastAsia="es-ES" w:bidi="es-ES"/>
+        </w:rPr>
+      </w:r>
+    </w:p>
+    <w:p>
+      <w:pPr>
+        <w:pStyle w:val="Normal"/>
+        <w:numPr>
+          <w:ilvl w:val="0"/>
+          <w:numId w:val="1"/>
+        </w:numPr>
+        <w:spacing w:lineRule="auto" w:line="360"/>
+        <w:jc w:val="left"/>
+        <w:rPr>
+          <w:lang w:val="en-US"/>
+        </w:rPr>
+      </w:pPr>
+      <w:r>
+        <w:rPr>
+          <w:sz w:val="22"/>
+          <w:lang w:val="en-US" w:eastAsia="es-ES" w:bidi="es-ES"/>
+        </w:rPr>
+        <w:t>Use of reverse engineering as a tool for the diagnostic and repairing of fork lift</w:t>
+      </w:r>
+    </w:p>
+    <w:p>
+      <w:pPr>
+        <w:pStyle w:val="Normal"/>
+        <w:numPr>
+          <w:ilvl w:val="0"/>
+          <w:numId w:val="0"/>
+        </w:numPr>
+        <w:spacing w:lineRule="auto" w:line="360"/>
+        <w:ind w:left="720" w:hanging="0"/>
+        <w:jc w:val="left"/>
+        <w:rPr>
+          <w:lang w:val="en-US"/>
+        </w:rPr>
+      </w:pPr>
+      <w:r>
+        <w:rPr>
+          <w:sz w:val="22"/>
+          <w:lang w:val="en-US" w:eastAsia="es-ES" w:bidi="es-ES"/>
+        </w:rPr>
+        <w:t>failures.</w:t>
+      </w:r>
+    </w:p>
+    <w:p>
+      <w:pPr>
+        <w:pStyle w:val="Normal"/>
+        <w:numPr>
+          <w:ilvl w:val="0"/>
+          <w:numId w:val="1"/>
+        </w:numPr>
+        <w:spacing w:lineRule="auto" w:line="360"/>
+        <w:jc w:val="left"/>
+        <w:rPr>
+          <w:lang w:val="en-US"/>
+        </w:rPr>
+      </w:pPr>
+      <w:r>
+        <w:rPr>
+          <w:sz w:val="22"/>
+          <w:lang w:val="en-US" w:eastAsia="es-ES" w:bidi="es-ES"/>
+        </w:rPr>
+        <w:t>Customer Service for whole diagnostic of failures.</w:t>
+      </w:r>
+    </w:p>
+    <w:p>
+      <w:pPr>
+        <w:pStyle w:val="Normal"/>
+        <w:numPr>
+          <w:ilvl w:val="0"/>
+          <w:numId w:val="1"/>
+        </w:numPr>
+        <w:spacing w:lineRule="auto" w:line="360"/>
+        <w:jc w:val="left"/>
+        <w:rPr>
+          <w:lang w:val="en-US"/>
+        </w:rPr>
+      </w:pPr>
+      <w:r>
+        <w:rPr>
+          <w:sz w:val="22"/>
+          <w:lang w:val="en-US" w:eastAsia="es-ES" w:bidi="es-ES"/>
+        </w:rPr>
+        <w:t>Home assistance for repairing by order of the customers.</w:t>
+      </w:r>
+    </w:p>
+    <w:p>
+      <w:pPr>
+        <w:pStyle w:val="Normal"/>
+        <w:numPr>
+          <w:ilvl w:val="0"/>
+          <w:numId w:val="1"/>
+        </w:numPr>
+        <w:spacing w:lineRule="auto" w:line="360"/>
+        <w:jc w:val="left"/>
+        <w:rPr>
+          <w:lang w:val="en-US"/>
+        </w:rPr>
+      </w:pPr>
+      <w:r>
+        <w:rPr>
+          <w:sz w:val="22"/>
+          <w:lang w:val="en-US" w:eastAsia="es-ES" w:bidi="es-ES"/>
+        </w:rPr>
+        <w:t>Diagnosis and repairing of speed controllers for DC motors and frequency inverters.</w:t>
+      </w:r>
+    </w:p>
+    <w:p>
+      <w:pPr>
+        <w:pStyle w:val="Normal"/>
+        <w:numPr>
+          <w:ilvl w:val="0"/>
+          <w:numId w:val="1"/>
+        </w:numPr>
+        <w:spacing w:lineRule="auto" w:line="360"/>
+        <w:jc w:val="left"/>
+        <w:rPr>
+          <w:lang w:val="en-US"/>
+        </w:rPr>
+      </w:pPr>
+      <w:r>
+        <w:rPr>
+          <w:sz w:val="22"/>
+          <w:lang w:val="en-US" w:eastAsia="es-ES" w:bidi="es-ES"/>
+        </w:rPr>
+        <w:t>Manufacturing of fork lift electrical wiring.</w:t>
+      </w:r>
+    </w:p>
+    <w:p>
+      <w:pPr>
+        <w:pStyle w:val="Normal"/>
+        <w:numPr>
+          <w:ilvl w:val="0"/>
+          <w:numId w:val="0"/>
+        </w:numPr>
+        <w:spacing w:lineRule="auto" w:line="360"/>
+        <w:ind w:left="720" w:hanging="0"/>
+        <w:jc w:val="left"/>
+        <w:rPr>
+          <w:sz w:val="22"/>
+          <w:lang w:eastAsia="es-ES" w:bidi="es-ES"/>
+        </w:rPr>
+      </w:pPr>
+      <w:r>
+        <w:rPr>
+          <w:sz w:val="22"/>
+          <w:lang w:eastAsia="es-ES" w:bidi="es-ES"/>
+        </w:rPr>
+      </w:r>
+    </w:p>
+    <w:p>
+      <w:pPr>
+        <w:pStyle w:val="Normal"/>
+        <w:widowControl w:val="false"/>
+        <w:numPr>
+          <w:ilvl w:val="0"/>
+          <w:numId w:val="0"/>
+        </w:numPr>
+        <w:tabs>
+          <w:tab w:val="clear" w:pos="720"/>
+          <w:tab w:val="left" w:pos="400" w:leader="none"/>
+        </w:tabs>
+        <w:bidi w:val="0"/>
+        <w:spacing w:lineRule="auto" w:line="360" w:before="0" w:after="0"/>
+        <w:ind w:left="340" w:right="0" w:hanging="0"/>
+        <w:jc w:val="left"/>
+        <w:rPr>
+          <w:lang w:val="en-US"/>
+        </w:rPr>
+      </w:pPr>
+      <w:r>
+        <w:rPr>
+          <w:rFonts w:ascii="Calibri-Bold" w:hAnsi="Calibri-Bold"/>
+          <w:b/>
+          <w:sz w:val="26"/>
+          <w:u w:val="none"/>
+          <w:lang w:val="en-US" w:eastAsia="es-ES" w:bidi="es-ES"/>
+        </w:rPr>
+        <w:t>2016-2017 Electronic Technician in Tryo Aerospace</w:t>
+      </w:r>
+    </w:p>
+    <w:p>
+      <w:pPr>
+        <w:pStyle w:val="Normal"/>
+        <w:widowControl w:val="false"/>
+        <w:numPr>
+          <w:ilvl w:val="0"/>
+          <w:numId w:val="0"/>
+        </w:numPr>
+        <w:tabs>
+          <w:tab w:val="clear" w:pos="720"/>
+          <w:tab w:val="left" w:pos="400" w:leader="none"/>
+        </w:tabs>
+        <w:bidi w:val="0"/>
+        <w:spacing w:lineRule="auto" w:line="360" w:before="0" w:after="0"/>
+        <w:ind w:left="340" w:right="0" w:hanging="0"/>
+        <w:jc w:val="left"/>
+        <w:rPr>
+          <w:lang w:val="en-US" w:eastAsia="es-ES" w:bidi="es-ES"/>
+        </w:rPr>
+      </w:pPr>
+      <w:r>
+        <w:rPr>
+          <w:lang w:val="en-US" w:eastAsia="es-ES" w:bidi="es-ES"/>
+        </w:rPr>
+      </w:r>
+    </w:p>
+    <w:p>
+      <w:pPr>
+        <w:pStyle w:val="Normal"/>
+        <w:numPr>
+          <w:ilvl w:val="0"/>
+          <w:numId w:val="1"/>
+        </w:numPr>
+        <w:spacing w:lineRule="auto" w:line="360"/>
+        <w:jc w:val="left"/>
+        <w:rPr>
+          <w:lang w:val="en-US"/>
+        </w:rPr>
+      </w:pPr>
+      <w:r>
+        <w:rPr>
+          <w:sz w:val="22"/>
+          <w:lang w:val="en-US" w:eastAsia="es-ES" w:bidi="es-ES"/>
+        </w:rPr>
+        <w:t>Assembly of FM equipment (SMD manual welding) Microscope welding.</w:t>
+      </w:r>
+    </w:p>
+    <w:p>
+      <w:pPr>
+        <w:pStyle w:val="Normal"/>
+        <w:numPr>
+          <w:ilvl w:val="0"/>
+          <w:numId w:val="1"/>
+        </w:numPr>
+        <w:spacing w:lineRule="auto" w:line="360"/>
+        <w:jc w:val="left"/>
+        <w:rPr>
+          <w:lang w:val="en-US"/>
+        </w:rPr>
+      </w:pPr>
+      <w:r>
+        <w:rPr>
+          <w:sz w:val="22"/>
+          <w:lang w:val="en-US" w:eastAsia="es-ES" w:bidi="es-ES"/>
+        </w:rPr>
+        <w:t>Work under ESA Regulation guideslines:</w:t>
+      </w:r>
+    </w:p>
+    <w:p>
+      <w:pPr>
+        <w:pStyle w:val="Normal"/>
+        <w:numPr>
+          <w:ilvl w:val="1"/>
+          <w:numId w:val="1"/>
+        </w:numPr>
+        <w:spacing w:lineRule="auto" w:line="360"/>
+        <w:jc w:val="left"/>
+        <w:rPr>
+          <w:lang w:val="en-US"/>
+        </w:rPr>
+      </w:pPr>
+      <w:r>
+        <w:rPr>
+          <w:sz w:val="22"/>
+          <w:lang w:val="en-US" w:eastAsia="es-ES" w:bidi="es-ES"/>
+        </w:rPr>
+        <w:t>ECSS-Q-ST-70-08C (THD Welding)</w:t>
+      </w:r>
+    </w:p>
+    <w:p>
+      <w:pPr>
+        <w:pStyle w:val="Normal"/>
+        <w:numPr>
+          <w:ilvl w:val="1"/>
+          <w:numId w:val="1"/>
+        </w:numPr>
+        <w:spacing w:lineRule="auto" w:line="360"/>
+        <w:jc w:val="left"/>
+        <w:rPr>
+          <w:lang w:val="en-US"/>
+        </w:rPr>
+      </w:pPr>
+      <w:r>
+        <w:rPr>
+          <w:sz w:val="22"/>
+          <w:lang w:val="en-US" w:eastAsia="es-ES" w:bidi="es-ES"/>
+        </w:rPr>
+        <w:t>ECSS-Q-ST-70-38 (SMD Solder)</w:t>
+      </w:r>
+    </w:p>
+    <w:p>
+      <w:pPr>
+        <w:pStyle w:val="Normal"/>
+        <w:numPr>
+          <w:ilvl w:val="1"/>
+          <w:numId w:val="1"/>
+        </w:numPr>
+        <w:spacing w:lineRule="auto" w:line="360"/>
+        <w:jc w:val="left"/>
+        <w:rPr>
+          <w:lang w:val="en-US"/>
+        </w:rPr>
+      </w:pPr>
+      <w:r>
+        <w:rPr>
+          <w:sz w:val="22"/>
+          <w:lang w:val="en-US" w:eastAsia="es-ES" w:bidi="es-ES"/>
+        </w:rPr>
+        <w:t>ECSS-Q-ST-10-09 (Warranty Non-Conformities)</w:t>
+      </w:r>
+    </w:p>
+    <w:p>
+      <w:pPr>
+        <w:pStyle w:val="Normal"/>
+        <w:spacing w:lineRule="auto" w:line="360"/>
+        <w:jc w:val="left"/>
+        <w:rPr>
+          <w:rFonts w:ascii="Calibri" w:hAnsi="Calibri"/>
+          <w:sz w:val="22"/>
+          <w:lang w:val="en-US"/>
+        </w:rPr>
+      </w:pPr>
+      <w:r>
+        <w:rPr>
+          <w:sz w:val="22"/>
+          <w:lang w:val="en-US"/>
+        </w:rPr>
+      </w:r>
+    </w:p>
+    <w:p>
+      <w:pPr>
+        <w:pStyle w:val="Normal"/>
+        <w:widowControl w:val="false"/>
+        <w:bidi w:val="0"/>
+        <w:spacing w:lineRule="auto" w:line="360" w:before="0" w:after="0"/>
+        <w:ind w:left="340" w:right="0" w:hanging="0"/>
+        <w:jc w:val="left"/>
+        <w:rPr>
+          <w:lang w:val="en-US"/>
+        </w:rPr>
+      </w:pPr>
+      <w:r>
+        <w:rPr>
+          <w:rFonts w:ascii="Calibri-Bold" w:hAnsi="Calibri-Bold"/>
+          <w:b/>
+          <w:sz w:val="26"/>
+          <w:lang w:val="en-US" w:eastAsia="es-ES" w:bidi="es-ES"/>
+        </w:rPr>
+        <w:t>2014-2016 Electronic Technician in HP Inc</w:t>
+      </w:r>
+    </w:p>
+    <w:p>
+      <w:pPr>
+        <w:pStyle w:val="Normal"/>
+        <w:widowControl w:val="false"/>
+        <w:bidi w:val="0"/>
+        <w:spacing w:lineRule="auto" w:line="360" w:before="0" w:after="0"/>
+        <w:ind w:left="340" w:right="0" w:hanging="0"/>
+        <w:jc w:val="left"/>
+        <w:rPr>
           <w:lang w:val="en-US" w:eastAsia="es-ES" w:bidi="es-ES"/>
         </w:rPr>
       </w:pPr>
@@ -1165,7 +1281,7 @@
         <w:spacing w:lineRule="auto" w:line="360"/>
         <w:jc w:val="left"/>
         <w:rPr>
-          <w:lang w:val="en-US" w:eastAsia="es-ES" w:bidi="es-ES"/>
+          <w:lang w:val="en-US"/>
         </w:rPr>
       </w:pPr>
       <w:r>
@@ -1186,7 +1302,7 @@
         <w:spacing w:lineRule="auto" w:line="360"/>
         <w:jc w:val="left"/>
         <w:rPr>
-          <w:lang w:val="en-US" w:eastAsia="es-ES" w:bidi="es-ES"/>
+          <w:lang w:val="en-US"/>
         </w:rPr>
       </w:pPr>
       <w:r>
@@ -1207,7 +1323,7 @@
         <w:spacing w:lineRule="auto" w:line="360"/>
         <w:jc w:val="left"/>
         <w:rPr>
-          <w:lang w:val="en-US" w:eastAsia="es-ES" w:bidi="es-ES"/>
+          <w:lang w:val="en-US"/>
         </w:rPr>
       </w:pPr>
       <w:r>
@@ -1228,7 +1344,7 @@
         <w:spacing w:lineRule="auto" w:line="360"/>
         <w:jc w:val="left"/>
         <w:rPr>
-          <w:lang w:val="en-US" w:eastAsia="es-ES" w:bidi="es-ES"/>
+          <w:lang w:val="en-US"/>
         </w:rPr>
       </w:pPr>
       <w:r>
@@ -1249,7 +1365,7 @@
         <w:spacing w:lineRule="auto" w:line="360"/>
         <w:jc w:val="left"/>
         <w:rPr>
-          <w:lang w:val="en-US" w:eastAsia="es-ES" w:bidi="es-ES"/>
+          <w:lang w:val="en-US"/>
         </w:rPr>
       </w:pPr>
       <w:r>
@@ -1270,7 +1386,7 @@
         <w:spacing w:lineRule="auto" w:line="360"/>
         <w:jc w:val="left"/>
         <w:rPr>
-          <w:lang w:val="en-US" w:eastAsia="es-ES" w:bidi="es-ES"/>
+          <w:lang w:val="en-US"/>
         </w:rPr>
       </w:pPr>
       <w:r>
@@ -1291,7 +1407,7 @@
         <w:spacing w:lineRule="auto" w:line="360"/>
         <w:jc w:val="left"/>
         <w:rPr>
-          <w:lang w:val="en-US" w:eastAsia="es-ES" w:bidi="es-ES"/>
+          <w:lang w:val="en-US"/>
         </w:rPr>
       </w:pPr>
       <w:r>
@@ -1312,7 +1428,7 @@
         <w:spacing w:lineRule="auto" w:line="360"/>
         <w:jc w:val="left"/>
         <w:rPr>
-          <w:lang w:val="en-US" w:eastAsia="es-ES" w:bidi="es-ES"/>
+          <w:lang w:val="en-US"/>
         </w:rPr>
       </w:pPr>
       <w:r>
@@ -1333,7 +1449,7 @@
         <w:spacing w:lineRule="auto" w:line="360"/>
         <w:jc w:val="left"/>
         <w:rPr>
-          <w:lang w:val="en-US" w:eastAsia="es-ES" w:bidi="es-ES"/>
+          <w:lang w:val="en-US"/>
         </w:rPr>
       </w:pPr>
       <w:r>
@@ -1355,7 +1471,7 @@
         <w:ind w:left="720" w:hanging="0"/>
         <w:jc w:val="left"/>
         <w:rPr>
-          <w:lang w:val="en-US" w:eastAsia="es-ES" w:bidi="es-ES"/>
+          <w:lang w:val="en-US"/>
         </w:rPr>
       </w:pPr>
       <w:r>
@@ -1377,7 +1493,7 @@
         <w:ind w:left="720" w:hanging="0"/>
         <w:jc w:val="left"/>
         <w:rPr>
-          <w:lang w:val="en-US" w:eastAsia="es-ES" w:bidi="es-ES"/>
+          <w:lang w:val="en-US"/>
         </w:rPr>
       </w:pPr>
       <w:r>
@@ -1398,6 +1514,7 @@
           <w:rFonts w:ascii="Calibri-Bold" w:hAnsi="Calibri-Bold"/>
           <w:b/>
           <w:sz w:val="30"/>
+          <w:lang w:val="en-US"/>
         </w:rPr>
       </w:pPr>
       <w:r>
@@ -1405,6 +1522,7 @@
           <w:rFonts w:ascii="Calibri-Bold" w:hAnsi="Calibri-Bold"/>
           <w:b/>
           <w:sz w:val="30"/>
+          <w:lang w:val="en-US"/>
         </w:rPr>
       </w:r>
     </w:p>
@@ -1415,8 +1533,51 @@
         <w:ind w:left="0" w:hanging="0"/>
         <w:jc w:val="left"/>
         <w:rPr>
-          <w:u w:val="single"/>
-          <w:lang w:val="en-US" w:eastAsia="es-ES" w:bidi="es-ES"/>
+          <w:rFonts w:ascii="Calibri-Bold" w:hAnsi="Calibri-Bold"/>
+          <w:b/>
+          <w:sz w:val="30"/>
+          <w:lang w:val="en-US"/>
+        </w:rPr>
+      </w:pPr>
+      <w:r>
+        <w:rPr>
+          <w:rFonts w:ascii="Calibri-Bold" w:hAnsi="Calibri-Bold"/>
+          <w:b/>
+          <w:sz w:val="30"/>
+          <w:lang w:val="en-US"/>
+        </w:rPr>
+      </w:r>
+    </w:p>
+    <w:p>
+      <w:pPr>
+        <w:pStyle w:val="Normal"/>
+        <w:spacing w:lineRule="auto" w:line="360"/>
+        <w:ind w:left="0" w:hanging="0"/>
+        <w:jc w:val="left"/>
+        <w:rPr>
+          <w:rFonts w:ascii="Calibri-Bold" w:hAnsi="Calibri-Bold"/>
+          <w:b/>
+          <w:sz w:val="30"/>
+          <w:lang w:val="en-US"/>
+        </w:rPr>
+      </w:pPr>
+      <w:r>
+        <w:rPr>
+          <w:rFonts w:ascii="Calibri-Bold" w:hAnsi="Calibri-Bold"/>
+          <w:b/>
+          <w:sz w:val="30"/>
+          <w:lang w:val="en-US"/>
+        </w:rPr>
+      </w:r>
+    </w:p>
+    <w:p>
+      <w:pPr>
+        <w:pStyle w:val="Normal"/>
+        <w:spacing w:lineRule="auto" w:line="360"/>
+        <w:ind w:left="0" w:hanging="0"/>
+        <w:jc w:val="left"/>
+        <w:rPr>
+          <w:lang w:val="en-US"/>
         </w:rPr>
       </w:pPr>
       <w:r>
@@ -1455,60 +1616,20 @@
         <w:ind w:left="0" w:hanging="0"/>
         <w:jc w:val="left"/>
         <w:rPr>
-          <w:lang w:val="en-US" w:eastAsia="es-ES" w:bidi="es-ES"/>
-        </w:rPr>
-      </w:pPr>
-      <w:r>
-        <w:rPr>
-          <w:sz w:val="22"/>
-          <w:lang w:val="en-US" w:eastAsia="es-ES" w:bidi="es-ES"/>
-        </w:rPr>
-        <w:t>202</w:t>
-      </w:r>
-      <w:r>
-        <w:rPr>
-          <w:sz w:val="22"/>
-          <w:lang w:val="en-US" w:eastAsia="es-ES" w:bidi="es-ES"/>
-        </w:rPr>
-        <w:t>3</w:t>
-      </w:r>
-      <w:r>
-        <w:rPr>
-          <w:sz w:val="22"/>
-          <w:lang w:val="en-US" w:eastAsia="es-ES" w:bidi="es-ES"/>
-        </w:rPr>
+          <w:lang w:val="en-US"/>
+        </w:rPr>
+      </w:pPr>
+      <w:r>
+        <w:rPr>
+          <w:sz w:val="22"/>
+          <w:lang w:val="en-US" w:eastAsia="es-ES" w:bidi="es-ES"/>
+        </w:rPr>
+        <w:t>2023</w:t>
         <w:tab/>
         <w:tab/>
         <w:tab/>
         <w:tab/>
-      </w:r>
-      <w:r>
-        <w:rPr>
-          <w:sz w:val="22"/>
-          <w:lang w:val="en-US" w:eastAsia="es-ES" w:bidi="es-ES"/>
-        </w:rPr>
-        <w:t>Master</w:t>
-      </w:r>
-      <w:r>
-        <w:rPr>
-          <w:sz w:val="22"/>
-          <w:lang w:val="en-US" w:eastAsia="es-ES" w:bidi="es-ES"/>
-        </w:rPr>
-        <w:t xml:space="preserve">: </w:t>
-      </w:r>
-      <w:r>
-        <w:rPr>
-          <w:sz w:val="22"/>
-          <w:lang w:val="en-US" w:eastAsia="es-ES" w:bidi="es-ES"/>
-        </w:rPr>
-        <w:t>Cyber Security</w:t>
-      </w:r>
-      <w:r>
-        <w:rPr>
-          <w:sz w:val="22"/>
-          <w:lang w:val="en-US" w:eastAsia="es-ES" w:bidi="es-ES"/>
-        </w:rPr>
-        <w:t>.</w:t>
+        <w:t>Master: Cyber Security.</w:t>
       </w:r>
     </w:p>
     <w:p>
@@ -1518,7 +1639,7 @@
         <w:ind w:left="0" w:hanging="0"/>
         <w:jc w:val="left"/>
         <w:rPr>
-          <w:lang w:val="en-US" w:eastAsia="es-ES" w:bidi="es-ES"/>
+          <w:lang w:val="en-US"/>
         </w:rPr>
       </w:pPr>
       <w:r>
@@ -1530,21 +1651,7 @@
         <w:tab/>
         <w:tab/>
         <w:tab/>
-        <w:t xml:space="preserve">Educational Center: </w:t>
-      </w:r>
-      <w:r>
-        <w:rPr>
-          <w:sz w:val="22"/>
-          <w:lang w:val="en-US" w:eastAsia="es-ES" w:bidi="es-ES"/>
-        </w:rPr>
-        <w:t>Unir</w:t>
-      </w:r>
-      <w:r>
-        <w:rPr>
-          <w:sz w:val="22"/>
-          <w:lang w:val="en-US" w:eastAsia="es-ES" w:bidi="es-ES"/>
-        </w:rPr>
-        <w:t>.</w:t>
+        <w:t>Educational Center: Unir.</w:t>
       </w:r>
     </w:p>
     <w:p>
@@ -1554,7 +1661,23 @@
         <w:ind w:left="0" w:hanging="0"/>
         <w:jc w:val="left"/>
         <w:rPr>
-          <w:lang w:val="en-US" w:eastAsia="es-ES" w:bidi="es-ES"/>
+          <w:lang w:val="en-US"/>
+        </w:rPr>
+      </w:pPr>
+      <w:r>
+        <w:rPr>
+          <w:lang w:val="en-US"/>
+        </w:rPr>
+      </w:r>
+    </w:p>
+    <w:p>
+      <w:pPr>
+        <w:pStyle w:val="Normal"/>
+        <w:spacing w:lineRule="auto" w:line="360"/>
+        <w:ind w:left="0" w:hanging="0"/>
+        <w:jc w:val="left"/>
+        <w:rPr>
+          <w:lang w:val="en-US"/>
         </w:rPr>
       </w:pPr>
       <w:r>
@@ -1584,11 +1707,13 @@
         <w:rPr>
           <w:rFonts w:ascii="Calibri" w:hAnsi="Calibri"/>
           <w:sz w:val="22"/>
-        </w:rPr>
-      </w:pPr>
-      <w:r>
-        <w:rPr>
-          <w:sz w:val="22"/>
+          <w:lang w:val="en-US"/>
+        </w:rPr>
+      </w:pPr>
+      <w:r>
+        <w:rPr>
+          <w:sz w:val="22"/>
+          <w:lang w:val="en-US"/>
         </w:rPr>
       </w:r>
     </w:p>
@@ -1599,7 +1724,7 @@
         <w:ind w:left="0" w:hanging="0"/>
         <w:jc w:val="left"/>
         <w:rPr>
-          <w:lang w:val="en-US" w:eastAsia="es-ES" w:bidi="es-ES"/>
+          <w:lang w:val="en-US"/>
         </w:rPr>
       </w:pPr>
       <w:r>
@@ -1622,7 +1747,7 @@
         <w:ind w:left="0" w:hanging="0"/>
         <w:jc w:val="left"/>
         <w:rPr>
-          <w:lang w:val="en-US" w:eastAsia="es-ES" w:bidi="es-ES"/>
+          <w:lang w:val="en-US"/>
         </w:rPr>
       </w:pPr>
       <w:r>
@@ -1647,6 +1772,7 @@
           <w:rFonts w:ascii="Calibri-Bold" w:hAnsi="Calibri-Bold"/>
           <w:b/>
           <w:sz w:val="30"/>
+          <w:lang w:val="en-US"/>
         </w:rPr>
       </w:pPr>
       <w:r>
@@ -1654,6 +1780,7 @@
           <w:rFonts w:ascii="Calibri-Bold" w:hAnsi="Calibri-Bold"/>
           <w:b/>
           <w:sz w:val="30"/>
+          <w:lang w:val="en-US"/>
         </w:rPr>
       </w:r>
     </w:p>
@@ -1669,7 +1796,10 @@
         </w:rPr>
       </w:pPr>
       <w:r>
-        <w:rPr/>
+        <w:rPr>
+          <w:u w:val="single"/>
+          <w:lang w:val="en-US" w:eastAsia="es-ES" w:bidi="es-ES"/>
+        </w:rPr>
       </w:r>
     </w:p>
     <w:p>
@@ -1679,23 +1809,7 @@
         <w:ind w:left="0" w:hanging="0"/>
         <w:jc w:val="left"/>
         <w:rPr>
-          <w:u w:val="single"/>
-          <w:lang w:val="en-US" w:eastAsia="es-ES" w:bidi="es-ES"/>
-        </w:rPr>
-      </w:pPr>
-      <w:r>
-        <w:rPr/>
-      </w:r>
-    </w:p>
-    <w:p>
-      <w:pPr>
-        <w:pStyle w:val="Normal"/>
-        <w:spacing w:lineRule="auto" w:line="360"/>
-        <w:ind w:left="0" w:hanging="0"/>
-        <w:jc w:val="left"/>
-        <w:rPr>
-          <w:u w:val="single"/>
-          <w:lang w:val="en-US" w:eastAsia="es-ES" w:bidi="es-ES"/>
+          <w:lang w:val="en-US"/>
         </w:rPr>
       </w:pPr>
       <w:r>
@@ -1716,7 +1830,7 @@
         <w:ind w:left="0" w:hanging="0"/>
         <w:jc w:val="left"/>
         <w:rPr>
-          <w:lang w:val="en-US" w:eastAsia="es-ES" w:bidi="es-ES"/>
+          <w:lang w:val="en-US"/>
         </w:rPr>
       </w:pPr>
       <w:r>
@@ -1734,7 +1848,7 @@
         <w:ind w:left="0" w:hanging="0"/>
         <w:jc w:val="left"/>
         <w:rPr>
-          <w:lang w:val="en-US" w:eastAsia="es-ES" w:bidi="es-ES"/>
+          <w:lang w:val="en-US"/>
         </w:rPr>
       </w:pPr>
       <w:r>
@@ -1756,7 +1870,9 @@
         </w:rPr>
       </w:pPr>
       <w:r>
-        <w:rPr/>
+        <w:rPr>
+          <w:lang w:val="en-US" w:eastAsia="es-ES" w:bidi="es-ES"/>
+        </w:rPr>
       </w:r>
     </w:p>
     <w:p>
@@ -1766,10 +1882,7 @@
         <w:ind w:left="0" w:hanging="0"/>
         <w:jc w:val="left"/>
         <w:rPr>
-          <w:sz w:val="30"/>
-          <w:szCs w:val="30"/>
-          <w:u w:val="single"/>
-          <w:lang w:val="en-US" w:eastAsia="es-ES" w:bidi="es-ES"/>
+          <w:lang w:val="en-US"/>
         </w:rPr>
       </w:pPr>
       <w:r>
@@ -1790,7 +1903,7 @@
         <w:spacing w:lineRule="auto" w:line="360" w:before="88" w:after="0"/>
         <w:ind w:hanging="0"/>
         <w:rPr>
-          <w:lang w:val="en-US" w:eastAsia="es-ES" w:bidi="es-ES"/>
+          <w:lang w:val="en-US"/>
         </w:rPr>
       </w:pPr>
       <w:r>
@@ -2937,7 +3050,7 @@
       <w:kern w:val="0"/>
       <w:sz w:val="22"/>
       <w:szCs w:val="22"/>
-      <w:lang w:val="es-ES" w:eastAsia="es-ES" w:bidi="es-ES"/>
+      <w:lang w:val="en-US" w:eastAsia="es-ES" w:bidi="es-ES"/>
     </w:rPr>
   </w:style>
   <w:style w:type="paragraph" w:styleId="Ttulo1">
@@ -2968,7 +3081,7 @@
     <w:rPr>
       <w:color w:val="000080"/>
       <w:u w:val="single"/>
-      <w:lang w:val="zxx" w:eastAsia="zxx" w:bidi="zxx"/>
+      <w:lang w:eastAsia="zxx" w:bidi="zxx"/>
     </w:rPr>
   </w:style>
   <w:style w:type="character" w:styleId="Vietas">
@@ -2983,7 +3096,7 @@
     <w:rPr>
       <w:color w:val="800000"/>
       <w:u w:val="single"/>
-      <w:lang w:val="zxx" w:eastAsia="zxx" w:bidi="zxx"/>
+      <w:lang w:eastAsia="zxx" w:bidi="zxx"/>
     </w:rPr>
   </w:style>
   <w:style w:type="paragraph" w:styleId="Ttulo">
@@ -3044,7 +3157,7 @@
     </w:pPr>
     <w:rPr>
       <w:rFonts w:cs="Arial"/>
-      <w:lang w:val="zxx" w:eastAsia="zxx" w:bidi="zxx"/>
+      <w:lang w:eastAsia="zxx" w:bidi="zxx"/>
     </w:rPr>
   </w:style>
   <w:style w:type="paragraph" w:styleId="ListParagraph">

</xml_diff>

<commit_message>
update cv with teacher experience
</commit_message>
<xml_diff>
--- a/curriculum_vini_eng.docx
+++ b/curriculum_vini_eng.docx
@@ -58,16 +58,14 @@
         </w:rPr>
         <w:t xml:space="preserve">Email: </w:t>
       </w:r>
-      <w:hyperlink r:id="rId3">
-        <w:r>
-          <w:rPr>
-            <w:rStyle w:val="EnlacedeInternet"/>
-            <w:sz w:val="22"/>
-            <w:lang w:val="en-US" w:eastAsia="es-ES" w:bidi="es-ES"/>
-          </w:rPr>
-          <w:t>vinicio.naranjo15@gmail.com</w:t>
-        </w:r>
-      </w:hyperlink>
+      <w:r>
+        <w:rPr>
+          <w:rStyle w:val="InternetLink"/>
+          <w:sz w:val="22"/>
+          <w:lang w:val="en-US" w:eastAsia="es-ES" w:bidi="es-ES"/>
+        </w:rPr>
+        <w:t>vinicio.naranjo15@gmail.com</w:t>
+      </w:r>
     </w:p>
     <w:p>
       <w:pPr>
@@ -78,16 +76,16 @@
       </w:pPr>
       <w:r>
         <w:rPr>
-          <w:rStyle w:val="EnlacedeInternet"/>
+          <w:rStyle w:val="InternetLink"/>
           <w:sz w:val="22"/>
           <w:lang w:val="en-US" w:eastAsia="es-ES" w:bidi="es-ES"/>
         </w:rPr>
         <w:t xml:space="preserve">GitHub Repository: </w:t>
       </w:r>
-      <w:hyperlink r:id="rId4">
+      <w:hyperlink r:id="rId2">
         <w:r>
           <w:rPr>
-            <w:rStyle w:val="EnlacedeInternet"/>
+            <w:rStyle w:val="InternetLink"/>
             <w:sz w:val="22"/>
             <w:lang w:val="en-US" w:eastAsia="es-ES" w:bidi="es-ES"/>
           </w:rPr>
@@ -143,20 +141,6 @@
         </w:rPr>
       </w:pPr>
       <w:r>
-        <w:rPr/>
-      </w:r>
-    </w:p>
-    <w:p>
-      <w:pPr>
-        <w:pStyle w:val="Normal"/>
-        <w:spacing w:lineRule="auto" w:line="360"/>
-        <w:ind w:left="0" w:hanging="0"/>
-        <w:jc w:val="left"/>
-        <w:rPr>
-          <w:lang w:val="en-US"/>
-        </w:rPr>
-      </w:pPr>
-      <w:r>
         <w:rPr>
           <w:rFonts w:ascii="Calibri-Bold" w:hAnsi="Calibri-Bold"/>
           <w:b/>
@@ -164,7 +148,7 @@
           <w:sz w:val="26"/>
           <w:szCs w:val="26"/>
           <w:u w:val="none"/>
-          <w:lang w:val="en-US" w:eastAsia="es-ES" w:bidi="es-ES"/>
+          <w:lang w:eastAsia="es-ES" w:bidi="es-ES"/>
         </w:rPr>
         <w:t xml:space="preserve">    </w:t>
       </w:r>
@@ -176,6 +160,91 @@
           <w:sz w:val="26"/>
           <w:szCs w:val="26"/>
           <w:u w:val="none"/>
+          <w:lang w:eastAsia="es-ES" w:bidi="es-ES"/>
+        </w:rPr>
+        <w:t>202</w:t>
+      </w:r>
+      <w:r>
+        <w:rPr>
+          <w:rFonts w:ascii="Calibri-Bold" w:hAnsi="Calibri-Bold"/>
+          <w:b/>
+          <w:bCs/>
+          <w:sz w:val="26"/>
+          <w:szCs w:val="26"/>
+          <w:u w:val="none"/>
+          <w:lang w:eastAsia="es-ES" w:bidi="es-ES"/>
+        </w:rPr>
+        <w:t>3</w:t>
+      </w:r>
+      <w:r>
+        <w:rPr>
+          <w:rFonts w:ascii="Calibri-Bold" w:hAnsi="Calibri-Bold"/>
+          <w:b/>
+          <w:bCs/>
+          <w:sz w:val="26"/>
+          <w:szCs w:val="26"/>
+          <w:u w:val="none"/>
+          <w:lang w:eastAsia="es-ES" w:bidi="es-ES"/>
+        </w:rPr>
+        <w:t>-202</w:t>
+      </w:r>
+      <w:r>
+        <w:rPr>
+          <w:rFonts w:ascii="Calibri-Bold" w:hAnsi="Calibri-Bold"/>
+          <w:b/>
+          <w:bCs/>
+          <w:sz w:val="26"/>
+          <w:szCs w:val="26"/>
+          <w:u w:val="none"/>
+          <w:lang w:eastAsia="es-ES" w:bidi="es-ES"/>
+        </w:rPr>
+        <w:t>4 Programming Teacher.</w:t>
+      </w:r>
+    </w:p>
+    <w:p>
+      <w:pPr>
+        <w:pStyle w:val="Normal"/>
+        <w:spacing w:lineRule="auto" w:line="360"/>
+        <w:ind w:left="0" w:hanging="0"/>
+        <w:jc w:val="left"/>
+        <w:rPr>
+          <w:lang w:val="en-US"/>
+        </w:rPr>
+      </w:pPr>
+      <w:r>
+        <w:rPr/>
+      </w:r>
+    </w:p>
+    <w:p>
+      <w:pPr>
+        <w:pStyle w:val="Normal"/>
+        <w:spacing w:lineRule="auto" w:line="360"/>
+        <w:ind w:left="0" w:hanging="0"/>
+        <w:jc w:val="left"/>
+        <w:rPr>
+          <w:lang w:val="en-US"/>
+        </w:rPr>
+      </w:pPr>
+      <w:r>
+        <w:rPr>
+          <w:rFonts w:ascii="Calibri-Bold" w:hAnsi="Calibri-Bold"/>
+          <w:b/>
+          <w:bCs/>
+          <w:sz w:val="26"/>
+          <w:szCs w:val="26"/>
+          <w:u w:val="none"/>
+          <w:lang w:val="en-US" w:eastAsia="es-ES" w:bidi="es-ES"/>
+        </w:rPr>
+        <w:t xml:space="preserve">    </w:t>
+      </w:r>
+      <w:r>
+        <w:rPr>
+          <w:rFonts w:ascii="Calibri-Bold" w:hAnsi="Calibri-Bold"/>
+          <w:b/>
+          <w:bCs/>
+          <w:sz w:val="26"/>
+          <w:szCs w:val="26"/>
+          <w:u w:val="none"/>
           <w:lang w:val="en-US" w:eastAsia="es-ES" w:bidi="es-ES"/>
         </w:rPr>
         <w:t xml:space="preserve">2022-2023 </w:t>
@@ -237,7 +306,6 @@
         <w:jc w:val="left"/>
         <w:rPr>
           <w:rFonts w:ascii="Calibri-Bold" w:hAnsi="Calibri-Bold"/>
-          <w:b/>
           <w:b/>
           <w:bCs/>
           <w:sz w:val="30"/>
@@ -376,7 +444,7 @@
     </w:p>
     <w:p>
       <w:pPr>
-        <w:pStyle w:val="Cuerpodetexto"/>
+        <w:pStyle w:val="TextBody"/>
         <w:numPr>
           <w:ilvl w:val="0"/>
           <w:numId w:val="4"/>
@@ -526,7 +594,6 @@
         <w:jc w:val="left"/>
         <w:rPr>
           <w:b w:val="false"/>
-          <w:b w:val="false"/>
           <w:bCs w:val="false"/>
           <w:sz w:val="22"/>
           <w:szCs w:val="22"/>
@@ -558,7 +625,9 @@
         </w:rPr>
       </w:pPr>
       <w:r>
-        <w:rPr/>
+        <w:rPr>
+          <w:lang w:val="en-US"/>
+        </w:rPr>
       </w:r>
     </w:p>
     <w:p>
@@ -574,7 +643,9 @@
         </w:rPr>
       </w:pPr>
       <w:r>
-        <w:rPr/>
+        <w:rPr>
+          <w:lang w:val="en-US"/>
+        </w:rPr>
       </w:r>
     </w:p>
     <w:p>
@@ -590,7 +661,9 @@
         </w:rPr>
       </w:pPr>
       <w:r>
-        <w:rPr/>
+        <w:rPr>
+          <w:lang w:val="en-US"/>
+        </w:rPr>
       </w:r>
     </w:p>
     <w:p>
@@ -606,7 +679,9 @@
         </w:rPr>
       </w:pPr>
       <w:r>
-        <w:rPr/>
+        <w:rPr>
+          <w:lang w:val="en-US"/>
+        </w:rPr>
       </w:r>
     </w:p>
     <w:p>
@@ -622,7 +697,9 @@
         </w:rPr>
       </w:pPr>
       <w:r>
-        <w:rPr/>
+        <w:rPr>
+          <w:lang w:val="en-US"/>
+        </w:rPr>
       </w:r>
     </w:p>
     <w:p>
@@ -638,7 +715,9 @@
         </w:rPr>
       </w:pPr>
       <w:r>
-        <w:rPr/>
+        <w:rPr>
+          <w:lang w:val="en-US"/>
+        </w:rPr>
       </w:r>
     </w:p>
     <w:p>
@@ -654,7 +733,9 @@
         </w:rPr>
       </w:pPr>
       <w:r>
-        <w:rPr/>
+        <w:rPr>
+          <w:lang w:val="en-US"/>
+        </w:rPr>
       </w:r>
     </w:p>
     <w:p>
@@ -670,7 +751,9 @@
         </w:rPr>
       </w:pPr>
       <w:r>
-        <w:rPr/>
+        <w:rPr>
+          <w:lang w:val="en-US"/>
+        </w:rPr>
       </w:r>
     </w:p>
     <w:p>
@@ -686,7 +769,9 @@
         </w:rPr>
       </w:pPr>
       <w:r>
-        <w:rPr/>
+        <w:rPr>
+          <w:lang w:val="en-US"/>
+        </w:rPr>
       </w:r>
     </w:p>
     <w:p>
@@ -883,7 +968,9 @@
         </w:rPr>
       </w:pPr>
       <w:r>
-        <w:rPr/>
+        <w:rPr>
+          <w:lang w:val="en-US"/>
+        </w:rPr>
       </w:r>
     </w:p>
     <w:p>
@@ -919,7 +1006,6 @@
         <w:rPr>
           <w:rFonts w:ascii="Calibri-Bold" w:hAnsi="Calibri-Bold"/>
           <w:b/>
-          <w:b/>
           <w:sz w:val="26"/>
           <w:lang w:val="en-US" w:eastAsia="es-ES" w:bidi="es-ES"/>
         </w:rPr>
@@ -1275,7 +1361,9 @@
         </w:rPr>
       </w:pPr>
       <w:r>
-        <w:rPr/>
+        <w:rPr>
+          <w:lang w:val="en-US"/>
+        </w:rPr>
       </w:r>
     </w:p>
     <w:p>
@@ -1291,7 +1379,9 @@
         </w:rPr>
       </w:pPr>
       <w:r>
-        <w:rPr/>
+        <w:rPr>
+          <w:lang w:val="en-US"/>
+        </w:rPr>
       </w:r>
     </w:p>
     <w:p>
@@ -1307,7 +1397,9 @@
         </w:rPr>
       </w:pPr>
       <w:r>
-        <w:rPr/>
+        <w:rPr>
+          <w:lang w:val="en-US"/>
+        </w:rPr>
       </w:r>
     </w:p>
     <w:p>
@@ -1323,7 +1415,9 @@
         </w:rPr>
       </w:pPr>
       <w:r>
-        <w:rPr/>
+        <w:rPr>
+          <w:lang w:val="en-US"/>
+        </w:rPr>
       </w:r>
     </w:p>
     <w:p>
@@ -1339,7 +1433,9 @@
         </w:rPr>
       </w:pPr>
       <w:r>
-        <w:rPr/>
+        <w:rPr>
+          <w:lang w:val="en-US"/>
+        </w:rPr>
       </w:r>
     </w:p>
     <w:p>
@@ -1355,7 +1451,9 @@
         </w:rPr>
       </w:pPr>
       <w:r>
-        <w:rPr/>
+        <w:rPr>
+          <w:lang w:val="en-US"/>
+        </w:rPr>
       </w:r>
     </w:p>
     <w:p>
@@ -1371,7 +1469,9 @@
         </w:rPr>
       </w:pPr>
       <w:r>
-        <w:rPr/>
+        <w:rPr>
+          <w:lang w:val="en-US"/>
+        </w:rPr>
       </w:r>
     </w:p>
     <w:p>
@@ -1387,7 +1487,9 @@
         </w:rPr>
       </w:pPr>
       <w:r>
-        <w:rPr/>
+        <w:rPr>
+          <w:lang w:val="en-US"/>
+        </w:rPr>
       </w:r>
     </w:p>
     <w:p>
@@ -1403,7 +1505,9 @@
         </w:rPr>
       </w:pPr>
       <w:r>
-        <w:rPr/>
+        <w:rPr>
+          <w:lang w:val="en-US"/>
+        </w:rPr>
       </w:r>
     </w:p>
     <w:p>
@@ -1687,7 +1791,6 @@
         <w:jc w:val="left"/>
         <w:rPr>
           <w:rFonts w:ascii="Calibri-Bold" w:hAnsi="Calibri-Bold"/>
-          <w:b/>
           <w:b/>
           <w:sz w:val="30"/>
           <w:lang w:val="en-US"/>
@@ -1810,7 +1913,9 @@
         </w:rPr>
       </w:pPr>
       <w:r>
-        <w:rPr/>
+        <w:rPr>
+          <w:lang w:val="en-US"/>
+        </w:rPr>
       </w:r>
     </w:p>
     <w:p>
@@ -2002,7 +2107,6 @@
         <w:rPr>
           <w:rFonts w:ascii="Calibri-Bold" w:hAnsi="Calibri-Bold"/>
           <w:b/>
-          <w:b/>
           <w:sz w:val="30"/>
           <w:lang w:val="en-US"/>
         </w:rPr>
@@ -2045,7 +2149,9 @@
         </w:rPr>
       </w:pPr>
       <w:r>
-        <w:rPr/>
+        <w:rPr>
+          <w:lang w:val="en-US"/>
+        </w:rPr>
       </w:r>
     </w:p>
     <w:p>
@@ -2059,7 +2165,9 @@
         </w:rPr>
       </w:pPr>
       <w:r>
-        <w:rPr/>
+        <w:rPr>
+          <w:lang w:val="en-US"/>
+        </w:rPr>
       </w:r>
     </w:p>
     <w:p>
@@ -2073,7 +2181,9 @@
         </w:rPr>
       </w:pPr>
       <w:r>
-        <w:rPr/>
+        <w:rPr>
+          <w:lang w:val="en-US"/>
+        </w:rPr>
       </w:r>
     </w:p>
     <w:p>
@@ -2219,7 +2329,7 @@
       </w:pPr>
       <w:r>
         <w:rPr>
-          <w:rStyle w:val="Destaquemayor"/>
+          <w:rStyle w:val="Strong"/>
           <w:rFonts w:ascii="Calibri-Bold" w:hAnsi="Calibri-Bold"/>
           <w:b/>
           <w:sz w:val="30"/>
@@ -2227,29 +2337,17 @@
           <w:u w:val="single"/>
           <w:lang w:val="en-US" w:eastAsia="es-ES" w:bidi="es-ES"/>
         </w:rPr>
-        <w:t>P</w:t>
-      </w:r>
-      <w:r>
-        <w:rPr>
-          <w:rStyle w:val="Destaquemayor"/>
-          <w:rFonts w:ascii="Calibri-Bold" w:hAnsi="Calibri-Bold"/>
-          <w:b/>
-          <w:sz w:val="30"/>
-          <w:szCs w:val="30"/>
-          <w:u w:val="single"/>
-          <w:lang w:val="en-US" w:eastAsia="es-ES" w:bidi="es-ES"/>
-        </w:rPr>
-        <w:t>ERSONAL PROJECTS</w:t>
-      </w:r>
-    </w:p>
-    <w:p>
-      <w:pPr>
-        <w:pStyle w:val="Ttulo4"/>
+        <w:t>PERSONAL PROJECTS</w:t>
+      </w:r>
+    </w:p>
+    <w:p>
+      <w:pPr>
+        <w:pStyle w:val="Heading4"/>
         <w:rPr/>
       </w:pPr>
       <w:r>
         <w:rPr>
-          <w:rStyle w:val="Destaquemayor"/>
+          <w:rStyle w:val="Strong"/>
           <w:rFonts w:ascii="Calibri" w:hAnsi="Calibri"/>
           <w:b/>
         </w:rPr>
@@ -2258,20 +2356,18 @@
     </w:p>
     <w:p>
       <w:pPr>
-        <w:pStyle w:val="Cuerpodetexto"/>
+        <w:pStyle w:val="TextBody"/>
         <w:rPr>
           <w:rFonts w:ascii="Calibri" w:hAnsi="Calibri"/>
         </w:rPr>
       </w:pPr>
       <w:r>
-        <w:rPr>
-          <w:rFonts w:ascii="Calibri" w:hAnsi="Calibri"/>
-        </w:rPr>
-      </w:r>
-    </w:p>
-    <w:p>
-      <w:pPr>
-        <w:pStyle w:val="Ttulo4"/>
+        <w:rPr/>
+      </w:r>
+    </w:p>
+    <w:p>
+      <w:pPr>
+        <w:pStyle w:val="Heading4"/>
         <w:numPr>
           <w:ilvl w:val="0"/>
           <w:numId w:val="5"/>
@@ -2280,7 +2376,7 @@
       </w:pPr>
       <w:r>
         <w:rPr>
-          <w:rStyle w:val="Destaquemayor"/>
+          <w:rStyle w:val="Strong"/>
           <w:rFonts w:ascii="Calibri" w:hAnsi="Calibri"/>
           <w:b w:val="false"/>
           <w:bCs w:val="false"/>
@@ -2297,7 +2393,7 @@
       </w:r>
       <w:r>
         <w:rPr>
-          <w:rStyle w:val="Destaquemayor"/>
+          <w:rStyle w:val="Strong"/>
           <w:rFonts w:ascii="Calibri" w:hAnsi="Calibri"/>
           <w:b w:val="false"/>
           <w:bCs w:val="false"/>
@@ -2314,7 +2410,7 @@
       </w:r>
       <w:r>
         <w:rPr>
-          <w:rStyle w:val="Destaquemayor"/>
+          <w:rStyle w:val="Strong"/>
           <w:rFonts w:ascii="Calibri" w:hAnsi="Calibri"/>
           <w:b w:val="false"/>
           <w:bCs w:val="false"/>
@@ -2332,7 +2428,7 @@
     </w:p>
     <w:p>
       <w:pPr>
-        <w:pStyle w:val="Ttulo4"/>
+        <w:pStyle w:val="Heading4"/>
         <w:numPr>
           <w:ilvl w:val="0"/>
           <w:numId w:val="5"/>
@@ -2349,7 +2445,7 @@
       </w:r>
       <w:r>
         <w:rPr>
-          <w:rStyle w:val="Destaquemayor"/>
+          <w:rStyle w:val="Strong"/>
           <w:rFonts w:ascii="Calibri" w:hAnsi="Calibri"/>
           <w:b w:val="false"/>
           <w:bCs w:val="false"/>
@@ -2367,7 +2463,7 @@
     </w:p>
     <w:p>
       <w:pPr>
-        <w:pStyle w:val="Ttulo4"/>
+        <w:pStyle w:val="Heading4"/>
         <w:numPr>
           <w:ilvl w:val="0"/>
           <w:numId w:val="5"/>
@@ -2384,7 +2480,7 @@
       </w:r>
       <w:r>
         <w:rPr>
-          <w:rStyle w:val="Destaquemayor"/>
+          <w:rStyle w:val="Strong"/>
           <w:rFonts w:ascii="Calibri" w:hAnsi="Calibri"/>
           <w:b w:val="false"/>
           <w:bCs w:val="false"/>
@@ -2402,7 +2498,7 @@
     </w:p>
     <w:p>
       <w:pPr>
-        <w:pStyle w:val="Ttulo4"/>
+        <w:pStyle w:val="Heading4"/>
         <w:numPr>
           <w:ilvl w:val="0"/>
           <w:numId w:val="5"/>
@@ -2419,7 +2515,7 @@
       </w:r>
       <w:r>
         <w:rPr>
-          <w:rStyle w:val="Destaquemayor"/>
+          <w:rStyle w:val="Strong"/>
           <w:rFonts w:ascii="Calibri" w:hAnsi="Calibri"/>
           <w:b w:val="false"/>
           <w:bCs w:val="false"/>
@@ -2437,30 +2533,29 @@
     </w:p>
     <w:p>
       <w:pPr>
-        <w:pStyle w:val="Ttulo4"/>
+        <w:pStyle w:val="Heading4"/>
         <w:numPr>
           <w:ilvl w:val="0"/>
           <w:numId w:val="5"/>
         </w:numPr>
-        <w:rPr>
-          <w:rFonts w:ascii="Calibri" w:hAnsi="Calibri"/>
-          <w:b w:val="false"/>
-          <w:b w:val="false"/>
-          <w:bCs w:val="false"/>
-        </w:rPr>
-      </w:pPr>
-      <w:r>
         <w:rPr>
           <w:rFonts w:ascii="Calibri" w:hAnsi="Calibri"/>
           <w:b w:val="false"/>
           <w:bCs w:val="false"/>
         </w:rPr>
+      </w:pPr>
+      <w:r>
+        <w:rPr>
+          <w:rFonts w:ascii="Calibri" w:hAnsi="Calibri"/>
+          <w:b w:val="false"/>
+          <w:bCs w:val="false"/>
+        </w:rPr>
         <w:t>Integrated multiple sensors and actuators to perform specific functions.</w:t>
       </w:r>
     </w:p>
     <w:p>
       <w:pPr>
-        <w:pStyle w:val="Ttulo4"/>
+        <w:pStyle w:val="Heading4"/>
         <w:rPr/>
       </w:pPr>
       <w:r>
@@ -2469,12 +2564,12 @@
     </w:p>
     <w:p>
       <w:pPr>
-        <w:pStyle w:val="Ttulo4"/>
+        <w:pStyle w:val="Heading4"/>
         <w:rPr/>
       </w:pPr>
       <w:r>
         <w:rPr>
-          <w:rStyle w:val="Destaquemayor"/>
+          <w:rStyle w:val="Strong"/>
           <w:rFonts w:ascii="Calibri" w:hAnsi="Calibri"/>
           <w:b/>
         </w:rPr>
@@ -2483,20 +2578,18 @@
     </w:p>
     <w:p>
       <w:pPr>
-        <w:pStyle w:val="Cuerpodetexto"/>
+        <w:pStyle w:val="TextBody"/>
         <w:rPr>
           <w:rFonts w:ascii="Calibri" w:hAnsi="Calibri"/>
         </w:rPr>
       </w:pPr>
       <w:r>
-        <w:rPr>
-          <w:rFonts w:ascii="Calibri" w:hAnsi="Calibri"/>
-        </w:rPr>
-      </w:r>
-    </w:p>
-    <w:p>
-      <w:pPr>
-        <w:pStyle w:val="Cuerpodetexto"/>
+        <w:rPr/>
+      </w:r>
+    </w:p>
+    <w:p>
+      <w:pPr>
+        <w:pStyle w:val="TextBody"/>
         <w:numPr>
           <w:ilvl w:val="0"/>
           <w:numId w:val="6"/>
@@ -2506,15 +2599,13 @@
         </w:rPr>
       </w:pPr>
       <w:r>
-        <w:rPr>
-          <w:rFonts w:ascii="Calibri" w:hAnsi="Calibri"/>
-        </w:rPr>
+        <w:rPr/>
         <w:t>Developed an eCommerce platform using Django as the backend, hosted on AWS (Amazon Web Services).</w:t>
       </w:r>
     </w:p>
     <w:p>
       <w:pPr>
-        <w:pStyle w:val="Cuerpodetexto"/>
+        <w:pStyle w:val="TextBody"/>
         <w:numPr>
           <w:ilvl w:val="0"/>
           <w:numId w:val="0"/>
@@ -2525,14 +2616,12 @@
         </w:rPr>
       </w:pPr>
       <w:r>
-        <w:rPr>
-          <w:rFonts w:ascii="Calibri" w:hAnsi="Calibri"/>
-        </w:rPr>
-      </w:r>
-    </w:p>
-    <w:p>
-      <w:pPr>
-        <w:pStyle w:val="Cuerpodetexto"/>
+        <w:rPr/>
+      </w:r>
+    </w:p>
+    <w:p>
+      <w:pPr>
+        <w:pStyle w:val="TextBody"/>
         <w:numPr>
           <w:ilvl w:val="0"/>
           <w:numId w:val="6"/>
@@ -2542,15 +2631,13 @@
         </w:rPr>
       </w:pPr>
       <w:r>
-        <w:rPr>
-          <w:rFonts w:ascii="Calibri" w:hAnsi="Calibri"/>
-        </w:rPr>
+        <w:rPr/>
         <w:t>Secured the entire platform, implementing best practices to protect user data and transactions.</w:t>
       </w:r>
     </w:p>
     <w:p>
       <w:pPr>
-        <w:pStyle w:val="Cuerpodetexto"/>
+        <w:pStyle w:val="TextBody"/>
         <w:numPr>
           <w:ilvl w:val="0"/>
           <w:numId w:val="0"/>
@@ -2561,14 +2648,12 @@
         </w:rPr>
       </w:pPr>
       <w:r>
-        <w:rPr>
-          <w:rFonts w:ascii="Calibri" w:hAnsi="Calibri"/>
-        </w:rPr>
-      </w:r>
-    </w:p>
-    <w:p>
-      <w:pPr>
-        <w:pStyle w:val="Cuerpodetexto"/>
+        <w:rPr/>
+      </w:r>
+    </w:p>
+    <w:p>
+      <w:pPr>
+        <w:pStyle w:val="TextBody"/>
         <w:numPr>
           <w:ilvl w:val="0"/>
           <w:numId w:val="6"/>
@@ -2578,15 +2663,13 @@
         </w:rPr>
       </w:pPr>
       <w:r>
-        <w:rPr>
-          <w:rFonts w:ascii="Calibri" w:hAnsi="Calibri"/>
-        </w:rPr>
+        <w:rPr/>
         <w:t>Constructed the frontend using React Native, enhanced with essential libraries such as Redux for state management, Secure Store for secure data storage, and AsyncStorage for asynchronous, unencrypted storage.</w:t>
       </w:r>
     </w:p>
     <w:p>
       <w:pPr>
-        <w:pStyle w:val="Cuerpodetexto"/>
+        <w:pStyle w:val="TextBody"/>
         <w:numPr>
           <w:ilvl w:val="0"/>
           <w:numId w:val="0"/>
@@ -2597,14 +2680,12 @@
         </w:rPr>
       </w:pPr>
       <w:r>
-        <w:rPr>
-          <w:rFonts w:ascii="Calibri" w:hAnsi="Calibri"/>
-        </w:rPr>
-      </w:r>
-    </w:p>
-    <w:p>
-      <w:pPr>
-        <w:pStyle w:val="Cuerpodetexto"/>
+        <w:rPr/>
+      </w:r>
+    </w:p>
+    <w:p>
+      <w:pPr>
+        <w:pStyle w:val="TextBody"/>
         <w:numPr>
           <w:ilvl w:val="0"/>
           <w:numId w:val="6"/>
@@ -2614,15 +2695,13 @@
         </w:rPr>
       </w:pPr>
       <w:r>
-        <w:rPr>
-          <w:rFonts w:ascii="Calibri" w:hAnsi="Calibri"/>
-        </w:rPr>
+        <w:rPr/>
         <w:t>Established HTTPS communication between frontend and backend, ensuring data encryption and secure data transfer.</w:t>
       </w:r>
     </w:p>
     <w:p>
       <w:pPr>
-        <w:pStyle w:val="Cuerpodetexto"/>
+        <w:pStyle w:val="TextBody"/>
         <w:rPr/>
       </w:pPr>
       <w:r>
@@ -3506,7 +3585,6 @@
     </w:lvl>
     <w:lvl w:ilvl="2">
       <w:start w:val="1"/>
-      <w:pStyle w:val="Ttulo3"/>
       <w:numFmt w:val="none"/>
       <w:suff w:val="nothing"/>
       <w:lvlText w:val=""/>
@@ -3520,7 +3598,6 @@
     </w:lvl>
     <w:lvl w:ilvl="3">
       <w:start w:val="1"/>
-      <w:pStyle w:val="Ttulo4"/>
       <w:numFmt w:val="none"/>
       <w:suff w:val="nothing"/>
       <w:lvlText w:val=""/>
@@ -4036,7 +4113,7 @@
       <w:lang w:val="en-US" w:eastAsia="es-ES" w:bidi="es-ES"/>
     </w:rPr>
   </w:style>
-  <w:style w:type="paragraph" w:styleId="Ttulo1">
+  <w:style w:type="paragraph" w:styleId="Heading1">
     <w:name w:val="Heading 1"/>
     <w:basedOn w:val="Normal"/>
     <w:uiPriority w:val="9"/>
@@ -4051,10 +4128,10 @@
       <w:u w:val="single" w:color="000000"/>
     </w:rPr>
   </w:style>
-  <w:style w:type="paragraph" w:styleId="Ttulo3">
+  <w:style w:type="paragraph" w:styleId="Heading3">
     <w:name w:val="Heading 3"/>
     <w:basedOn w:val="Ttulo"/>
-    <w:next w:val="Cuerpodetexto"/>
+    <w:next w:val="TextBody"/>
     <w:qFormat/>
     <w:pPr>
       <w:spacing w:before="140" w:after="120"/>
@@ -4068,10 +4145,10 @@
       <w:szCs w:val="28"/>
     </w:rPr>
   </w:style>
-  <w:style w:type="paragraph" w:styleId="Ttulo4">
+  <w:style w:type="paragraph" w:styleId="Heading4">
     <w:name w:val="Heading 4"/>
     <w:basedOn w:val="Ttulo"/>
-    <w:next w:val="Cuerpodetexto"/>
+    <w:next w:val="TextBody"/>
     <w:qFormat/>
     <w:pPr>
       <w:spacing w:before="120" w:after="120"/>
@@ -4093,7 +4170,7 @@
     <w:qFormat/>
     <w:rPr/>
   </w:style>
-  <w:style w:type="character" w:styleId="EnlacedeInternet">
+  <w:style w:type="character" w:styleId="InternetLink">
     <w:name w:val="Hyperlink"/>
     <w:rPr>
       <w:color w:val="000080"/>
@@ -4108,7 +4185,7 @@
       <w:rFonts w:ascii="OpenSymbol" w:hAnsi="OpenSymbol" w:eastAsia="OpenSymbol" w:cs="OpenSymbol"/>
     </w:rPr>
   </w:style>
-  <w:style w:type="character" w:styleId="EnlacedeInternetvisitado">
+  <w:style w:type="character" w:styleId="VisitedInternetLink">
     <w:name w:val="FollowedHyperlink"/>
     <w:rPr>
       <w:color w:val="800000"/>
@@ -4116,7 +4193,7 @@
       <w:lang w:eastAsia="zxx" w:bidi="zxx"/>
     </w:rPr>
   </w:style>
-  <w:style w:type="character" w:styleId="Destaquemayor">
+  <w:style w:type="character" w:styleId="Strong">
     <w:name w:val="Strong"/>
     <w:qFormat/>
     <w:rPr>
@@ -4124,22 +4201,22 @@
       <w:bCs/>
     </w:rPr>
   </w:style>
-  <w:style w:type="paragraph" w:styleId="Ttulo">
-    <w:name w:val="Título"/>
+  <w:style w:type="paragraph" w:styleId="Heading">
+    <w:name w:val="Heading"/>
     <w:basedOn w:val="Normal"/>
-    <w:next w:val="Cuerpodetexto"/>
+    <w:next w:val="TextBody"/>
     <w:qFormat/>
     <w:pPr>
       <w:keepNext w:val="true"/>
       <w:spacing w:before="240" w:after="120"/>
     </w:pPr>
     <w:rPr>
-      <w:rFonts w:ascii="Liberation Sans" w:hAnsi="Liberation Sans" w:eastAsia="Microsoft YaHei" w:cs="Arial"/>
+      <w:rFonts w:ascii="Liberation Sans" w:hAnsi="Liberation Sans" w:eastAsia="PingFang SC" w:cs="Arial Unicode MS"/>
       <w:sz w:val="28"/>
       <w:szCs w:val="28"/>
     </w:rPr>
   </w:style>
-  <w:style w:type="paragraph" w:styleId="Cuerpodetexto">
+  <w:style w:type="paragraph" w:styleId="TextBody">
     <w:name w:val="Body Text"/>
     <w:basedOn w:val="Normal"/>
     <w:uiPriority w:val="1"/>
@@ -4149,15 +4226,15 @@
     </w:pPr>
     <w:rPr/>
   </w:style>
-  <w:style w:type="paragraph" w:styleId="Lista">
+  <w:style w:type="paragraph" w:styleId="List">
     <w:name w:val="List"/>
-    <w:basedOn w:val="Cuerpodetexto"/>
+    <w:basedOn w:val="TextBody"/>
     <w:pPr/>
     <w:rPr>
       <w:rFonts w:cs="Arial"/>
     </w:rPr>
   </w:style>
-  <w:style w:type="paragraph" w:styleId="Leyenda">
+  <w:style w:type="paragraph" w:styleId="Caption">
     <w:name w:val="Caption"/>
     <w:basedOn w:val="Normal"/>
     <w:qFormat/>
@@ -4171,6 +4248,32 @@
       <w:iCs/>
       <w:sz w:val="24"/>
       <w:szCs w:val="24"/>
+    </w:rPr>
+  </w:style>
+  <w:style w:type="paragraph" w:styleId="Index">
+    <w:name w:val="Index"/>
+    <w:basedOn w:val="Normal"/>
+    <w:qFormat/>
+    <w:pPr>
+      <w:suppressLineNumbers/>
+    </w:pPr>
+    <w:rPr>
+      <w:rFonts w:cs="Arial Unicode MS"/>
+    </w:rPr>
+  </w:style>
+  <w:style w:type="paragraph" w:styleId="Ttulo">
+    <w:name w:val="Título"/>
+    <w:basedOn w:val="Normal"/>
+    <w:next w:val="TextBody"/>
+    <w:qFormat/>
+    <w:pPr>
+      <w:keepNext w:val="true"/>
+      <w:spacing w:before="240" w:after="120"/>
+    </w:pPr>
+    <w:rPr>
+      <w:rFonts w:ascii="Liberation Sans" w:hAnsi="Liberation Sans" w:eastAsia="Microsoft YaHei" w:cs="Arial"/>
+      <w:sz w:val="28"/>
+      <w:szCs w:val="28"/>
     </w:rPr>
   </w:style>
   <w:style w:type="paragraph" w:styleId="Ndice">
@@ -4210,7 +4313,7 @@
   <w:style w:type="paragraph" w:styleId="Lneahorizontal">
     <w:name w:val="Línea horizontal"/>
     <w:basedOn w:val="Normal"/>
-    <w:next w:val="Cuerpodetexto"/>
+    <w:next w:val="TextBody"/>
     <w:qFormat/>
     <w:pPr>
       <w:suppressLineNumbers/>

</xml_diff>

<commit_message>
update with the new 2 projects
</commit_message>
<xml_diff>
--- a/curriculum_vini_eng.docx
+++ b/curriculum_vini_eng.docx
@@ -162,43 +162,7 @@
           <w:u w:val="none"/>
           <w:lang w:eastAsia="es-ES" w:bidi="es-ES"/>
         </w:rPr>
-        <w:t>202</w:t>
-      </w:r>
-      <w:r>
-        <w:rPr>
-          <w:rFonts w:ascii="Calibri-Bold" w:hAnsi="Calibri-Bold"/>
-          <w:b/>
-          <w:bCs/>
-          <w:sz w:val="26"/>
-          <w:szCs w:val="26"/>
-          <w:u w:val="none"/>
-          <w:lang w:eastAsia="es-ES" w:bidi="es-ES"/>
-        </w:rPr>
-        <w:t>3</w:t>
-      </w:r>
-      <w:r>
-        <w:rPr>
-          <w:rFonts w:ascii="Calibri-Bold" w:hAnsi="Calibri-Bold"/>
-          <w:b/>
-          <w:bCs/>
-          <w:sz w:val="26"/>
-          <w:szCs w:val="26"/>
-          <w:u w:val="none"/>
-          <w:lang w:eastAsia="es-ES" w:bidi="es-ES"/>
-        </w:rPr>
-        <w:t>-202</w:t>
-      </w:r>
-      <w:r>
-        <w:rPr>
-          <w:rFonts w:ascii="Calibri-Bold" w:hAnsi="Calibri-Bold"/>
-          <w:b/>
-          <w:bCs/>
-          <w:sz w:val="26"/>
-          <w:szCs w:val="26"/>
-          <w:u w:val="none"/>
-          <w:lang w:eastAsia="es-ES" w:bidi="es-ES"/>
-        </w:rPr>
-        <w:t>4 Programming Teacher.</w:t>
+        <w:t>2023-2024 Programming Teacher.</w:t>
       </w:r>
     </w:p>
     <w:p>
@@ -212,7 +176,9 @@
         </w:rPr>
       </w:pPr>
       <w:r>
-        <w:rPr/>
+        <w:rPr>
+          <w:lang w:val="en-US"/>
+        </w:rPr>
       </w:r>
     </w:p>
     <w:p>
@@ -1523,6 +1489,38 @@
         </w:rPr>
       </w:pPr>
       <w:r>
+        <w:rPr/>
+      </w:r>
+    </w:p>
+    <w:p>
+      <w:pPr>
+        <w:pStyle w:val="Normal"/>
+        <w:widowControl w:val="false"/>
+        <w:bidi w:val="0"/>
+        <w:spacing w:lineRule="auto" w:line="360" w:before="0" w:after="0"/>
+        <w:ind w:left="340" w:right="0" w:hanging="0"/>
+        <w:jc w:val="left"/>
+        <w:rPr>
+          <w:lang w:val="en-US"/>
+        </w:rPr>
+      </w:pPr>
+      <w:r>
+        <w:rPr/>
+      </w:r>
+    </w:p>
+    <w:p>
+      <w:pPr>
+        <w:pStyle w:val="Normal"/>
+        <w:widowControl w:val="false"/>
+        <w:bidi w:val="0"/>
+        <w:spacing w:lineRule="auto" w:line="360" w:before="0" w:after="0"/>
+        <w:ind w:left="340" w:right="0" w:hanging="0"/>
+        <w:jc w:val="left"/>
+        <w:rPr>
+          <w:lang w:val="en-US"/>
+        </w:rPr>
+      </w:pPr>
+      <w:r>
         <w:rPr>
           <w:rFonts w:ascii="Calibri-Bold" w:hAnsi="Calibri-Bold"/>
           <w:b/>
@@ -1879,7 +1877,13 @@
         <w:tab/>
         <w:tab/>
         <w:tab/>
+        <w:tab/>
+        <w:tab/>
         <w:t xml:space="preserve">artificial intelligence </w:t>
+      </w:r>
+      <w:r>
+        <w:rPr/>
+        <w:t>&amp; Data Science degree(studying).</w:t>
       </w:r>
     </w:p>
     <w:p>
@@ -2005,6 +2009,7 @@
         <w:tab/>
         <w:tab/>
         <w:tab/>
+        <w:tab/>
         <w:t>applications.</w:t>
         <w:tab/>
         <w:tab/>
@@ -2706,6 +2711,2136 @@
       </w:pPr>
       <w:r>
         <w:rPr/>
+      </w:r>
+    </w:p>
+    <w:p>
+      <w:pPr>
+        <w:pStyle w:val="Normal"/>
+        <w:rPr>
+          <w:b/>
+          <w:bCs/>
+          <w:sz w:val="24"/>
+          <w:szCs w:val="24"/>
+        </w:rPr>
+      </w:pPr>
+      <w:r>
+        <w:rPr>
+          <w:b/>
+          <w:bCs/>
+          <w:sz w:val="24"/>
+          <w:szCs w:val="24"/>
+        </w:rPr>
+      </w:r>
+    </w:p>
+    <w:p>
+      <w:pPr>
+        <w:pStyle w:val="Normal"/>
+        <w:rPr>
+          <w:b/>
+          <w:bCs/>
+          <w:sz w:val="24"/>
+          <w:szCs w:val="24"/>
+        </w:rPr>
+      </w:pPr>
+      <w:r>
+        <w:rPr>
+          <w:b/>
+          <w:bCs/>
+          <w:sz w:val="24"/>
+          <w:szCs w:val="24"/>
+        </w:rPr>
+      </w:r>
+    </w:p>
+    <w:p>
+      <w:pPr>
+        <w:pStyle w:val="Normal"/>
+        <w:rPr>
+          <w:b/>
+          <w:bCs/>
+          <w:sz w:val="24"/>
+          <w:szCs w:val="24"/>
+        </w:rPr>
+      </w:pPr>
+      <w:r>
+        <w:rPr>
+          <w:b/>
+          <w:bCs/>
+          <w:sz w:val="24"/>
+          <w:szCs w:val="24"/>
+        </w:rPr>
+      </w:r>
+    </w:p>
+    <w:p>
+      <w:pPr>
+        <w:pStyle w:val="Normal"/>
+        <w:rPr>
+          <w:b/>
+          <w:bCs/>
+          <w:sz w:val="24"/>
+          <w:szCs w:val="24"/>
+        </w:rPr>
+      </w:pPr>
+      <w:r>
+        <w:rPr>
+          <w:b/>
+          <w:bCs/>
+          <w:sz w:val="24"/>
+          <w:szCs w:val="24"/>
+        </w:rPr>
+      </w:r>
+    </w:p>
+    <w:p>
+      <w:pPr>
+        <w:pStyle w:val="Normal"/>
+        <w:rPr>
+          <w:b/>
+          <w:bCs/>
+          <w:sz w:val="24"/>
+          <w:szCs w:val="24"/>
+        </w:rPr>
+      </w:pPr>
+      <w:r>
+        <w:rPr>
+          <w:b/>
+          <w:bCs/>
+          <w:sz w:val="24"/>
+          <w:szCs w:val="24"/>
+        </w:rPr>
+      </w:r>
+    </w:p>
+    <w:p>
+      <w:pPr>
+        <w:pStyle w:val="Normal"/>
+        <w:rPr>
+          <w:b/>
+          <w:bCs/>
+          <w:sz w:val="24"/>
+          <w:szCs w:val="24"/>
+        </w:rPr>
+      </w:pPr>
+      <w:r>
+        <w:rPr>
+          <w:b/>
+          <w:bCs/>
+          <w:sz w:val="24"/>
+          <w:szCs w:val="24"/>
+        </w:rPr>
+        <w:t>Project Description: E-commerce Application with 4-Layer Architecture</w:t>
+      </w:r>
+    </w:p>
+    <w:p>
+      <w:pPr>
+        <w:pStyle w:val="Normal"/>
+        <w:rPr>
+          <w:lang w:val="en-US"/>
+        </w:rPr>
+      </w:pPr>
+      <w:r>
+        <w:rPr/>
+      </w:r>
+    </w:p>
+    <w:p>
+      <w:pPr>
+        <w:pStyle w:val="Normal"/>
+        <w:rPr>
+          <w:lang w:val="en-US"/>
+        </w:rPr>
+      </w:pPr>
+      <w:r>
+        <w:rPr>
+          <w:b/>
+          <w:bCs/>
+        </w:rPr>
+        <w:t>Project:</w:t>
+      </w:r>
+      <w:r>
+        <w:rPr/>
+        <w:t xml:space="preserve"> Development of an e-commerce application using .NET Core 3.1 with a 4-layer architecture for a specific client.</w:t>
+      </w:r>
+    </w:p>
+    <w:p>
+      <w:pPr>
+        <w:pStyle w:val="Normal"/>
+        <w:rPr>
+          <w:lang w:val="en-US"/>
+        </w:rPr>
+      </w:pPr>
+      <w:r>
+        <w:rPr/>
+      </w:r>
+    </w:p>
+    <w:p>
+      <w:pPr>
+        <w:pStyle w:val="Normal"/>
+        <w:rPr>
+          <w:b/>
+          <w:bCs/>
+        </w:rPr>
+      </w:pPr>
+      <w:r>
+        <w:rPr>
+          <w:b/>
+          <w:bCs/>
+        </w:rPr>
+        <w:t>Project Overview:</w:t>
+      </w:r>
+    </w:p>
+    <w:p>
+      <w:pPr>
+        <w:pStyle w:val="Normal"/>
+        <w:rPr>
+          <w:lang w:val="en-US"/>
+        </w:rPr>
+      </w:pPr>
+      <w:r>
+        <w:rPr/>
+        <w:t>The project involved developing a robust e-commerce application that provides a seamless user experience for both administrators and end-users. The application implements critical functionalities such as user management via Identity Framework, a shopping cart system for unauthenticated users, a checkout process with payment simulation using Iyzipay, and admin and user panels for managing and tracking products, orders, and campaigns.</w:t>
+      </w:r>
+    </w:p>
+    <w:p>
+      <w:pPr>
+        <w:pStyle w:val="Normal"/>
+        <w:rPr>
+          <w:lang w:val="en-US"/>
+        </w:rPr>
+      </w:pPr>
+      <w:r>
+        <w:rPr/>
+      </w:r>
+    </w:p>
+    <w:p>
+      <w:pPr>
+        <w:pStyle w:val="Normal"/>
+        <w:rPr>
+          <w:u w:val="single"/>
+        </w:rPr>
+      </w:pPr>
+      <w:r>
+        <w:rPr>
+          <w:u w:val="single"/>
+        </w:rPr>
+        <w:t>Developed Functionalities:</w:t>
+      </w:r>
+    </w:p>
+    <w:p>
+      <w:pPr>
+        <w:pStyle w:val="Normal"/>
+        <w:rPr>
+          <w:lang w:val="en-US"/>
+        </w:rPr>
+      </w:pPr>
+      <w:r>
+        <w:rPr/>
+      </w:r>
+    </w:p>
+    <w:p>
+      <w:pPr>
+        <w:pStyle w:val="Normal"/>
+        <w:rPr>
+          <w:b/>
+          <w:bCs/>
+        </w:rPr>
+      </w:pPr>
+      <w:r>
+        <w:rPr>
+          <w:b/>
+          <w:bCs/>
+        </w:rPr>
+        <w:t>User Registration and Management:</w:t>
+      </w:r>
+    </w:p>
+    <w:p>
+      <w:pPr>
+        <w:pStyle w:val="Normal"/>
+        <w:numPr>
+          <w:ilvl w:val="0"/>
+          <w:numId w:val="7"/>
+        </w:numPr>
+        <w:rPr/>
+      </w:pPr>
+      <w:r>
+        <w:rPr>
+          <w:b/>
+          <w:bCs/>
+        </w:rPr>
+        <w:t>Technology</w:t>
+      </w:r>
+      <w:r>
+        <w:rPr/>
+        <w:t>: ASP.NET Core Identity Framework.</w:t>
+      </w:r>
+    </w:p>
+    <w:p>
+      <w:pPr>
+        <w:pStyle w:val="Normal"/>
+        <w:numPr>
+          <w:ilvl w:val="0"/>
+          <w:numId w:val="7"/>
+        </w:numPr>
+        <w:rPr/>
+      </w:pPr>
+      <w:r>
+        <w:rPr>
+          <w:b/>
+          <w:bCs/>
+        </w:rPr>
+        <w:t>Functionality</w:t>
+      </w:r>
+      <w:r>
+        <w:rPr/>
+        <w:t>: Users can register, update, and modify their profiles. User registration includes email confirmation using Google SMTP Mail services.</w:t>
+      </w:r>
+    </w:p>
+    <w:p>
+      <w:pPr>
+        <w:pStyle w:val="Normal"/>
+        <w:numPr>
+          <w:ilvl w:val="0"/>
+          <w:numId w:val="7"/>
+        </w:numPr>
+        <w:rPr>
+          <w:lang w:val="en-US"/>
+        </w:rPr>
+      </w:pPr>
+      <w:r>
+        <w:rPr>
+          <w:b/>
+          <w:bCs/>
+        </w:rPr>
+        <w:t>Security</w:t>
+      </w:r>
+      <w:r>
+        <w:rPr/>
+        <w:t>: Implementation of authentication and authorization to protect resources and sensitive data.</w:t>
+      </w:r>
+    </w:p>
+    <w:p>
+      <w:pPr>
+        <w:pStyle w:val="Normal"/>
+        <w:rPr>
+          <w:lang w:val="en-US"/>
+        </w:rPr>
+      </w:pPr>
+      <w:r>
+        <w:rPr/>
+      </w:r>
+    </w:p>
+    <w:p>
+      <w:pPr>
+        <w:pStyle w:val="Normal"/>
+        <w:rPr>
+          <w:b/>
+          <w:bCs/>
+        </w:rPr>
+      </w:pPr>
+      <w:r>
+        <w:rPr>
+          <w:b/>
+          <w:bCs/>
+        </w:rPr>
+        <w:t>Admin Panel:</w:t>
+      </w:r>
+    </w:p>
+    <w:p>
+      <w:pPr>
+        <w:pStyle w:val="Normal"/>
+        <w:numPr>
+          <w:ilvl w:val="0"/>
+          <w:numId w:val="8"/>
+        </w:numPr>
+        <w:rPr/>
+      </w:pPr>
+      <w:r>
+        <w:rPr>
+          <w:b/>
+          <w:bCs/>
+        </w:rPr>
+        <w:t>Product Management:</w:t>
+      </w:r>
+      <w:r>
+        <w:rPr/>
+        <w:t xml:space="preserve"> Create, update, and delete products in the store.</w:t>
+      </w:r>
+    </w:p>
+    <w:p>
+      <w:pPr>
+        <w:pStyle w:val="Normal"/>
+        <w:numPr>
+          <w:ilvl w:val="0"/>
+          <w:numId w:val="8"/>
+        </w:numPr>
+        <w:rPr/>
+      </w:pPr>
+      <w:r>
+        <w:rPr>
+          <w:b/>
+          <w:bCs/>
+        </w:rPr>
+        <w:t>Order Management:</w:t>
+      </w:r>
+      <w:r>
+        <w:rPr/>
+        <w:t xml:space="preserve"> Monitor and control the status of orders.</w:t>
+      </w:r>
+    </w:p>
+    <w:p>
+      <w:pPr>
+        <w:pStyle w:val="Normal"/>
+        <w:numPr>
+          <w:ilvl w:val="0"/>
+          <w:numId w:val="8"/>
+        </w:numPr>
+        <w:rPr/>
+      </w:pPr>
+      <w:r>
+        <w:rPr>
+          <w:b/>
+          <w:bCs/>
+        </w:rPr>
+        <w:t>Campaign Management:</w:t>
+      </w:r>
+      <w:r>
+        <w:rPr/>
+        <w:t xml:space="preserve"> Create and manage promotional campaigns.</w:t>
+      </w:r>
+    </w:p>
+    <w:p>
+      <w:pPr>
+        <w:pStyle w:val="Normal"/>
+        <w:numPr>
+          <w:ilvl w:val="0"/>
+          <w:numId w:val="8"/>
+        </w:numPr>
+        <w:rPr/>
+      </w:pPr>
+      <w:r>
+        <w:rPr>
+          <w:b/>
+          <w:bCs/>
+        </w:rPr>
+        <w:t>Statistics</w:t>
+      </w:r>
+      <w:r>
+        <w:rPr/>
+        <w:t>: View key statistics for decision-making.</w:t>
+      </w:r>
+    </w:p>
+    <w:p>
+      <w:pPr>
+        <w:pStyle w:val="Normal"/>
+        <w:numPr>
+          <w:ilvl w:val="0"/>
+          <w:numId w:val="8"/>
+        </w:numPr>
+        <w:rPr>
+          <w:lang w:val="en-US"/>
+        </w:rPr>
+      </w:pPr>
+      <w:r>
+        <w:rPr>
+          <w:b/>
+          <w:bCs/>
+        </w:rPr>
+        <w:t>Interface</w:t>
+      </w:r>
+      <w:r>
+        <w:rPr/>
+        <w:t>: Implementation of an intuitive panel for managing all aspects of the e-commerce platform.</w:t>
+      </w:r>
+    </w:p>
+    <w:p>
+      <w:pPr>
+        <w:pStyle w:val="Normal"/>
+        <w:rPr>
+          <w:lang w:val="en-US"/>
+        </w:rPr>
+      </w:pPr>
+      <w:r>
+        <w:rPr/>
+      </w:r>
+    </w:p>
+    <w:p>
+      <w:pPr>
+        <w:pStyle w:val="Normal"/>
+        <w:rPr/>
+      </w:pPr>
+      <w:r>
+        <w:rPr>
+          <w:b/>
+          <w:bCs/>
+        </w:rPr>
+        <w:t>User Panel:</w:t>
+      </w:r>
+    </w:p>
+    <w:p>
+      <w:pPr>
+        <w:pStyle w:val="Normal"/>
+        <w:numPr>
+          <w:ilvl w:val="0"/>
+          <w:numId w:val="9"/>
+        </w:numPr>
+        <w:rPr/>
+      </w:pPr>
+      <w:r>
+        <w:rPr>
+          <w:b/>
+          <w:bCs/>
+        </w:rPr>
+        <w:t>Order Tracking:</w:t>
+      </w:r>
+      <w:r>
+        <w:rPr/>
+        <w:t xml:space="preserve"> Allows users to track the status of their orders in real-time.</w:t>
+      </w:r>
+    </w:p>
+    <w:p>
+      <w:pPr>
+        <w:pStyle w:val="Normal"/>
+        <w:numPr>
+          <w:ilvl w:val="0"/>
+          <w:numId w:val="9"/>
+        </w:numPr>
+        <w:rPr/>
+      </w:pPr>
+      <w:r>
+        <w:rPr>
+          <w:b/>
+          <w:bCs/>
+        </w:rPr>
+        <w:t>Profile Management:</w:t>
+      </w:r>
+      <w:r>
+        <w:rPr/>
+        <w:t xml:space="preserve"> Users can update their personal and contact information.</w:t>
+      </w:r>
+    </w:p>
+    <w:p>
+      <w:pPr>
+        <w:pStyle w:val="Normal"/>
+        <w:numPr>
+          <w:ilvl w:val="0"/>
+          <w:numId w:val="9"/>
+        </w:numPr>
+        <w:rPr>
+          <w:lang w:val="en-US"/>
+        </w:rPr>
+      </w:pPr>
+      <w:r>
+        <w:rPr>
+          <w:b/>
+          <w:bCs/>
+        </w:rPr>
+        <w:t>Interface</w:t>
+      </w:r>
+      <w:r>
+        <w:rPr/>
+        <w:t>: A simple and accessible user panel focused on enhancing the customer experience.</w:t>
+      </w:r>
+    </w:p>
+    <w:p>
+      <w:pPr>
+        <w:pStyle w:val="Normal"/>
+        <w:rPr>
+          <w:lang w:val="en-US"/>
+        </w:rPr>
+      </w:pPr>
+      <w:r>
+        <w:rPr/>
+      </w:r>
+    </w:p>
+    <w:p>
+      <w:pPr>
+        <w:pStyle w:val="Normal"/>
+        <w:rPr>
+          <w:b/>
+          <w:bCs/>
+        </w:rPr>
+      </w:pPr>
+      <w:r>
+        <w:rPr>
+          <w:b/>
+          <w:bCs/>
+        </w:rPr>
+        <w:t>Shopping Cart and Checkout Process:</w:t>
+      </w:r>
+    </w:p>
+    <w:p>
+      <w:pPr>
+        <w:pStyle w:val="Normal"/>
+        <w:numPr>
+          <w:ilvl w:val="0"/>
+          <w:numId w:val="10"/>
+        </w:numPr>
+        <w:rPr/>
+      </w:pPr>
+      <w:r>
+        <w:rPr>
+          <w:b/>
+          <w:bCs/>
+        </w:rPr>
+        <w:t>Shopping Cart:</w:t>
+      </w:r>
+      <w:r>
+        <w:rPr/>
+        <w:t xml:space="preserve"> Implementation of a shopping cart accessible to unauthenticated users, with mandatory registration or authentication required before completing a purchase.</w:t>
+      </w:r>
+    </w:p>
+    <w:p>
+      <w:pPr>
+        <w:pStyle w:val="Normal"/>
+        <w:numPr>
+          <w:ilvl w:val="0"/>
+          <w:numId w:val="10"/>
+        </w:numPr>
+        <w:rPr>
+          <w:lang w:val="en-US"/>
+        </w:rPr>
+      </w:pPr>
+      <w:r>
+        <w:rPr>
+          <w:b/>
+          <w:bCs/>
+        </w:rPr>
+        <w:t>Checkout</w:t>
+      </w:r>
+      <w:r>
+        <w:rPr/>
+        <w:t>: Simulation of credit/debit card payments through integration with Iyzipay, ensuring a smooth and secure purchase process.</w:t>
+      </w:r>
+    </w:p>
+    <w:p>
+      <w:pPr>
+        <w:pStyle w:val="Normal"/>
+        <w:rPr>
+          <w:lang w:val="en-US"/>
+        </w:rPr>
+      </w:pPr>
+      <w:r>
+        <w:rPr/>
+      </w:r>
+    </w:p>
+    <w:p>
+      <w:pPr>
+        <w:pStyle w:val="Normal"/>
+        <w:rPr>
+          <w:b/>
+          <w:bCs/>
+          <w:sz w:val="24"/>
+          <w:szCs w:val="24"/>
+        </w:rPr>
+      </w:pPr>
+      <w:r>
+        <w:rPr>
+          <w:b/>
+          <w:bCs/>
+          <w:sz w:val="24"/>
+          <w:szCs w:val="24"/>
+        </w:rPr>
+        <w:t>Project Architecture:</w:t>
+      </w:r>
+    </w:p>
+    <w:p>
+      <w:pPr>
+        <w:pStyle w:val="Normal"/>
+        <w:rPr>
+          <w:lang w:val="en-US"/>
+        </w:rPr>
+      </w:pPr>
+      <w:r>
+        <w:rPr/>
+      </w:r>
+    </w:p>
+    <w:p>
+      <w:pPr>
+        <w:pStyle w:val="Normal"/>
+        <w:rPr>
+          <w:b/>
+          <w:bCs/>
+        </w:rPr>
+      </w:pPr>
+      <w:r>
+        <w:rPr>
+          <w:b/>
+          <w:bCs/>
+        </w:rPr>
+        <w:t>1. Core (E-Commerce-App.Core):</w:t>
+      </w:r>
+    </w:p>
+    <w:p>
+      <w:pPr>
+        <w:pStyle w:val="Normal"/>
+        <w:numPr>
+          <w:ilvl w:val="0"/>
+          <w:numId w:val="11"/>
+        </w:numPr>
+        <w:rPr/>
+      </w:pPr>
+      <w:r>
+        <w:rPr>
+          <w:b/>
+          <w:bCs/>
+        </w:rPr>
+        <w:t>Role</w:t>
+      </w:r>
+      <w:r>
+        <w:rPr/>
+        <w:t>: Contains domain entities, service and repository interfaces, and shared business logic. This layer defines the fundamental structure of the project, ensuring that business rules are centralized and reusable.</w:t>
+      </w:r>
+    </w:p>
+    <w:p>
+      <w:pPr>
+        <w:pStyle w:val="Normal"/>
+        <w:numPr>
+          <w:ilvl w:val="0"/>
+          <w:numId w:val="11"/>
+        </w:numPr>
+        <w:rPr>
+          <w:lang w:val="en-US"/>
+        </w:rPr>
+      </w:pPr>
+      <w:r>
+        <w:rPr>
+          <w:b/>
+          <w:bCs/>
+        </w:rPr>
+        <w:t>Modularity</w:t>
+      </w:r>
+      <w:r>
+        <w:rPr/>
+        <w:t>: Each entity and business logic component is separated to facilitate scalability and maintainability of the code.</w:t>
+      </w:r>
+    </w:p>
+    <w:p>
+      <w:pPr>
+        <w:pStyle w:val="Normal"/>
+        <w:rPr>
+          <w:lang w:val="en-US"/>
+        </w:rPr>
+      </w:pPr>
+      <w:r>
+        <w:rPr/>
+      </w:r>
+    </w:p>
+    <w:p>
+      <w:pPr>
+        <w:pStyle w:val="Normal"/>
+        <w:rPr>
+          <w:lang w:val="en-US"/>
+        </w:rPr>
+      </w:pPr>
+      <w:r>
+        <w:rPr/>
+      </w:r>
+    </w:p>
+    <w:p>
+      <w:pPr>
+        <w:pStyle w:val="Normal"/>
+        <w:rPr>
+          <w:lang w:val="en-US"/>
+        </w:rPr>
+      </w:pPr>
+      <w:r>
+        <w:rPr/>
+      </w:r>
+    </w:p>
+    <w:p>
+      <w:pPr>
+        <w:pStyle w:val="Normal"/>
+        <w:rPr>
+          <w:lang w:val="en-US"/>
+        </w:rPr>
+      </w:pPr>
+      <w:r>
+        <w:rPr/>
+      </w:r>
+    </w:p>
+    <w:p>
+      <w:pPr>
+        <w:pStyle w:val="Normal"/>
+        <w:rPr>
+          <w:lang w:val="en-US"/>
+        </w:rPr>
+      </w:pPr>
+      <w:r>
+        <w:rPr/>
+      </w:r>
+    </w:p>
+    <w:p>
+      <w:pPr>
+        <w:pStyle w:val="Normal"/>
+        <w:rPr>
+          <w:b/>
+          <w:bCs/>
+        </w:rPr>
+      </w:pPr>
+      <w:r>
+        <w:rPr>
+          <w:b/>
+          <w:bCs/>
+        </w:rPr>
+        <w:t>2. Data (E-Commerce-App.Data):</w:t>
+      </w:r>
+    </w:p>
+    <w:p>
+      <w:pPr>
+        <w:pStyle w:val="Normal"/>
+        <w:numPr>
+          <w:ilvl w:val="0"/>
+          <w:numId w:val="12"/>
+        </w:numPr>
+        <w:rPr/>
+      </w:pPr>
+      <w:r>
+        <w:rPr>
+          <w:b/>
+          <w:bCs/>
+        </w:rPr>
+        <w:t>Role</w:t>
+      </w:r>
+      <w:r>
+        <w:rPr/>
+        <w:t>: Implements repositories, data access configuration via Entity Framework, and manages migrations.</w:t>
+      </w:r>
+    </w:p>
+    <w:p>
+      <w:pPr>
+        <w:pStyle w:val="Normal"/>
+        <w:numPr>
+          <w:ilvl w:val="0"/>
+          <w:numId w:val="12"/>
+        </w:numPr>
+        <w:rPr>
+          <w:lang w:val="en-US"/>
+        </w:rPr>
+      </w:pPr>
+      <w:r>
+        <w:rPr>
+          <w:b/>
+          <w:bCs/>
+        </w:rPr>
+        <w:t>Persistence</w:t>
+      </w:r>
+      <w:r>
+        <w:rPr/>
+        <w:t>: Use of Entity Framework Core to efficiently handle database operations, including migrations and seeding of initial data.</w:t>
+      </w:r>
+    </w:p>
+    <w:p>
+      <w:pPr>
+        <w:pStyle w:val="Normal"/>
+        <w:rPr>
+          <w:lang w:val="en-US"/>
+        </w:rPr>
+      </w:pPr>
+      <w:r>
+        <w:rPr/>
+      </w:r>
+    </w:p>
+    <w:p>
+      <w:pPr>
+        <w:pStyle w:val="Normal"/>
+        <w:rPr>
+          <w:b/>
+          <w:bCs/>
+        </w:rPr>
+      </w:pPr>
+      <w:r>
+        <w:rPr>
+          <w:b/>
+          <w:bCs/>
+        </w:rPr>
+        <w:t>3. Business (E-Commerce-App.Business):</w:t>
+      </w:r>
+    </w:p>
+    <w:p>
+      <w:pPr>
+        <w:pStyle w:val="Normal"/>
+        <w:numPr>
+          <w:ilvl w:val="0"/>
+          <w:numId w:val="13"/>
+        </w:numPr>
+        <w:rPr/>
+      </w:pPr>
+      <w:r>
+        <w:rPr>
+          <w:b/>
+          <w:bCs/>
+        </w:rPr>
+        <w:t>Role</w:t>
+      </w:r>
+      <w:r>
+        <w:rPr/>
+        <w:t>: Implements business logic that directly interacts with the data layer. This layer is responsible for applying specific business rules to the data managed within the application.</w:t>
+      </w:r>
+    </w:p>
+    <w:p>
+      <w:pPr>
+        <w:pStyle w:val="Normal"/>
+        <w:numPr>
+          <w:ilvl w:val="0"/>
+          <w:numId w:val="13"/>
+        </w:numPr>
+        <w:rPr>
+          <w:lang w:val="en-US"/>
+        </w:rPr>
+      </w:pPr>
+      <w:r>
+        <w:rPr>
+          <w:b/>
+          <w:bCs/>
+        </w:rPr>
+        <w:t>Services</w:t>
+      </w:r>
+      <w:r>
+        <w:rPr/>
+        <w:t>: Implementation of services that encapsulate business logic, ensuring that operations are performed according to the client's requirements.</w:t>
+      </w:r>
+    </w:p>
+    <w:p>
+      <w:pPr>
+        <w:pStyle w:val="Normal"/>
+        <w:rPr>
+          <w:lang w:val="en-US"/>
+        </w:rPr>
+      </w:pPr>
+      <w:r>
+        <w:rPr/>
+      </w:r>
+    </w:p>
+    <w:p>
+      <w:pPr>
+        <w:pStyle w:val="Normal"/>
+        <w:rPr>
+          <w:b/>
+          <w:bCs/>
+        </w:rPr>
+      </w:pPr>
+      <w:r>
+        <w:rPr>
+          <w:b/>
+          <w:bCs/>
+        </w:rPr>
+        <w:t>4. WebUI (E-Commerce-App.WebUI):</w:t>
+      </w:r>
+    </w:p>
+    <w:p>
+      <w:pPr>
+        <w:pStyle w:val="Normal"/>
+        <w:numPr>
+          <w:ilvl w:val="0"/>
+          <w:numId w:val="14"/>
+        </w:numPr>
+        <w:rPr/>
+      </w:pPr>
+      <w:r>
+        <w:rPr>
+          <w:b/>
+          <w:bCs/>
+        </w:rPr>
+        <w:t>Role</w:t>
+      </w:r>
+      <w:r>
+        <w:rPr/>
+        <w:t>: Contains the user interface, controllers, and views, managing the final user interaction with the application.</w:t>
+      </w:r>
+    </w:p>
+    <w:p>
+      <w:pPr>
+        <w:pStyle w:val="Normal"/>
+        <w:numPr>
+          <w:ilvl w:val="0"/>
+          <w:numId w:val="14"/>
+        </w:numPr>
+        <w:rPr/>
+      </w:pPr>
+      <w:r>
+        <w:rPr>
+          <w:b/>
+          <w:bCs/>
+        </w:rPr>
+        <w:t>User Interface:</w:t>
+      </w:r>
+      <w:r>
+        <w:rPr/>
+        <w:t xml:space="preserve"> Development of views and controllers using ASP.NET Core MVC, with AutoMapper integration to simplify data transformation between the business layer and the user interface.</w:t>
+      </w:r>
+    </w:p>
+    <w:p>
+      <w:pPr>
+        <w:pStyle w:val="Normal"/>
+        <w:numPr>
+          <w:ilvl w:val="0"/>
+          <w:numId w:val="14"/>
+        </w:numPr>
+        <w:rPr>
+          <w:lang w:val="en-US"/>
+        </w:rPr>
+      </w:pPr>
+      <w:r>
+        <w:rPr>
+          <w:b/>
+          <w:bCs/>
+        </w:rPr>
+        <w:t>Security and Authentication:</w:t>
+      </w:r>
+      <w:r>
+        <w:rPr/>
+        <w:t xml:space="preserve"> Implementation of ASP.NET Identity with support for user authentication and resource authorization.</w:t>
+      </w:r>
+    </w:p>
+    <w:p>
+      <w:pPr>
+        <w:pStyle w:val="Normal"/>
+        <w:rPr>
+          <w:lang w:val="en-US"/>
+        </w:rPr>
+      </w:pPr>
+      <w:r>
+        <w:rPr/>
+      </w:r>
+    </w:p>
+    <w:p>
+      <w:pPr>
+        <w:pStyle w:val="Normal"/>
+        <w:rPr>
+          <w:b/>
+          <w:bCs/>
+        </w:rPr>
+      </w:pPr>
+      <w:r>
+        <w:rPr>
+          <w:b/>
+          <w:bCs/>
+        </w:rPr>
+        <w:t>Architecture Benefits:</w:t>
+      </w:r>
+    </w:p>
+    <w:p>
+      <w:pPr>
+        <w:pStyle w:val="Normal"/>
+        <w:rPr>
+          <w:b/>
+          <w:bCs/>
+        </w:rPr>
+      </w:pPr>
+      <w:r>
+        <w:rPr>
+          <w:b/>
+          <w:bCs/>
+        </w:rPr>
+      </w:r>
+    </w:p>
+    <w:p>
+      <w:pPr>
+        <w:pStyle w:val="Normal"/>
+        <w:numPr>
+          <w:ilvl w:val="0"/>
+          <w:numId w:val="15"/>
+        </w:numPr>
+        <w:rPr/>
+      </w:pPr>
+      <w:r>
+        <w:rPr>
+          <w:b/>
+          <w:bCs/>
+        </w:rPr>
+        <w:t xml:space="preserve">Modularity: </w:t>
+      </w:r>
+      <w:r>
+        <w:rPr/>
+        <w:t>Clear separation between business logic, data management, and presentation, allowing for easy scalability and maintenance.</w:t>
+      </w:r>
+    </w:p>
+    <w:p>
+      <w:pPr>
+        <w:pStyle w:val="Normal"/>
+        <w:numPr>
+          <w:ilvl w:val="0"/>
+          <w:numId w:val="15"/>
+        </w:numPr>
+        <w:rPr/>
+      </w:pPr>
+      <w:r>
+        <w:rPr>
+          <w:b/>
+          <w:bCs/>
+        </w:rPr>
+        <w:t>Reusability:</w:t>
+      </w:r>
+      <w:r>
+        <w:rPr/>
+        <w:t xml:space="preserve"> The Core and Data layers can be reused in future projects, reducing long-term development costs.</w:t>
+      </w:r>
+    </w:p>
+    <w:p>
+      <w:pPr>
+        <w:pStyle w:val="Normal"/>
+        <w:numPr>
+          <w:ilvl w:val="0"/>
+          <w:numId w:val="15"/>
+        </w:numPr>
+        <w:rPr>
+          <w:lang w:val="en-US"/>
+        </w:rPr>
+      </w:pPr>
+      <w:r>
+        <w:rPr>
+          <w:b/>
+          <w:bCs/>
+        </w:rPr>
+        <w:t>Maintainability:</w:t>
+      </w:r>
+      <w:r>
+        <w:rPr/>
+        <w:t xml:space="preserve"> The structured organization of code facilitates the implementation of new features and the resolution of bugs without compromising system stability.</w:t>
+      </w:r>
+    </w:p>
+    <w:p>
+      <w:pPr>
+        <w:pStyle w:val="Normal"/>
+        <w:rPr>
+          <w:lang w:val="en-US"/>
+        </w:rPr>
+      </w:pPr>
+      <w:r>
+        <w:rPr/>
+      </w:r>
+    </w:p>
+    <w:p>
+      <w:pPr>
+        <w:pStyle w:val="Normal"/>
+        <w:rPr/>
+      </w:pPr>
+      <w:r>
+        <w:rPr>
+          <w:b/>
+          <w:bCs/>
+        </w:rPr>
+        <w:t>Technologies Used:</w:t>
+      </w:r>
+    </w:p>
+    <w:p>
+      <w:pPr>
+        <w:pStyle w:val="Normal"/>
+        <w:numPr>
+          <w:ilvl w:val="0"/>
+          <w:numId w:val="16"/>
+        </w:numPr>
+        <w:rPr/>
+      </w:pPr>
+      <w:r>
+        <w:rPr/>
+        <w:t>.NET Core 3.1</w:t>
+      </w:r>
+    </w:p>
+    <w:p>
+      <w:pPr>
+        <w:pStyle w:val="Normal"/>
+        <w:numPr>
+          <w:ilvl w:val="0"/>
+          <w:numId w:val="16"/>
+        </w:numPr>
+        <w:rPr/>
+      </w:pPr>
+      <w:r>
+        <w:rPr/>
+        <w:t>Entity Framework Core 5.0</w:t>
+      </w:r>
+    </w:p>
+    <w:p>
+      <w:pPr>
+        <w:pStyle w:val="Normal"/>
+        <w:numPr>
+          <w:ilvl w:val="0"/>
+          <w:numId w:val="16"/>
+        </w:numPr>
+        <w:rPr/>
+      </w:pPr>
+      <w:r>
+        <w:rPr/>
+        <w:t>ASP.NET Core Identity Framework</w:t>
+      </w:r>
+    </w:p>
+    <w:p>
+      <w:pPr>
+        <w:pStyle w:val="Normal"/>
+        <w:numPr>
+          <w:ilvl w:val="0"/>
+          <w:numId w:val="16"/>
+        </w:numPr>
+        <w:rPr/>
+      </w:pPr>
+      <w:r>
+        <w:rPr/>
+        <w:t>AutoMapper</w:t>
+      </w:r>
+    </w:p>
+    <w:p>
+      <w:pPr>
+        <w:pStyle w:val="Normal"/>
+        <w:numPr>
+          <w:ilvl w:val="0"/>
+          <w:numId w:val="16"/>
+        </w:numPr>
+        <w:rPr/>
+      </w:pPr>
+      <w:r>
+        <w:rPr/>
+        <w:t>Iyzipay (payment simulation)</w:t>
+      </w:r>
+    </w:p>
+    <w:p>
+      <w:pPr>
+        <w:pStyle w:val="Normal"/>
+        <w:numPr>
+          <w:ilvl w:val="0"/>
+          <w:numId w:val="16"/>
+        </w:numPr>
+        <w:rPr>
+          <w:lang w:val="en-US"/>
+        </w:rPr>
+      </w:pPr>
+      <w:r>
+        <w:rPr/>
+        <w:t>Google SMTP Mail (for email confirmation)</w:t>
+      </w:r>
+    </w:p>
+    <w:p>
+      <w:pPr>
+        <w:pStyle w:val="Normal"/>
+        <w:rPr>
+          <w:lang w:val="en-US"/>
+        </w:rPr>
+      </w:pPr>
+      <w:r>
+        <w:rPr/>
+      </w:r>
+    </w:p>
+    <w:p>
+      <w:pPr>
+        <w:pStyle w:val="Normal"/>
+        <w:rPr>
+          <w:lang w:val="en-US"/>
+        </w:rPr>
+      </w:pPr>
+      <w:r>
+        <w:rPr/>
+        <w:t>This project represents a comprehensive e-commerce system developed with best practices in architecture and a modular approach, ensuring quality and efficiency in both development and maintenance phases.</w:t>
+      </w:r>
+    </w:p>
+    <w:p>
+      <w:pPr>
+        <w:pStyle w:val="Normal"/>
+        <w:rPr>
+          <w:lang w:val="en-US"/>
+        </w:rPr>
+      </w:pPr>
+      <w:r>
+        <w:rPr/>
+      </w:r>
+    </w:p>
+    <w:p>
+      <w:pPr>
+        <w:pStyle w:val="Normal"/>
+        <w:rPr>
+          <w:b/>
+          <w:bCs/>
+        </w:rPr>
+      </w:pPr>
+      <w:r>
+        <w:rPr>
+          <w:b/>
+          <w:bCs/>
+        </w:rPr>
+        <w:t>Project Description: Water Management Application with Dockerized Backend</w:t>
+      </w:r>
+    </w:p>
+    <w:p>
+      <w:pPr>
+        <w:pStyle w:val="Normal"/>
+        <w:rPr>
+          <w:lang w:val="en-US"/>
+        </w:rPr>
+      </w:pPr>
+      <w:r>
+        <w:rPr/>
+      </w:r>
+    </w:p>
+    <w:p>
+      <w:pPr>
+        <w:pStyle w:val="Normal"/>
+        <w:rPr>
+          <w:b/>
+          <w:bCs/>
+        </w:rPr>
+      </w:pPr>
+      <w:r>
+        <w:rPr>
+          <w:b/>
+          <w:bCs/>
+        </w:rPr>
+        <w:t>Project Overview:</w:t>
+      </w:r>
+    </w:p>
+    <w:p>
+      <w:pPr>
+        <w:pStyle w:val="Normal"/>
+        <w:rPr>
+          <w:lang w:val="en-US"/>
+        </w:rPr>
+      </w:pPr>
+      <w:r>
+        <w:rPr/>
+        <w:t>This project involved developing a comprehensive water management application tailored for communities or companies that require efficient water usage monitoring, user registration and management, invoice issuance, and circular distribution. The backend is implemented using Django, with Docker utilized for containerization to ensure scalability, security, and ease of deployment.</w:t>
+      </w:r>
+    </w:p>
+    <w:p>
+      <w:pPr>
+        <w:pStyle w:val="Normal"/>
+        <w:rPr>
+          <w:lang w:val="en-US"/>
+        </w:rPr>
+      </w:pPr>
+      <w:r>
+        <w:rPr/>
+      </w:r>
+    </w:p>
+    <w:p>
+      <w:pPr>
+        <w:pStyle w:val="Normal"/>
+        <w:rPr>
+          <w:lang w:val="en-US"/>
+        </w:rPr>
+      </w:pPr>
+      <w:r>
+        <w:rPr/>
+      </w:r>
+    </w:p>
+    <w:p>
+      <w:pPr>
+        <w:pStyle w:val="Normal"/>
+        <w:rPr>
+          <w:lang w:val="en-US"/>
+        </w:rPr>
+      </w:pPr>
+      <w:r>
+        <w:rPr/>
+      </w:r>
+    </w:p>
+    <w:p>
+      <w:pPr>
+        <w:pStyle w:val="Normal"/>
+        <w:rPr>
+          <w:lang w:val="en-US"/>
+        </w:rPr>
+      </w:pPr>
+      <w:r>
+        <w:rPr/>
+      </w:r>
+    </w:p>
+    <w:p>
+      <w:pPr>
+        <w:pStyle w:val="Normal"/>
+        <w:rPr>
+          <w:lang w:val="en-US"/>
+        </w:rPr>
+      </w:pPr>
+      <w:r>
+        <w:rPr/>
+      </w:r>
+    </w:p>
+    <w:p>
+      <w:pPr>
+        <w:pStyle w:val="Normal"/>
+        <w:rPr>
+          <w:b/>
+          <w:bCs/>
+        </w:rPr>
+      </w:pPr>
+      <w:r>
+        <w:rPr>
+          <w:b/>
+          <w:bCs/>
+        </w:rPr>
+        <w:t>Key Features:</w:t>
+      </w:r>
+    </w:p>
+    <w:p>
+      <w:pPr>
+        <w:pStyle w:val="Normal"/>
+        <w:rPr>
+          <w:lang w:val="en-US"/>
+        </w:rPr>
+      </w:pPr>
+      <w:r>
+        <w:rPr/>
+      </w:r>
+    </w:p>
+    <w:p>
+      <w:pPr>
+        <w:pStyle w:val="Normal"/>
+        <w:rPr>
+          <w:b/>
+          <w:bCs/>
+        </w:rPr>
+      </w:pPr>
+      <w:r>
+        <w:rPr>
+          <w:b/>
+          <w:bCs/>
+        </w:rPr>
+        <w:t>1. User Registration and Management:</w:t>
+      </w:r>
+    </w:p>
+    <w:p>
+      <w:pPr>
+        <w:pStyle w:val="Normal"/>
+        <w:rPr>
+          <w:lang w:val="en-US"/>
+        </w:rPr>
+      </w:pPr>
+      <w:r>
+        <w:rPr/>
+        <w:t xml:space="preserve">   </w:t>
+      </w:r>
+      <w:r>
+        <w:rPr/>
+        <w:t>- Implemented using Django and Django REST Framework, the system allows users to register, manage their profiles, and securely authenticate via JSON Web Tokens (JWT).</w:t>
+      </w:r>
+    </w:p>
+    <w:p>
+      <w:pPr>
+        <w:pStyle w:val="Normal"/>
+        <w:rPr>
+          <w:lang w:val="en-US"/>
+        </w:rPr>
+      </w:pPr>
+      <w:r>
+        <w:rPr/>
+        <w:t xml:space="preserve">   </w:t>
+      </w:r>
+      <w:r>
+        <w:rPr/>
+        <w:t>- Security is enhanced through JWT authentication, offering customizable token lifetimes and stateless session management.</w:t>
+      </w:r>
+    </w:p>
+    <w:p>
+      <w:pPr>
+        <w:pStyle w:val="Normal"/>
+        <w:rPr>
+          <w:lang w:val="en-US"/>
+        </w:rPr>
+      </w:pPr>
+      <w:r>
+        <w:rPr/>
+      </w:r>
+    </w:p>
+    <w:p>
+      <w:pPr>
+        <w:pStyle w:val="Normal"/>
+        <w:rPr>
+          <w:b/>
+          <w:bCs/>
+        </w:rPr>
+      </w:pPr>
+      <w:r>
+        <w:rPr>
+          <w:b/>
+          <w:bCs/>
+        </w:rPr>
+        <w:t>2. Water Usage Monitoring and Control:</w:t>
+      </w:r>
+    </w:p>
+    <w:p>
+      <w:pPr>
+        <w:pStyle w:val="Normal"/>
+        <w:rPr>
+          <w:lang w:val="en-US"/>
+        </w:rPr>
+      </w:pPr>
+      <w:r>
+        <w:rPr/>
+        <w:t xml:space="preserve">   </w:t>
+      </w:r>
+      <w:r>
+        <w:rPr/>
+        <w:t>- Geospatial data is managed and queried using `django.contrib.gis` and `rest_framework_gis`, enabling precise monitoring of water resources.</w:t>
+      </w:r>
+    </w:p>
+    <w:p>
+      <w:pPr>
+        <w:pStyle w:val="Normal"/>
+        <w:rPr>
+          <w:lang w:val="en-US"/>
+        </w:rPr>
+      </w:pPr>
+      <w:r>
+        <w:rPr/>
+        <w:t xml:space="preserve">   </w:t>
+      </w:r>
+      <w:r>
+        <w:rPr/>
+        <w:t>- The system integrates with Leaflet through `django-leaflet` to provide interactive maps and visualizations, enhancing the user experience in monitoring water usage.</w:t>
+      </w:r>
+    </w:p>
+    <w:p>
+      <w:pPr>
+        <w:pStyle w:val="Normal"/>
+        <w:rPr>
+          <w:lang w:val="en-US"/>
+        </w:rPr>
+      </w:pPr>
+      <w:r>
+        <w:rPr/>
+      </w:r>
+    </w:p>
+    <w:p>
+      <w:pPr>
+        <w:pStyle w:val="Normal"/>
+        <w:rPr>
+          <w:b/>
+          <w:bCs/>
+        </w:rPr>
+      </w:pPr>
+      <w:r>
+        <w:rPr>
+          <w:b/>
+          <w:bCs/>
+        </w:rPr>
+        <w:t>3. Invoice Generation:</w:t>
+      </w:r>
+    </w:p>
+    <w:p>
+      <w:pPr>
+        <w:pStyle w:val="Normal"/>
+        <w:rPr>
+          <w:lang w:val="en-US"/>
+        </w:rPr>
+      </w:pPr>
+      <w:r>
+        <w:rPr/>
+        <w:t xml:space="preserve">   </w:t>
+      </w:r>
+      <w:r>
+        <w:rPr/>
+        <w:t>- The system generates invoices based on water usage data, using ReportLab for PDF generation.</w:t>
+      </w:r>
+    </w:p>
+    <w:p>
+      <w:pPr>
+        <w:pStyle w:val="Normal"/>
+        <w:rPr>
+          <w:lang w:val="en-US"/>
+        </w:rPr>
+      </w:pPr>
+      <w:r>
+        <w:rPr/>
+        <w:t xml:space="preserve">   </w:t>
+      </w:r>
+      <w:r>
+        <w:rPr/>
+        <w:t>- Users can download invoices or receive them via email, ensuring transparency and accountability in billing.</w:t>
+      </w:r>
+    </w:p>
+    <w:p>
+      <w:pPr>
+        <w:pStyle w:val="Normal"/>
+        <w:rPr>
+          <w:lang w:val="en-US"/>
+        </w:rPr>
+      </w:pPr>
+      <w:r>
+        <w:rPr/>
+      </w:r>
+    </w:p>
+    <w:p>
+      <w:pPr>
+        <w:pStyle w:val="Normal"/>
+        <w:rPr>
+          <w:b/>
+          <w:bCs/>
+        </w:rPr>
+      </w:pPr>
+      <w:r>
+        <w:rPr>
+          <w:b/>
+          <w:bCs/>
+        </w:rPr>
+        <w:t>4. Circulars and Communications:</w:t>
+      </w:r>
+    </w:p>
+    <w:p>
+      <w:pPr>
+        <w:pStyle w:val="Normal"/>
+        <w:rPr>
+          <w:lang w:val="en-US"/>
+        </w:rPr>
+      </w:pPr>
+      <w:r>
+        <w:rPr/>
+        <w:t xml:space="preserve">   </w:t>
+      </w:r>
+      <w:r>
+        <w:rPr/>
+        <w:t>- The system allows administrators to create and distribute circulars, facilitating effective communication within the community or company.</w:t>
+      </w:r>
+    </w:p>
+    <w:p>
+      <w:pPr>
+        <w:pStyle w:val="Normal"/>
+        <w:rPr>
+          <w:lang w:val="en-US"/>
+        </w:rPr>
+      </w:pPr>
+      <w:r>
+        <w:rPr/>
+        <w:t xml:space="preserve">   </w:t>
+      </w:r>
+      <w:r>
+        <w:rPr/>
+        <w:t>- Circulars are distributed via email, leveraging Django’s email backend configuration.</w:t>
+      </w:r>
+    </w:p>
+    <w:p>
+      <w:pPr>
+        <w:pStyle w:val="Normal"/>
+        <w:rPr>
+          <w:lang w:val="en-US"/>
+        </w:rPr>
+      </w:pPr>
+      <w:r>
+        <w:rPr/>
+      </w:r>
+    </w:p>
+    <w:p>
+      <w:pPr>
+        <w:pStyle w:val="Normal"/>
+        <w:rPr>
+          <w:b/>
+          <w:bCs/>
+        </w:rPr>
+      </w:pPr>
+      <w:r>
+        <w:rPr>
+          <w:b/>
+          <w:bCs/>
+        </w:rPr>
+        <w:t>Technical Architecture:</w:t>
+      </w:r>
+    </w:p>
+    <w:p>
+      <w:pPr>
+        <w:pStyle w:val="Normal"/>
+        <w:rPr>
+          <w:lang w:val="en-US"/>
+        </w:rPr>
+      </w:pPr>
+      <w:r>
+        <w:rPr/>
+      </w:r>
+    </w:p>
+    <w:p>
+      <w:pPr>
+        <w:pStyle w:val="Normal"/>
+        <w:rPr>
+          <w:lang w:val="en-US"/>
+        </w:rPr>
+      </w:pPr>
+      <w:r>
+        <w:rPr>
+          <w:b/>
+          <w:bCs/>
+        </w:rPr>
+        <w:t>- Backend Framework:</w:t>
+      </w:r>
+      <w:r>
+        <w:rPr/>
+        <w:t xml:space="preserve"> Django 4.0 with Django REST Framework.</w:t>
+      </w:r>
+    </w:p>
+    <w:p>
+      <w:pPr>
+        <w:pStyle w:val="Normal"/>
+        <w:rPr>
+          <w:lang w:val="en-US"/>
+        </w:rPr>
+      </w:pPr>
+      <w:r>
+        <w:rPr>
+          <w:b/>
+          <w:bCs/>
+        </w:rPr>
+        <w:t>- Database:</w:t>
+      </w:r>
+      <w:r>
+        <w:rPr/>
+        <w:t xml:space="preserve"> PostgreSQL with PostGIS for geospatial data handling.</w:t>
+      </w:r>
+    </w:p>
+    <w:p>
+      <w:pPr>
+        <w:pStyle w:val="Normal"/>
+        <w:rPr>
+          <w:lang w:val="en-US"/>
+        </w:rPr>
+      </w:pPr>
+      <w:r>
+        <w:rPr>
+          <w:b/>
+          <w:bCs/>
+        </w:rPr>
+        <w:t xml:space="preserve">- Containerization: </w:t>
+      </w:r>
+      <w:r>
+        <w:rPr/>
+        <w:t>The backend is fully containerized using Docker, with Docker-Compose orchestrating the multi-container setup.</w:t>
+      </w:r>
+    </w:p>
+    <w:p>
+      <w:pPr>
+        <w:pStyle w:val="Normal"/>
+        <w:rPr>
+          <w:lang w:val="en-US"/>
+        </w:rPr>
+      </w:pPr>
+      <w:r>
+        <w:rPr>
+          <w:b/>
+          <w:bCs/>
+        </w:rPr>
+        <w:t>- Authentication:</w:t>
+      </w:r>
+      <w:r>
+        <w:rPr/>
+        <w:t xml:space="preserve"> Implemented using `rest_framework_simplejwt` for JWT-based secure user sessions.</w:t>
+      </w:r>
+    </w:p>
+    <w:p>
+      <w:pPr>
+        <w:pStyle w:val="Normal"/>
+        <w:rPr>
+          <w:lang w:val="en-US"/>
+        </w:rPr>
+      </w:pPr>
+      <w:r>
+        <w:rPr>
+          <w:b/>
+          <w:bCs/>
+        </w:rPr>
+        <w:t xml:space="preserve">- Email Integration: </w:t>
+      </w:r>
+      <w:r>
+        <w:rPr/>
+        <w:t>Configured SMTP backend for sending invoices and circulars.</w:t>
+      </w:r>
+    </w:p>
+    <w:p>
+      <w:pPr>
+        <w:pStyle w:val="Normal"/>
+        <w:rPr>
+          <w:lang w:val="en-US"/>
+        </w:rPr>
+      </w:pPr>
+      <w:r>
+        <w:rPr>
+          <w:b/>
+          <w:bCs/>
+        </w:rPr>
+        <w:t>- Geospatial Capabilities:</w:t>
+      </w:r>
+      <w:r>
+        <w:rPr/>
+        <w:t xml:space="preserve"> Powered by Django’s GIS capabilities and PostGIS for precise geospatial data management.</w:t>
+      </w:r>
+    </w:p>
+    <w:p>
+      <w:pPr>
+        <w:pStyle w:val="Normal"/>
+        <w:rPr>
+          <w:lang w:val="en-US"/>
+        </w:rPr>
+      </w:pPr>
+      <w:r>
+        <w:rPr/>
+      </w:r>
+    </w:p>
+    <w:p>
+      <w:pPr>
+        <w:pStyle w:val="Normal"/>
+        <w:rPr>
+          <w:b/>
+          <w:bCs/>
+        </w:rPr>
+      </w:pPr>
+      <w:r>
+        <w:rPr>
+          <w:b/>
+          <w:bCs/>
+        </w:rPr>
+        <w:t>Project Benefits:</w:t>
+      </w:r>
+    </w:p>
+    <w:p>
+      <w:pPr>
+        <w:pStyle w:val="Normal"/>
+        <w:rPr>
+          <w:lang w:val="en-US"/>
+        </w:rPr>
+      </w:pPr>
+      <w:r>
+        <w:rPr/>
+      </w:r>
+    </w:p>
+    <w:p>
+      <w:pPr>
+        <w:pStyle w:val="Normal"/>
+        <w:rPr>
+          <w:lang w:val="en-US"/>
+        </w:rPr>
+      </w:pPr>
+      <w:r>
+        <w:rPr>
+          <w:b/>
+          <w:bCs/>
+        </w:rPr>
+        <w:t>- Scalability:</w:t>
+      </w:r>
+      <w:r>
+        <w:rPr/>
+        <w:t xml:space="preserve"> Dockerization ensures easy scalability, accommodating increased loads or additional services with minimal reconfiguration.</w:t>
+      </w:r>
+    </w:p>
+    <w:p>
+      <w:pPr>
+        <w:pStyle w:val="Normal"/>
+        <w:rPr>
+          <w:lang w:val="en-US"/>
+        </w:rPr>
+      </w:pPr>
+      <w:r>
+        <w:rPr>
+          <w:b/>
+          <w:bCs/>
+        </w:rPr>
+        <w:t>- Security:</w:t>
+      </w:r>
+      <w:r>
+        <w:rPr/>
+        <w:t xml:space="preserve"> JWT authentication and environment-based configuration management enhance the security of user sessions and sensitive data.</w:t>
+      </w:r>
+    </w:p>
+    <w:p>
+      <w:pPr>
+        <w:pStyle w:val="Normal"/>
+        <w:rPr>
+          <w:lang w:val="en-US"/>
+        </w:rPr>
+      </w:pPr>
+      <w:r>
+        <w:rPr>
+          <w:b/>
+          <w:bCs/>
+        </w:rPr>
+        <w:t>- Geospatial Precision:</w:t>
+      </w:r>
+      <w:r>
+        <w:rPr/>
+        <w:t xml:space="preserve"> The use of PostGIS and Django’s GIS tools enables accurate and reliable geospatial data handling, critical for effective water management.</w:t>
+      </w:r>
+    </w:p>
+    <w:p>
+      <w:pPr>
+        <w:pStyle w:val="Normal"/>
+        <w:rPr>
+          <w:lang w:val="en-US"/>
+        </w:rPr>
+      </w:pPr>
+      <w:r>
+        <w:rPr>
+          <w:b/>
+          <w:bCs/>
+        </w:rPr>
+        <w:t>- Ease of Deployment:</w:t>
+      </w:r>
+      <w:r>
+        <w:rPr/>
+        <w:t xml:space="preserve"> Dockerization simplifies the deployment process, ensuring consistency across development, testing, and production environments.</w:t>
+      </w:r>
+    </w:p>
+    <w:p>
+      <w:pPr>
+        <w:pStyle w:val="Normal"/>
+        <w:rPr>
+          <w:lang w:val="en-US"/>
+        </w:rPr>
+      </w:pPr>
+      <w:r>
+        <w:rPr/>
+      </w:r>
+    </w:p>
+    <w:p>
+      <w:pPr>
+        <w:pStyle w:val="Normal"/>
+        <w:rPr>
+          <w:b/>
+          <w:bCs/>
+        </w:rPr>
+      </w:pPr>
+      <w:r>
+        <w:rPr>
+          <w:b/>
+          <w:bCs/>
+        </w:rPr>
+      </w:r>
+    </w:p>
+    <w:p>
+      <w:pPr>
+        <w:pStyle w:val="Normal"/>
+        <w:rPr>
+          <w:b/>
+          <w:bCs/>
+        </w:rPr>
+      </w:pPr>
+      <w:r>
+        <w:rPr>
+          <w:b/>
+          <w:bCs/>
+        </w:rPr>
+      </w:r>
+    </w:p>
+    <w:p>
+      <w:pPr>
+        <w:pStyle w:val="Normal"/>
+        <w:rPr>
+          <w:b/>
+          <w:bCs/>
+        </w:rPr>
+      </w:pPr>
+      <w:r>
+        <w:rPr>
+          <w:b/>
+          <w:bCs/>
+        </w:rPr>
+      </w:r>
+    </w:p>
+    <w:p>
+      <w:pPr>
+        <w:pStyle w:val="Normal"/>
+        <w:rPr>
+          <w:b/>
+          <w:bCs/>
+        </w:rPr>
+      </w:pPr>
+      <w:r>
+        <w:rPr>
+          <w:b/>
+          <w:bCs/>
+        </w:rPr>
+      </w:r>
+    </w:p>
+    <w:p>
+      <w:pPr>
+        <w:pStyle w:val="Normal"/>
+        <w:rPr>
+          <w:b/>
+          <w:bCs/>
+        </w:rPr>
+      </w:pPr>
+      <w:r>
+        <w:rPr>
+          <w:b/>
+          <w:bCs/>
+        </w:rPr>
+      </w:r>
+    </w:p>
+    <w:p>
+      <w:pPr>
+        <w:pStyle w:val="Normal"/>
+        <w:rPr>
+          <w:b/>
+          <w:bCs/>
+        </w:rPr>
+      </w:pPr>
+      <w:r>
+        <w:rPr>
+          <w:b/>
+          <w:bCs/>
+        </w:rPr>
+      </w:r>
+    </w:p>
+    <w:p>
+      <w:pPr>
+        <w:pStyle w:val="Normal"/>
+        <w:rPr>
+          <w:b/>
+          <w:bCs/>
+        </w:rPr>
+      </w:pPr>
+      <w:r>
+        <w:rPr>
+          <w:b/>
+          <w:bCs/>
+        </w:rPr>
+      </w:r>
+    </w:p>
+    <w:p>
+      <w:pPr>
+        <w:pStyle w:val="Normal"/>
+        <w:rPr>
+          <w:b/>
+          <w:bCs/>
+        </w:rPr>
+      </w:pPr>
+      <w:r>
+        <w:rPr>
+          <w:b/>
+          <w:bCs/>
+        </w:rPr>
+        <w:t>Technologies Used:</w:t>
+      </w:r>
+    </w:p>
+    <w:p>
+      <w:pPr>
+        <w:pStyle w:val="Normal"/>
+        <w:rPr>
+          <w:lang w:val="en-US"/>
+        </w:rPr>
+      </w:pPr>
+      <w:r>
+        <w:rPr/>
+      </w:r>
+    </w:p>
+    <w:p>
+      <w:pPr>
+        <w:pStyle w:val="Normal"/>
+        <w:rPr>
+          <w:lang w:val="en-US"/>
+        </w:rPr>
+      </w:pPr>
+      <w:r>
+        <w:rPr>
+          <w:b/>
+          <w:bCs/>
+        </w:rPr>
+        <w:t>- Backend Framework:</w:t>
+      </w:r>
+      <w:r>
+        <w:rPr/>
+        <w:t xml:space="preserve"> Django 4.0</w:t>
+      </w:r>
+    </w:p>
+    <w:p>
+      <w:pPr>
+        <w:pStyle w:val="Normal"/>
+        <w:rPr>
+          <w:lang w:val="en-US"/>
+        </w:rPr>
+      </w:pPr>
+      <w:r>
+        <w:rPr>
+          <w:b/>
+          <w:bCs/>
+        </w:rPr>
+        <w:t>- API Framework:</w:t>
+      </w:r>
+      <w:r>
+        <w:rPr/>
+        <w:t xml:space="preserve"> Django REST Framework</w:t>
+      </w:r>
+    </w:p>
+    <w:p>
+      <w:pPr>
+        <w:pStyle w:val="Normal"/>
+        <w:rPr>
+          <w:lang w:val="en-US"/>
+        </w:rPr>
+      </w:pPr>
+      <w:r>
+        <w:rPr>
+          <w:b/>
+          <w:bCs/>
+        </w:rPr>
+        <w:t>- Authentication:</w:t>
+      </w:r>
+      <w:r>
+        <w:rPr/>
+        <w:t xml:space="preserve"> JWT via `rest_framework_simplejwt`</w:t>
+      </w:r>
+    </w:p>
+    <w:p>
+      <w:pPr>
+        <w:pStyle w:val="Normal"/>
+        <w:rPr>
+          <w:lang w:val="en-US"/>
+        </w:rPr>
+      </w:pPr>
+      <w:r>
+        <w:rPr>
+          <w:b/>
+          <w:bCs/>
+        </w:rPr>
+        <w:t>- Geospatial Data Management:</w:t>
+      </w:r>
+      <w:r>
+        <w:rPr/>
+        <w:t xml:space="preserve"> PostgreSQL with PostGIS, `django.contrib.gis`</w:t>
+      </w:r>
+    </w:p>
+    <w:p>
+      <w:pPr>
+        <w:pStyle w:val="Normal"/>
+        <w:rPr>
+          <w:lang w:val="en-US"/>
+        </w:rPr>
+      </w:pPr>
+      <w:r>
+        <w:rPr>
+          <w:b/>
+          <w:bCs/>
+        </w:rPr>
+        <w:t>- Containerization:</w:t>
+      </w:r>
+      <w:r>
+        <w:rPr/>
+        <w:t xml:space="preserve"> Docker, Docker-Compose</w:t>
+      </w:r>
+    </w:p>
+    <w:p>
+      <w:pPr>
+        <w:pStyle w:val="Normal"/>
+        <w:rPr>
+          <w:lang w:val="en-US"/>
+        </w:rPr>
+      </w:pPr>
+      <w:r>
+        <w:rPr>
+          <w:b/>
+          <w:bCs/>
+        </w:rPr>
+        <w:t>- Email Services:</w:t>
+      </w:r>
+      <w:r>
+        <w:rPr/>
+        <w:t xml:space="preserve"> SMTP via Django</w:t>
+      </w:r>
+    </w:p>
+    <w:p>
+      <w:pPr>
+        <w:pStyle w:val="Normal"/>
+        <w:rPr>
+          <w:lang w:val="en-US"/>
+        </w:rPr>
+      </w:pPr>
+      <w:r>
+        <w:rPr>
+          <w:b/>
+          <w:bCs/>
+        </w:rPr>
+        <w:t>- PDF Generation:</w:t>
+      </w:r>
+      <w:r>
+        <w:rPr/>
+        <w:t xml:space="preserve"> ReportLab</w:t>
       </w:r>
     </w:p>
     <w:p>
@@ -3557,6 +5692,1376 @@
     </w:lvl>
   </w:abstractNum>
   <w:abstractNum w:abstractNumId="7">
+    <w:lvl w:ilvl="0">
+      <w:start w:val="1"/>
+      <w:numFmt w:val="bullet"/>
+      <w:lvlText w:val=""/>
+      <w:lvlJc w:val="left"/>
+      <w:pPr>
+        <w:tabs>
+          <w:tab w:val="num" w:pos="720"/>
+        </w:tabs>
+        <w:ind w:left="720" w:hanging="360"/>
+      </w:pPr>
+      <w:rPr>
+        <w:rFonts w:ascii="Symbol" w:hAnsi="Symbol" w:cs="Symbol" w:hint="default"/>
+      </w:rPr>
+    </w:lvl>
+    <w:lvl w:ilvl="1">
+      <w:start w:val="1"/>
+      <w:numFmt w:val="bullet"/>
+      <w:lvlText w:val="◦"/>
+      <w:lvlJc w:val="left"/>
+      <w:pPr>
+        <w:tabs>
+          <w:tab w:val="num" w:pos="1080"/>
+        </w:tabs>
+        <w:ind w:left="1080" w:hanging="360"/>
+      </w:pPr>
+      <w:rPr>
+        <w:rFonts w:ascii="OpenSymbol" w:hAnsi="OpenSymbol" w:cs="OpenSymbol" w:hint="default"/>
+      </w:rPr>
+    </w:lvl>
+    <w:lvl w:ilvl="2">
+      <w:start w:val="1"/>
+      <w:numFmt w:val="bullet"/>
+      <w:lvlText w:val="▪"/>
+      <w:lvlJc w:val="left"/>
+      <w:pPr>
+        <w:tabs>
+          <w:tab w:val="num" w:pos="1440"/>
+        </w:tabs>
+        <w:ind w:left="1440" w:hanging="360"/>
+      </w:pPr>
+      <w:rPr>
+        <w:rFonts w:ascii="OpenSymbol" w:hAnsi="OpenSymbol" w:cs="OpenSymbol" w:hint="default"/>
+      </w:rPr>
+    </w:lvl>
+    <w:lvl w:ilvl="3">
+      <w:start w:val="1"/>
+      <w:numFmt w:val="bullet"/>
+      <w:lvlText w:val=""/>
+      <w:lvlJc w:val="left"/>
+      <w:pPr>
+        <w:tabs>
+          <w:tab w:val="num" w:pos="1800"/>
+        </w:tabs>
+        <w:ind w:left="1800" w:hanging="360"/>
+      </w:pPr>
+      <w:rPr>
+        <w:rFonts w:ascii="Symbol" w:hAnsi="Symbol" w:cs="Symbol" w:hint="default"/>
+      </w:rPr>
+    </w:lvl>
+    <w:lvl w:ilvl="4">
+      <w:start w:val="1"/>
+      <w:numFmt w:val="bullet"/>
+      <w:lvlText w:val="◦"/>
+      <w:lvlJc w:val="left"/>
+      <w:pPr>
+        <w:tabs>
+          <w:tab w:val="num" w:pos="2160"/>
+        </w:tabs>
+        <w:ind w:left="2160" w:hanging="360"/>
+      </w:pPr>
+      <w:rPr>
+        <w:rFonts w:ascii="OpenSymbol" w:hAnsi="OpenSymbol" w:cs="OpenSymbol" w:hint="default"/>
+      </w:rPr>
+    </w:lvl>
+    <w:lvl w:ilvl="5">
+      <w:start w:val="1"/>
+      <w:numFmt w:val="bullet"/>
+      <w:lvlText w:val="▪"/>
+      <w:lvlJc w:val="left"/>
+      <w:pPr>
+        <w:tabs>
+          <w:tab w:val="num" w:pos="2520"/>
+        </w:tabs>
+        <w:ind w:left="2520" w:hanging="360"/>
+      </w:pPr>
+      <w:rPr>
+        <w:rFonts w:ascii="OpenSymbol" w:hAnsi="OpenSymbol" w:cs="OpenSymbol" w:hint="default"/>
+      </w:rPr>
+    </w:lvl>
+    <w:lvl w:ilvl="6">
+      <w:start w:val="1"/>
+      <w:numFmt w:val="bullet"/>
+      <w:lvlText w:val=""/>
+      <w:lvlJc w:val="left"/>
+      <w:pPr>
+        <w:tabs>
+          <w:tab w:val="num" w:pos="2880"/>
+        </w:tabs>
+        <w:ind w:left="2880" w:hanging="360"/>
+      </w:pPr>
+      <w:rPr>
+        <w:rFonts w:ascii="Symbol" w:hAnsi="Symbol" w:cs="Symbol" w:hint="default"/>
+      </w:rPr>
+    </w:lvl>
+    <w:lvl w:ilvl="7">
+      <w:start w:val="1"/>
+      <w:numFmt w:val="bullet"/>
+      <w:lvlText w:val="◦"/>
+      <w:lvlJc w:val="left"/>
+      <w:pPr>
+        <w:tabs>
+          <w:tab w:val="num" w:pos="3240"/>
+        </w:tabs>
+        <w:ind w:left="3240" w:hanging="360"/>
+      </w:pPr>
+      <w:rPr>
+        <w:rFonts w:ascii="OpenSymbol" w:hAnsi="OpenSymbol" w:cs="OpenSymbol" w:hint="default"/>
+      </w:rPr>
+    </w:lvl>
+    <w:lvl w:ilvl="8">
+      <w:start w:val="1"/>
+      <w:numFmt w:val="bullet"/>
+      <w:lvlText w:val="▪"/>
+      <w:lvlJc w:val="left"/>
+      <w:pPr>
+        <w:tabs>
+          <w:tab w:val="num" w:pos="3600"/>
+        </w:tabs>
+        <w:ind w:left="3600" w:hanging="360"/>
+      </w:pPr>
+      <w:rPr>
+        <w:rFonts w:ascii="OpenSymbol" w:hAnsi="OpenSymbol" w:cs="OpenSymbol" w:hint="default"/>
+      </w:rPr>
+    </w:lvl>
+  </w:abstractNum>
+  <w:abstractNum w:abstractNumId="8">
+    <w:lvl w:ilvl="0">
+      <w:start w:val="1"/>
+      <w:numFmt w:val="bullet"/>
+      <w:lvlText w:val=""/>
+      <w:lvlJc w:val="left"/>
+      <w:pPr>
+        <w:tabs>
+          <w:tab w:val="num" w:pos="720"/>
+        </w:tabs>
+        <w:ind w:left="720" w:hanging="360"/>
+      </w:pPr>
+      <w:rPr>
+        <w:rFonts w:ascii="Symbol" w:hAnsi="Symbol" w:cs="Symbol" w:hint="default"/>
+      </w:rPr>
+    </w:lvl>
+    <w:lvl w:ilvl="1">
+      <w:start w:val="1"/>
+      <w:numFmt w:val="bullet"/>
+      <w:lvlText w:val="◦"/>
+      <w:lvlJc w:val="left"/>
+      <w:pPr>
+        <w:tabs>
+          <w:tab w:val="num" w:pos="1080"/>
+        </w:tabs>
+        <w:ind w:left="1080" w:hanging="360"/>
+      </w:pPr>
+      <w:rPr>
+        <w:rFonts w:ascii="OpenSymbol" w:hAnsi="OpenSymbol" w:cs="OpenSymbol" w:hint="default"/>
+      </w:rPr>
+    </w:lvl>
+    <w:lvl w:ilvl="2">
+      <w:start w:val="1"/>
+      <w:numFmt w:val="bullet"/>
+      <w:lvlText w:val="▪"/>
+      <w:lvlJc w:val="left"/>
+      <w:pPr>
+        <w:tabs>
+          <w:tab w:val="num" w:pos="1440"/>
+        </w:tabs>
+        <w:ind w:left="1440" w:hanging="360"/>
+      </w:pPr>
+      <w:rPr>
+        <w:rFonts w:ascii="OpenSymbol" w:hAnsi="OpenSymbol" w:cs="OpenSymbol" w:hint="default"/>
+      </w:rPr>
+    </w:lvl>
+    <w:lvl w:ilvl="3">
+      <w:start w:val="1"/>
+      <w:numFmt w:val="bullet"/>
+      <w:lvlText w:val=""/>
+      <w:lvlJc w:val="left"/>
+      <w:pPr>
+        <w:tabs>
+          <w:tab w:val="num" w:pos="1800"/>
+        </w:tabs>
+        <w:ind w:left="1800" w:hanging="360"/>
+      </w:pPr>
+      <w:rPr>
+        <w:rFonts w:ascii="Symbol" w:hAnsi="Symbol" w:cs="Symbol" w:hint="default"/>
+      </w:rPr>
+    </w:lvl>
+    <w:lvl w:ilvl="4">
+      <w:start w:val="1"/>
+      <w:numFmt w:val="bullet"/>
+      <w:lvlText w:val="◦"/>
+      <w:lvlJc w:val="left"/>
+      <w:pPr>
+        <w:tabs>
+          <w:tab w:val="num" w:pos="2160"/>
+        </w:tabs>
+        <w:ind w:left="2160" w:hanging="360"/>
+      </w:pPr>
+      <w:rPr>
+        <w:rFonts w:ascii="OpenSymbol" w:hAnsi="OpenSymbol" w:cs="OpenSymbol" w:hint="default"/>
+      </w:rPr>
+    </w:lvl>
+    <w:lvl w:ilvl="5">
+      <w:start w:val="1"/>
+      <w:numFmt w:val="bullet"/>
+      <w:lvlText w:val="▪"/>
+      <w:lvlJc w:val="left"/>
+      <w:pPr>
+        <w:tabs>
+          <w:tab w:val="num" w:pos="2520"/>
+        </w:tabs>
+        <w:ind w:left="2520" w:hanging="360"/>
+      </w:pPr>
+      <w:rPr>
+        <w:rFonts w:ascii="OpenSymbol" w:hAnsi="OpenSymbol" w:cs="OpenSymbol" w:hint="default"/>
+      </w:rPr>
+    </w:lvl>
+    <w:lvl w:ilvl="6">
+      <w:start w:val="1"/>
+      <w:numFmt w:val="bullet"/>
+      <w:lvlText w:val=""/>
+      <w:lvlJc w:val="left"/>
+      <w:pPr>
+        <w:tabs>
+          <w:tab w:val="num" w:pos="2880"/>
+        </w:tabs>
+        <w:ind w:left="2880" w:hanging="360"/>
+      </w:pPr>
+      <w:rPr>
+        <w:rFonts w:ascii="Symbol" w:hAnsi="Symbol" w:cs="Symbol" w:hint="default"/>
+      </w:rPr>
+    </w:lvl>
+    <w:lvl w:ilvl="7">
+      <w:start w:val="1"/>
+      <w:numFmt w:val="bullet"/>
+      <w:lvlText w:val="◦"/>
+      <w:lvlJc w:val="left"/>
+      <w:pPr>
+        <w:tabs>
+          <w:tab w:val="num" w:pos="3240"/>
+        </w:tabs>
+        <w:ind w:left="3240" w:hanging="360"/>
+      </w:pPr>
+      <w:rPr>
+        <w:rFonts w:ascii="OpenSymbol" w:hAnsi="OpenSymbol" w:cs="OpenSymbol" w:hint="default"/>
+      </w:rPr>
+    </w:lvl>
+    <w:lvl w:ilvl="8">
+      <w:start w:val="1"/>
+      <w:numFmt w:val="bullet"/>
+      <w:lvlText w:val="▪"/>
+      <w:lvlJc w:val="left"/>
+      <w:pPr>
+        <w:tabs>
+          <w:tab w:val="num" w:pos="3600"/>
+        </w:tabs>
+        <w:ind w:left="3600" w:hanging="360"/>
+      </w:pPr>
+      <w:rPr>
+        <w:rFonts w:ascii="OpenSymbol" w:hAnsi="OpenSymbol" w:cs="OpenSymbol" w:hint="default"/>
+      </w:rPr>
+    </w:lvl>
+  </w:abstractNum>
+  <w:abstractNum w:abstractNumId="9">
+    <w:lvl w:ilvl="0">
+      <w:start w:val="1"/>
+      <w:numFmt w:val="bullet"/>
+      <w:lvlText w:val=""/>
+      <w:lvlJc w:val="left"/>
+      <w:pPr>
+        <w:tabs>
+          <w:tab w:val="num" w:pos="720"/>
+        </w:tabs>
+        <w:ind w:left="720" w:hanging="360"/>
+      </w:pPr>
+      <w:rPr>
+        <w:rFonts w:ascii="Symbol" w:hAnsi="Symbol" w:cs="Symbol" w:hint="default"/>
+      </w:rPr>
+    </w:lvl>
+    <w:lvl w:ilvl="1">
+      <w:start w:val="1"/>
+      <w:numFmt w:val="bullet"/>
+      <w:lvlText w:val="◦"/>
+      <w:lvlJc w:val="left"/>
+      <w:pPr>
+        <w:tabs>
+          <w:tab w:val="num" w:pos="1080"/>
+        </w:tabs>
+        <w:ind w:left="1080" w:hanging="360"/>
+      </w:pPr>
+      <w:rPr>
+        <w:rFonts w:ascii="OpenSymbol" w:hAnsi="OpenSymbol" w:cs="OpenSymbol" w:hint="default"/>
+      </w:rPr>
+    </w:lvl>
+    <w:lvl w:ilvl="2">
+      <w:start w:val="1"/>
+      <w:numFmt w:val="bullet"/>
+      <w:lvlText w:val="▪"/>
+      <w:lvlJc w:val="left"/>
+      <w:pPr>
+        <w:tabs>
+          <w:tab w:val="num" w:pos="1440"/>
+        </w:tabs>
+        <w:ind w:left="1440" w:hanging="360"/>
+      </w:pPr>
+      <w:rPr>
+        <w:rFonts w:ascii="OpenSymbol" w:hAnsi="OpenSymbol" w:cs="OpenSymbol" w:hint="default"/>
+      </w:rPr>
+    </w:lvl>
+    <w:lvl w:ilvl="3">
+      <w:start w:val="1"/>
+      <w:numFmt w:val="bullet"/>
+      <w:lvlText w:val=""/>
+      <w:lvlJc w:val="left"/>
+      <w:pPr>
+        <w:tabs>
+          <w:tab w:val="num" w:pos="1800"/>
+        </w:tabs>
+        <w:ind w:left="1800" w:hanging="360"/>
+      </w:pPr>
+      <w:rPr>
+        <w:rFonts w:ascii="Symbol" w:hAnsi="Symbol" w:cs="Symbol" w:hint="default"/>
+      </w:rPr>
+    </w:lvl>
+    <w:lvl w:ilvl="4">
+      <w:start w:val="1"/>
+      <w:numFmt w:val="bullet"/>
+      <w:lvlText w:val="◦"/>
+      <w:lvlJc w:val="left"/>
+      <w:pPr>
+        <w:tabs>
+          <w:tab w:val="num" w:pos="2160"/>
+        </w:tabs>
+        <w:ind w:left="2160" w:hanging="360"/>
+      </w:pPr>
+      <w:rPr>
+        <w:rFonts w:ascii="OpenSymbol" w:hAnsi="OpenSymbol" w:cs="OpenSymbol" w:hint="default"/>
+      </w:rPr>
+    </w:lvl>
+    <w:lvl w:ilvl="5">
+      <w:start w:val="1"/>
+      <w:numFmt w:val="bullet"/>
+      <w:lvlText w:val="▪"/>
+      <w:lvlJc w:val="left"/>
+      <w:pPr>
+        <w:tabs>
+          <w:tab w:val="num" w:pos="2520"/>
+        </w:tabs>
+        <w:ind w:left="2520" w:hanging="360"/>
+      </w:pPr>
+      <w:rPr>
+        <w:rFonts w:ascii="OpenSymbol" w:hAnsi="OpenSymbol" w:cs="OpenSymbol" w:hint="default"/>
+      </w:rPr>
+    </w:lvl>
+    <w:lvl w:ilvl="6">
+      <w:start w:val="1"/>
+      <w:numFmt w:val="bullet"/>
+      <w:lvlText w:val=""/>
+      <w:lvlJc w:val="left"/>
+      <w:pPr>
+        <w:tabs>
+          <w:tab w:val="num" w:pos="2880"/>
+        </w:tabs>
+        <w:ind w:left="2880" w:hanging="360"/>
+      </w:pPr>
+      <w:rPr>
+        <w:rFonts w:ascii="Symbol" w:hAnsi="Symbol" w:cs="Symbol" w:hint="default"/>
+      </w:rPr>
+    </w:lvl>
+    <w:lvl w:ilvl="7">
+      <w:start w:val="1"/>
+      <w:numFmt w:val="bullet"/>
+      <w:lvlText w:val="◦"/>
+      <w:lvlJc w:val="left"/>
+      <w:pPr>
+        <w:tabs>
+          <w:tab w:val="num" w:pos="3240"/>
+        </w:tabs>
+        <w:ind w:left="3240" w:hanging="360"/>
+      </w:pPr>
+      <w:rPr>
+        <w:rFonts w:ascii="OpenSymbol" w:hAnsi="OpenSymbol" w:cs="OpenSymbol" w:hint="default"/>
+      </w:rPr>
+    </w:lvl>
+    <w:lvl w:ilvl="8">
+      <w:start w:val="1"/>
+      <w:numFmt w:val="bullet"/>
+      <w:lvlText w:val="▪"/>
+      <w:lvlJc w:val="left"/>
+      <w:pPr>
+        <w:tabs>
+          <w:tab w:val="num" w:pos="3600"/>
+        </w:tabs>
+        <w:ind w:left="3600" w:hanging="360"/>
+      </w:pPr>
+      <w:rPr>
+        <w:rFonts w:ascii="OpenSymbol" w:hAnsi="OpenSymbol" w:cs="OpenSymbol" w:hint="default"/>
+      </w:rPr>
+    </w:lvl>
+  </w:abstractNum>
+  <w:abstractNum w:abstractNumId="10">
+    <w:lvl w:ilvl="0">
+      <w:start w:val="1"/>
+      <w:numFmt w:val="bullet"/>
+      <w:lvlText w:val=""/>
+      <w:lvlJc w:val="left"/>
+      <w:pPr>
+        <w:tabs>
+          <w:tab w:val="num" w:pos="720"/>
+        </w:tabs>
+        <w:ind w:left="720" w:hanging="360"/>
+      </w:pPr>
+      <w:rPr>
+        <w:rFonts w:ascii="Symbol" w:hAnsi="Symbol" w:cs="Symbol" w:hint="default"/>
+      </w:rPr>
+    </w:lvl>
+    <w:lvl w:ilvl="1">
+      <w:start w:val="1"/>
+      <w:numFmt w:val="bullet"/>
+      <w:lvlText w:val="◦"/>
+      <w:lvlJc w:val="left"/>
+      <w:pPr>
+        <w:tabs>
+          <w:tab w:val="num" w:pos="1080"/>
+        </w:tabs>
+        <w:ind w:left="1080" w:hanging="360"/>
+      </w:pPr>
+      <w:rPr>
+        <w:rFonts w:ascii="OpenSymbol" w:hAnsi="OpenSymbol" w:cs="OpenSymbol" w:hint="default"/>
+      </w:rPr>
+    </w:lvl>
+    <w:lvl w:ilvl="2">
+      <w:start w:val="1"/>
+      <w:numFmt w:val="bullet"/>
+      <w:lvlText w:val="▪"/>
+      <w:lvlJc w:val="left"/>
+      <w:pPr>
+        <w:tabs>
+          <w:tab w:val="num" w:pos="1440"/>
+        </w:tabs>
+        <w:ind w:left="1440" w:hanging="360"/>
+      </w:pPr>
+      <w:rPr>
+        <w:rFonts w:ascii="OpenSymbol" w:hAnsi="OpenSymbol" w:cs="OpenSymbol" w:hint="default"/>
+      </w:rPr>
+    </w:lvl>
+    <w:lvl w:ilvl="3">
+      <w:start w:val="1"/>
+      <w:numFmt w:val="bullet"/>
+      <w:lvlText w:val=""/>
+      <w:lvlJc w:val="left"/>
+      <w:pPr>
+        <w:tabs>
+          <w:tab w:val="num" w:pos="1800"/>
+        </w:tabs>
+        <w:ind w:left="1800" w:hanging="360"/>
+      </w:pPr>
+      <w:rPr>
+        <w:rFonts w:ascii="Symbol" w:hAnsi="Symbol" w:cs="Symbol" w:hint="default"/>
+      </w:rPr>
+    </w:lvl>
+    <w:lvl w:ilvl="4">
+      <w:start w:val="1"/>
+      <w:numFmt w:val="bullet"/>
+      <w:lvlText w:val="◦"/>
+      <w:lvlJc w:val="left"/>
+      <w:pPr>
+        <w:tabs>
+          <w:tab w:val="num" w:pos="2160"/>
+        </w:tabs>
+        <w:ind w:left="2160" w:hanging="360"/>
+      </w:pPr>
+      <w:rPr>
+        <w:rFonts w:ascii="OpenSymbol" w:hAnsi="OpenSymbol" w:cs="OpenSymbol" w:hint="default"/>
+      </w:rPr>
+    </w:lvl>
+    <w:lvl w:ilvl="5">
+      <w:start w:val="1"/>
+      <w:numFmt w:val="bullet"/>
+      <w:lvlText w:val="▪"/>
+      <w:lvlJc w:val="left"/>
+      <w:pPr>
+        <w:tabs>
+          <w:tab w:val="num" w:pos="2520"/>
+        </w:tabs>
+        <w:ind w:left="2520" w:hanging="360"/>
+      </w:pPr>
+      <w:rPr>
+        <w:rFonts w:ascii="OpenSymbol" w:hAnsi="OpenSymbol" w:cs="OpenSymbol" w:hint="default"/>
+      </w:rPr>
+    </w:lvl>
+    <w:lvl w:ilvl="6">
+      <w:start w:val="1"/>
+      <w:numFmt w:val="bullet"/>
+      <w:lvlText w:val=""/>
+      <w:lvlJc w:val="left"/>
+      <w:pPr>
+        <w:tabs>
+          <w:tab w:val="num" w:pos="2880"/>
+        </w:tabs>
+        <w:ind w:left="2880" w:hanging="360"/>
+      </w:pPr>
+      <w:rPr>
+        <w:rFonts w:ascii="Symbol" w:hAnsi="Symbol" w:cs="Symbol" w:hint="default"/>
+      </w:rPr>
+    </w:lvl>
+    <w:lvl w:ilvl="7">
+      <w:start w:val="1"/>
+      <w:numFmt w:val="bullet"/>
+      <w:lvlText w:val="◦"/>
+      <w:lvlJc w:val="left"/>
+      <w:pPr>
+        <w:tabs>
+          <w:tab w:val="num" w:pos="3240"/>
+        </w:tabs>
+        <w:ind w:left="3240" w:hanging="360"/>
+      </w:pPr>
+      <w:rPr>
+        <w:rFonts w:ascii="OpenSymbol" w:hAnsi="OpenSymbol" w:cs="OpenSymbol" w:hint="default"/>
+      </w:rPr>
+    </w:lvl>
+    <w:lvl w:ilvl="8">
+      <w:start w:val="1"/>
+      <w:numFmt w:val="bullet"/>
+      <w:lvlText w:val="▪"/>
+      <w:lvlJc w:val="left"/>
+      <w:pPr>
+        <w:tabs>
+          <w:tab w:val="num" w:pos="3600"/>
+        </w:tabs>
+        <w:ind w:left="3600" w:hanging="360"/>
+      </w:pPr>
+      <w:rPr>
+        <w:rFonts w:ascii="OpenSymbol" w:hAnsi="OpenSymbol" w:cs="OpenSymbol" w:hint="default"/>
+      </w:rPr>
+    </w:lvl>
+  </w:abstractNum>
+  <w:abstractNum w:abstractNumId="11">
+    <w:lvl w:ilvl="0">
+      <w:start w:val="1"/>
+      <w:numFmt w:val="bullet"/>
+      <w:lvlText w:val=""/>
+      <w:lvlJc w:val="left"/>
+      <w:pPr>
+        <w:tabs>
+          <w:tab w:val="num" w:pos="720"/>
+        </w:tabs>
+        <w:ind w:left="720" w:hanging="360"/>
+      </w:pPr>
+      <w:rPr>
+        <w:rFonts w:ascii="Symbol" w:hAnsi="Symbol" w:cs="Symbol" w:hint="default"/>
+      </w:rPr>
+    </w:lvl>
+    <w:lvl w:ilvl="1">
+      <w:start w:val="1"/>
+      <w:numFmt w:val="bullet"/>
+      <w:lvlText w:val="◦"/>
+      <w:lvlJc w:val="left"/>
+      <w:pPr>
+        <w:tabs>
+          <w:tab w:val="num" w:pos="1080"/>
+        </w:tabs>
+        <w:ind w:left="1080" w:hanging="360"/>
+      </w:pPr>
+      <w:rPr>
+        <w:rFonts w:ascii="OpenSymbol" w:hAnsi="OpenSymbol" w:cs="OpenSymbol" w:hint="default"/>
+      </w:rPr>
+    </w:lvl>
+    <w:lvl w:ilvl="2">
+      <w:start w:val="1"/>
+      <w:numFmt w:val="bullet"/>
+      <w:lvlText w:val="▪"/>
+      <w:lvlJc w:val="left"/>
+      <w:pPr>
+        <w:tabs>
+          <w:tab w:val="num" w:pos="1440"/>
+        </w:tabs>
+        <w:ind w:left="1440" w:hanging="360"/>
+      </w:pPr>
+      <w:rPr>
+        <w:rFonts w:ascii="OpenSymbol" w:hAnsi="OpenSymbol" w:cs="OpenSymbol" w:hint="default"/>
+      </w:rPr>
+    </w:lvl>
+    <w:lvl w:ilvl="3">
+      <w:start w:val="1"/>
+      <w:numFmt w:val="bullet"/>
+      <w:lvlText w:val=""/>
+      <w:lvlJc w:val="left"/>
+      <w:pPr>
+        <w:tabs>
+          <w:tab w:val="num" w:pos="1800"/>
+        </w:tabs>
+        <w:ind w:left="1800" w:hanging="360"/>
+      </w:pPr>
+      <w:rPr>
+        <w:rFonts w:ascii="Symbol" w:hAnsi="Symbol" w:cs="Symbol" w:hint="default"/>
+      </w:rPr>
+    </w:lvl>
+    <w:lvl w:ilvl="4">
+      <w:start w:val="1"/>
+      <w:numFmt w:val="bullet"/>
+      <w:lvlText w:val="◦"/>
+      <w:lvlJc w:val="left"/>
+      <w:pPr>
+        <w:tabs>
+          <w:tab w:val="num" w:pos="2160"/>
+        </w:tabs>
+        <w:ind w:left="2160" w:hanging="360"/>
+      </w:pPr>
+      <w:rPr>
+        <w:rFonts w:ascii="OpenSymbol" w:hAnsi="OpenSymbol" w:cs="OpenSymbol" w:hint="default"/>
+      </w:rPr>
+    </w:lvl>
+    <w:lvl w:ilvl="5">
+      <w:start w:val="1"/>
+      <w:numFmt w:val="bullet"/>
+      <w:lvlText w:val="▪"/>
+      <w:lvlJc w:val="left"/>
+      <w:pPr>
+        <w:tabs>
+          <w:tab w:val="num" w:pos="2520"/>
+        </w:tabs>
+        <w:ind w:left="2520" w:hanging="360"/>
+      </w:pPr>
+      <w:rPr>
+        <w:rFonts w:ascii="OpenSymbol" w:hAnsi="OpenSymbol" w:cs="OpenSymbol" w:hint="default"/>
+      </w:rPr>
+    </w:lvl>
+    <w:lvl w:ilvl="6">
+      <w:start w:val="1"/>
+      <w:numFmt w:val="bullet"/>
+      <w:lvlText w:val=""/>
+      <w:lvlJc w:val="left"/>
+      <w:pPr>
+        <w:tabs>
+          <w:tab w:val="num" w:pos="2880"/>
+        </w:tabs>
+        <w:ind w:left="2880" w:hanging="360"/>
+      </w:pPr>
+      <w:rPr>
+        <w:rFonts w:ascii="Symbol" w:hAnsi="Symbol" w:cs="Symbol" w:hint="default"/>
+      </w:rPr>
+    </w:lvl>
+    <w:lvl w:ilvl="7">
+      <w:start w:val="1"/>
+      <w:numFmt w:val="bullet"/>
+      <w:lvlText w:val="◦"/>
+      <w:lvlJc w:val="left"/>
+      <w:pPr>
+        <w:tabs>
+          <w:tab w:val="num" w:pos="3240"/>
+        </w:tabs>
+        <w:ind w:left="3240" w:hanging="360"/>
+      </w:pPr>
+      <w:rPr>
+        <w:rFonts w:ascii="OpenSymbol" w:hAnsi="OpenSymbol" w:cs="OpenSymbol" w:hint="default"/>
+      </w:rPr>
+    </w:lvl>
+    <w:lvl w:ilvl="8">
+      <w:start w:val="1"/>
+      <w:numFmt w:val="bullet"/>
+      <w:lvlText w:val="▪"/>
+      <w:lvlJc w:val="left"/>
+      <w:pPr>
+        <w:tabs>
+          <w:tab w:val="num" w:pos="3600"/>
+        </w:tabs>
+        <w:ind w:left="3600" w:hanging="360"/>
+      </w:pPr>
+      <w:rPr>
+        <w:rFonts w:ascii="OpenSymbol" w:hAnsi="OpenSymbol" w:cs="OpenSymbol" w:hint="default"/>
+      </w:rPr>
+    </w:lvl>
+  </w:abstractNum>
+  <w:abstractNum w:abstractNumId="12">
+    <w:lvl w:ilvl="0">
+      <w:start w:val="1"/>
+      <w:numFmt w:val="bullet"/>
+      <w:lvlText w:val=""/>
+      <w:lvlJc w:val="left"/>
+      <w:pPr>
+        <w:tabs>
+          <w:tab w:val="num" w:pos="720"/>
+        </w:tabs>
+        <w:ind w:left="720" w:hanging="360"/>
+      </w:pPr>
+      <w:rPr>
+        <w:rFonts w:ascii="Symbol" w:hAnsi="Symbol" w:cs="Symbol" w:hint="default"/>
+      </w:rPr>
+    </w:lvl>
+    <w:lvl w:ilvl="1">
+      <w:start w:val="1"/>
+      <w:numFmt w:val="bullet"/>
+      <w:lvlText w:val="◦"/>
+      <w:lvlJc w:val="left"/>
+      <w:pPr>
+        <w:tabs>
+          <w:tab w:val="num" w:pos="1080"/>
+        </w:tabs>
+        <w:ind w:left="1080" w:hanging="360"/>
+      </w:pPr>
+      <w:rPr>
+        <w:rFonts w:ascii="OpenSymbol" w:hAnsi="OpenSymbol" w:cs="OpenSymbol" w:hint="default"/>
+      </w:rPr>
+    </w:lvl>
+    <w:lvl w:ilvl="2">
+      <w:start w:val="1"/>
+      <w:numFmt w:val="bullet"/>
+      <w:lvlText w:val="▪"/>
+      <w:lvlJc w:val="left"/>
+      <w:pPr>
+        <w:tabs>
+          <w:tab w:val="num" w:pos="1440"/>
+        </w:tabs>
+        <w:ind w:left="1440" w:hanging="360"/>
+      </w:pPr>
+      <w:rPr>
+        <w:rFonts w:ascii="OpenSymbol" w:hAnsi="OpenSymbol" w:cs="OpenSymbol" w:hint="default"/>
+      </w:rPr>
+    </w:lvl>
+    <w:lvl w:ilvl="3">
+      <w:start w:val="1"/>
+      <w:numFmt w:val="bullet"/>
+      <w:lvlText w:val=""/>
+      <w:lvlJc w:val="left"/>
+      <w:pPr>
+        <w:tabs>
+          <w:tab w:val="num" w:pos="1800"/>
+        </w:tabs>
+        <w:ind w:left="1800" w:hanging="360"/>
+      </w:pPr>
+      <w:rPr>
+        <w:rFonts w:ascii="Symbol" w:hAnsi="Symbol" w:cs="Symbol" w:hint="default"/>
+      </w:rPr>
+    </w:lvl>
+    <w:lvl w:ilvl="4">
+      <w:start w:val="1"/>
+      <w:numFmt w:val="bullet"/>
+      <w:lvlText w:val="◦"/>
+      <w:lvlJc w:val="left"/>
+      <w:pPr>
+        <w:tabs>
+          <w:tab w:val="num" w:pos="2160"/>
+        </w:tabs>
+        <w:ind w:left="2160" w:hanging="360"/>
+      </w:pPr>
+      <w:rPr>
+        <w:rFonts w:ascii="OpenSymbol" w:hAnsi="OpenSymbol" w:cs="OpenSymbol" w:hint="default"/>
+      </w:rPr>
+    </w:lvl>
+    <w:lvl w:ilvl="5">
+      <w:start w:val="1"/>
+      <w:numFmt w:val="bullet"/>
+      <w:lvlText w:val="▪"/>
+      <w:lvlJc w:val="left"/>
+      <w:pPr>
+        <w:tabs>
+          <w:tab w:val="num" w:pos="2520"/>
+        </w:tabs>
+        <w:ind w:left="2520" w:hanging="360"/>
+      </w:pPr>
+      <w:rPr>
+        <w:rFonts w:ascii="OpenSymbol" w:hAnsi="OpenSymbol" w:cs="OpenSymbol" w:hint="default"/>
+      </w:rPr>
+    </w:lvl>
+    <w:lvl w:ilvl="6">
+      <w:start w:val="1"/>
+      <w:numFmt w:val="bullet"/>
+      <w:lvlText w:val=""/>
+      <w:lvlJc w:val="left"/>
+      <w:pPr>
+        <w:tabs>
+          <w:tab w:val="num" w:pos="2880"/>
+        </w:tabs>
+        <w:ind w:left="2880" w:hanging="360"/>
+      </w:pPr>
+      <w:rPr>
+        <w:rFonts w:ascii="Symbol" w:hAnsi="Symbol" w:cs="Symbol" w:hint="default"/>
+      </w:rPr>
+    </w:lvl>
+    <w:lvl w:ilvl="7">
+      <w:start w:val="1"/>
+      <w:numFmt w:val="bullet"/>
+      <w:lvlText w:val="◦"/>
+      <w:lvlJc w:val="left"/>
+      <w:pPr>
+        <w:tabs>
+          <w:tab w:val="num" w:pos="3240"/>
+        </w:tabs>
+        <w:ind w:left="3240" w:hanging="360"/>
+      </w:pPr>
+      <w:rPr>
+        <w:rFonts w:ascii="OpenSymbol" w:hAnsi="OpenSymbol" w:cs="OpenSymbol" w:hint="default"/>
+      </w:rPr>
+    </w:lvl>
+    <w:lvl w:ilvl="8">
+      <w:start w:val="1"/>
+      <w:numFmt w:val="bullet"/>
+      <w:lvlText w:val="▪"/>
+      <w:lvlJc w:val="left"/>
+      <w:pPr>
+        <w:tabs>
+          <w:tab w:val="num" w:pos="3600"/>
+        </w:tabs>
+        <w:ind w:left="3600" w:hanging="360"/>
+      </w:pPr>
+      <w:rPr>
+        <w:rFonts w:ascii="OpenSymbol" w:hAnsi="OpenSymbol" w:cs="OpenSymbol" w:hint="default"/>
+      </w:rPr>
+    </w:lvl>
+  </w:abstractNum>
+  <w:abstractNum w:abstractNumId="13">
+    <w:lvl w:ilvl="0">
+      <w:start w:val="1"/>
+      <w:numFmt w:val="bullet"/>
+      <w:lvlText w:val=""/>
+      <w:lvlJc w:val="left"/>
+      <w:pPr>
+        <w:tabs>
+          <w:tab w:val="num" w:pos="720"/>
+        </w:tabs>
+        <w:ind w:left="720" w:hanging="360"/>
+      </w:pPr>
+      <w:rPr>
+        <w:rFonts w:ascii="Symbol" w:hAnsi="Symbol" w:cs="Symbol" w:hint="default"/>
+      </w:rPr>
+    </w:lvl>
+    <w:lvl w:ilvl="1">
+      <w:start w:val="1"/>
+      <w:numFmt w:val="bullet"/>
+      <w:lvlText w:val="◦"/>
+      <w:lvlJc w:val="left"/>
+      <w:pPr>
+        <w:tabs>
+          <w:tab w:val="num" w:pos="1080"/>
+        </w:tabs>
+        <w:ind w:left="1080" w:hanging="360"/>
+      </w:pPr>
+      <w:rPr>
+        <w:rFonts w:ascii="OpenSymbol" w:hAnsi="OpenSymbol" w:cs="OpenSymbol" w:hint="default"/>
+      </w:rPr>
+    </w:lvl>
+    <w:lvl w:ilvl="2">
+      <w:start w:val="1"/>
+      <w:numFmt w:val="bullet"/>
+      <w:lvlText w:val="▪"/>
+      <w:lvlJc w:val="left"/>
+      <w:pPr>
+        <w:tabs>
+          <w:tab w:val="num" w:pos="1440"/>
+        </w:tabs>
+        <w:ind w:left="1440" w:hanging="360"/>
+      </w:pPr>
+      <w:rPr>
+        <w:rFonts w:ascii="OpenSymbol" w:hAnsi="OpenSymbol" w:cs="OpenSymbol" w:hint="default"/>
+      </w:rPr>
+    </w:lvl>
+    <w:lvl w:ilvl="3">
+      <w:start w:val="1"/>
+      <w:numFmt w:val="bullet"/>
+      <w:lvlText w:val=""/>
+      <w:lvlJc w:val="left"/>
+      <w:pPr>
+        <w:tabs>
+          <w:tab w:val="num" w:pos="1800"/>
+        </w:tabs>
+        <w:ind w:left="1800" w:hanging="360"/>
+      </w:pPr>
+      <w:rPr>
+        <w:rFonts w:ascii="Symbol" w:hAnsi="Symbol" w:cs="Symbol" w:hint="default"/>
+      </w:rPr>
+    </w:lvl>
+    <w:lvl w:ilvl="4">
+      <w:start w:val="1"/>
+      <w:numFmt w:val="bullet"/>
+      <w:lvlText w:val="◦"/>
+      <w:lvlJc w:val="left"/>
+      <w:pPr>
+        <w:tabs>
+          <w:tab w:val="num" w:pos="2160"/>
+        </w:tabs>
+        <w:ind w:left="2160" w:hanging="360"/>
+      </w:pPr>
+      <w:rPr>
+        <w:rFonts w:ascii="OpenSymbol" w:hAnsi="OpenSymbol" w:cs="OpenSymbol" w:hint="default"/>
+      </w:rPr>
+    </w:lvl>
+    <w:lvl w:ilvl="5">
+      <w:start w:val="1"/>
+      <w:numFmt w:val="bullet"/>
+      <w:lvlText w:val="▪"/>
+      <w:lvlJc w:val="left"/>
+      <w:pPr>
+        <w:tabs>
+          <w:tab w:val="num" w:pos="2520"/>
+        </w:tabs>
+        <w:ind w:left="2520" w:hanging="360"/>
+      </w:pPr>
+      <w:rPr>
+        <w:rFonts w:ascii="OpenSymbol" w:hAnsi="OpenSymbol" w:cs="OpenSymbol" w:hint="default"/>
+      </w:rPr>
+    </w:lvl>
+    <w:lvl w:ilvl="6">
+      <w:start w:val="1"/>
+      <w:numFmt w:val="bullet"/>
+      <w:lvlText w:val=""/>
+      <w:lvlJc w:val="left"/>
+      <w:pPr>
+        <w:tabs>
+          <w:tab w:val="num" w:pos="2880"/>
+        </w:tabs>
+        <w:ind w:left="2880" w:hanging="360"/>
+      </w:pPr>
+      <w:rPr>
+        <w:rFonts w:ascii="Symbol" w:hAnsi="Symbol" w:cs="Symbol" w:hint="default"/>
+      </w:rPr>
+    </w:lvl>
+    <w:lvl w:ilvl="7">
+      <w:start w:val="1"/>
+      <w:numFmt w:val="bullet"/>
+      <w:lvlText w:val="◦"/>
+      <w:lvlJc w:val="left"/>
+      <w:pPr>
+        <w:tabs>
+          <w:tab w:val="num" w:pos="3240"/>
+        </w:tabs>
+        <w:ind w:left="3240" w:hanging="360"/>
+      </w:pPr>
+      <w:rPr>
+        <w:rFonts w:ascii="OpenSymbol" w:hAnsi="OpenSymbol" w:cs="OpenSymbol" w:hint="default"/>
+      </w:rPr>
+    </w:lvl>
+    <w:lvl w:ilvl="8">
+      <w:start w:val="1"/>
+      <w:numFmt w:val="bullet"/>
+      <w:lvlText w:val="▪"/>
+      <w:lvlJc w:val="left"/>
+      <w:pPr>
+        <w:tabs>
+          <w:tab w:val="num" w:pos="3600"/>
+        </w:tabs>
+        <w:ind w:left="3600" w:hanging="360"/>
+      </w:pPr>
+      <w:rPr>
+        <w:rFonts w:ascii="OpenSymbol" w:hAnsi="OpenSymbol" w:cs="OpenSymbol" w:hint="default"/>
+      </w:rPr>
+    </w:lvl>
+  </w:abstractNum>
+  <w:abstractNum w:abstractNumId="14">
+    <w:lvl w:ilvl="0">
+      <w:start w:val="1"/>
+      <w:numFmt w:val="bullet"/>
+      <w:lvlText w:val=""/>
+      <w:lvlJc w:val="left"/>
+      <w:pPr>
+        <w:tabs>
+          <w:tab w:val="num" w:pos="720"/>
+        </w:tabs>
+        <w:ind w:left="720" w:hanging="360"/>
+      </w:pPr>
+      <w:rPr>
+        <w:rFonts w:ascii="Symbol" w:hAnsi="Symbol" w:cs="Symbol" w:hint="default"/>
+      </w:rPr>
+    </w:lvl>
+    <w:lvl w:ilvl="1">
+      <w:start w:val="1"/>
+      <w:numFmt w:val="bullet"/>
+      <w:lvlText w:val="◦"/>
+      <w:lvlJc w:val="left"/>
+      <w:pPr>
+        <w:tabs>
+          <w:tab w:val="num" w:pos="1080"/>
+        </w:tabs>
+        <w:ind w:left="1080" w:hanging="360"/>
+      </w:pPr>
+      <w:rPr>
+        <w:rFonts w:ascii="OpenSymbol" w:hAnsi="OpenSymbol" w:cs="OpenSymbol" w:hint="default"/>
+      </w:rPr>
+    </w:lvl>
+    <w:lvl w:ilvl="2">
+      <w:start w:val="1"/>
+      <w:numFmt w:val="bullet"/>
+      <w:lvlText w:val="▪"/>
+      <w:lvlJc w:val="left"/>
+      <w:pPr>
+        <w:tabs>
+          <w:tab w:val="num" w:pos="1440"/>
+        </w:tabs>
+        <w:ind w:left="1440" w:hanging="360"/>
+      </w:pPr>
+      <w:rPr>
+        <w:rFonts w:ascii="OpenSymbol" w:hAnsi="OpenSymbol" w:cs="OpenSymbol" w:hint="default"/>
+      </w:rPr>
+    </w:lvl>
+    <w:lvl w:ilvl="3">
+      <w:start w:val="1"/>
+      <w:numFmt w:val="bullet"/>
+      <w:lvlText w:val=""/>
+      <w:lvlJc w:val="left"/>
+      <w:pPr>
+        <w:tabs>
+          <w:tab w:val="num" w:pos="1800"/>
+        </w:tabs>
+        <w:ind w:left="1800" w:hanging="360"/>
+      </w:pPr>
+      <w:rPr>
+        <w:rFonts w:ascii="Symbol" w:hAnsi="Symbol" w:cs="Symbol" w:hint="default"/>
+      </w:rPr>
+    </w:lvl>
+    <w:lvl w:ilvl="4">
+      <w:start w:val="1"/>
+      <w:numFmt w:val="bullet"/>
+      <w:lvlText w:val="◦"/>
+      <w:lvlJc w:val="left"/>
+      <w:pPr>
+        <w:tabs>
+          <w:tab w:val="num" w:pos="2160"/>
+        </w:tabs>
+        <w:ind w:left="2160" w:hanging="360"/>
+      </w:pPr>
+      <w:rPr>
+        <w:rFonts w:ascii="OpenSymbol" w:hAnsi="OpenSymbol" w:cs="OpenSymbol" w:hint="default"/>
+      </w:rPr>
+    </w:lvl>
+    <w:lvl w:ilvl="5">
+      <w:start w:val="1"/>
+      <w:numFmt w:val="bullet"/>
+      <w:lvlText w:val="▪"/>
+      <w:lvlJc w:val="left"/>
+      <w:pPr>
+        <w:tabs>
+          <w:tab w:val="num" w:pos="2520"/>
+        </w:tabs>
+        <w:ind w:left="2520" w:hanging="360"/>
+      </w:pPr>
+      <w:rPr>
+        <w:rFonts w:ascii="OpenSymbol" w:hAnsi="OpenSymbol" w:cs="OpenSymbol" w:hint="default"/>
+      </w:rPr>
+    </w:lvl>
+    <w:lvl w:ilvl="6">
+      <w:start w:val="1"/>
+      <w:numFmt w:val="bullet"/>
+      <w:lvlText w:val=""/>
+      <w:lvlJc w:val="left"/>
+      <w:pPr>
+        <w:tabs>
+          <w:tab w:val="num" w:pos="2880"/>
+        </w:tabs>
+        <w:ind w:left="2880" w:hanging="360"/>
+      </w:pPr>
+      <w:rPr>
+        <w:rFonts w:ascii="Symbol" w:hAnsi="Symbol" w:cs="Symbol" w:hint="default"/>
+      </w:rPr>
+    </w:lvl>
+    <w:lvl w:ilvl="7">
+      <w:start w:val="1"/>
+      <w:numFmt w:val="bullet"/>
+      <w:lvlText w:val="◦"/>
+      <w:lvlJc w:val="left"/>
+      <w:pPr>
+        <w:tabs>
+          <w:tab w:val="num" w:pos="3240"/>
+        </w:tabs>
+        <w:ind w:left="3240" w:hanging="360"/>
+      </w:pPr>
+      <w:rPr>
+        <w:rFonts w:ascii="OpenSymbol" w:hAnsi="OpenSymbol" w:cs="OpenSymbol" w:hint="default"/>
+      </w:rPr>
+    </w:lvl>
+    <w:lvl w:ilvl="8">
+      <w:start w:val="1"/>
+      <w:numFmt w:val="bullet"/>
+      <w:lvlText w:val="▪"/>
+      <w:lvlJc w:val="left"/>
+      <w:pPr>
+        <w:tabs>
+          <w:tab w:val="num" w:pos="3600"/>
+        </w:tabs>
+        <w:ind w:left="3600" w:hanging="360"/>
+      </w:pPr>
+      <w:rPr>
+        <w:rFonts w:ascii="OpenSymbol" w:hAnsi="OpenSymbol" w:cs="OpenSymbol" w:hint="default"/>
+      </w:rPr>
+    </w:lvl>
+  </w:abstractNum>
+  <w:abstractNum w:abstractNumId="15">
+    <w:lvl w:ilvl="0">
+      <w:start w:val="1"/>
+      <w:numFmt w:val="bullet"/>
+      <w:lvlText w:val=""/>
+      <w:lvlJc w:val="left"/>
+      <w:pPr>
+        <w:tabs>
+          <w:tab w:val="num" w:pos="720"/>
+        </w:tabs>
+        <w:ind w:left="720" w:hanging="360"/>
+      </w:pPr>
+      <w:rPr>
+        <w:rFonts w:ascii="Symbol" w:hAnsi="Symbol" w:cs="Symbol" w:hint="default"/>
+      </w:rPr>
+    </w:lvl>
+    <w:lvl w:ilvl="1">
+      <w:start w:val="1"/>
+      <w:numFmt w:val="bullet"/>
+      <w:lvlText w:val="◦"/>
+      <w:lvlJc w:val="left"/>
+      <w:pPr>
+        <w:tabs>
+          <w:tab w:val="num" w:pos="1080"/>
+        </w:tabs>
+        <w:ind w:left="1080" w:hanging="360"/>
+      </w:pPr>
+      <w:rPr>
+        <w:rFonts w:ascii="OpenSymbol" w:hAnsi="OpenSymbol" w:cs="OpenSymbol" w:hint="default"/>
+      </w:rPr>
+    </w:lvl>
+    <w:lvl w:ilvl="2">
+      <w:start w:val="1"/>
+      <w:numFmt w:val="bullet"/>
+      <w:lvlText w:val="▪"/>
+      <w:lvlJc w:val="left"/>
+      <w:pPr>
+        <w:tabs>
+          <w:tab w:val="num" w:pos="1440"/>
+        </w:tabs>
+        <w:ind w:left="1440" w:hanging="360"/>
+      </w:pPr>
+      <w:rPr>
+        <w:rFonts w:ascii="OpenSymbol" w:hAnsi="OpenSymbol" w:cs="OpenSymbol" w:hint="default"/>
+      </w:rPr>
+    </w:lvl>
+    <w:lvl w:ilvl="3">
+      <w:start w:val="1"/>
+      <w:numFmt w:val="bullet"/>
+      <w:lvlText w:val=""/>
+      <w:lvlJc w:val="left"/>
+      <w:pPr>
+        <w:tabs>
+          <w:tab w:val="num" w:pos="1800"/>
+        </w:tabs>
+        <w:ind w:left="1800" w:hanging="360"/>
+      </w:pPr>
+      <w:rPr>
+        <w:rFonts w:ascii="Symbol" w:hAnsi="Symbol" w:cs="Symbol" w:hint="default"/>
+      </w:rPr>
+    </w:lvl>
+    <w:lvl w:ilvl="4">
+      <w:start w:val="1"/>
+      <w:numFmt w:val="bullet"/>
+      <w:lvlText w:val="◦"/>
+      <w:lvlJc w:val="left"/>
+      <w:pPr>
+        <w:tabs>
+          <w:tab w:val="num" w:pos="2160"/>
+        </w:tabs>
+        <w:ind w:left="2160" w:hanging="360"/>
+      </w:pPr>
+      <w:rPr>
+        <w:rFonts w:ascii="OpenSymbol" w:hAnsi="OpenSymbol" w:cs="OpenSymbol" w:hint="default"/>
+      </w:rPr>
+    </w:lvl>
+    <w:lvl w:ilvl="5">
+      <w:start w:val="1"/>
+      <w:numFmt w:val="bullet"/>
+      <w:lvlText w:val="▪"/>
+      <w:lvlJc w:val="left"/>
+      <w:pPr>
+        <w:tabs>
+          <w:tab w:val="num" w:pos="2520"/>
+        </w:tabs>
+        <w:ind w:left="2520" w:hanging="360"/>
+      </w:pPr>
+      <w:rPr>
+        <w:rFonts w:ascii="OpenSymbol" w:hAnsi="OpenSymbol" w:cs="OpenSymbol" w:hint="default"/>
+      </w:rPr>
+    </w:lvl>
+    <w:lvl w:ilvl="6">
+      <w:start w:val="1"/>
+      <w:numFmt w:val="bullet"/>
+      <w:lvlText w:val=""/>
+      <w:lvlJc w:val="left"/>
+      <w:pPr>
+        <w:tabs>
+          <w:tab w:val="num" w:pos="2880"/>
+        </w:tabs>
+        <w:ind w:left="2880" w:hanging="360"/>
+      </w:pPr>
+      <w:rPr>
+        <w:rFonts w:ascii="Symbol" w:hAnsi="Symbol" w:cs="Symbol" w:hint="default"/>
+      </w:rPr>
+    </w:lvl>
+    <w:lvl w:ilvl="7">
+      <w:start w:val="1"/>
+      <w:numFmt w:val="bullet"/>
+      <w:lvlText w:val="◦"/>
+      <w:lvlJc w:val="left"/>
+      <w:pPr>
+        <w:tabs>
+          <w:tab w:val="num" w:pos="3240"/>
+        </w:tabs>
+        <w:ind w:left="3240" w:hanging="360"/>
+      </w:pPr>
+      <w:rPr>
+        <w:rFonts w:ascii="OpenSymbol" w:hAnsi="OpenSymbol" w:cs="OpenSymbol" w:hint="default"/>
+      </w:rPr>
+    </w:lvl>
+    <w:lvl w:ilvl="8">
+      <w:start w:val="1"/>
+      <w:numFmt w:val="bullet"/>
+      <w:lvlText w:val="▪"/>
+      <w:lvlJc w:val="left"/>
+      <w:pPr>
+        <w:tabs>
+          <w:tab w:val="num" w:pos="3600"/>
+        </w:tabs>
+        <w:ind w:left="3600" w:hanging="360"/>
+      </w:pPr>
+      <w:rPr>
+        <w:rFonts w:ascii="OpenSymbol" w:hAnsi="OpenSymbol" w:cs="OpenSymbol" w:hint="default"/>
+      </w:rPr>
+    </w:lvl>
+  </w:abstractNum>
+  <w:abstractNum w:abstractNumId="16">
+    <w:lvl w:ilvl="0">
+      <w:start w:val="1"/>
+      <w:numFmt w:val="bullet"/>
+      <w:lvlText w:val=""/>
+      <w:lvlJc w:val="left"/>
+      <w:pPr>
+        <w:tabs>
+          <w:tab w:val="num" w:pos="720"/>
+        </w:tabs>
+        <w:ind w:left="720" w:hanging="360"/>
+      </w:pPr>
+      <w:rPr>
+        <w:rFonts w:ascii="Symbol" w:hAnsi="Symbol" w:cs="Symbol" w:hint="default"/>
+      </w:rPr>
+    </w:lvl>
+    <w:lvl w:ilvl="1">
+      <w:start w:val="1"/>
+      <w:numFmt w:val="bullet"/>
+      <w:lvlText w:val="◦"/>
+      <w:lvlJc w:val="left"/>
+      <w:pPr>
+        <w:tabs>
+          <w:tab w:val="num" w:pos="1080"/>
+        </w:tabs>
+        <w:ind w:left="1080" w:hanging="360"/>
+      </w:pPr>
+      <w:rPr>
+        <w:rFonts w:ascii="OpenSymbol" w:hAnsi="OpenSymbol" w:cs="OpenSymbol" w:hint="default"/>
+      </w:rPr>
+    </w:lvl>
+    <w:lvl w:ilvl="2">
+      <w:start w:val="1"/>
+      <w:numFmt w:val="bullet"/>
+      <w:lvlText w:val="▪"/>
+      <w:lvlJc w:val="left"/>
+      <w:pPr>
+        <w:tabs>
+          <w:tab w:val="num" w:pos="1440"/>
+        </w:tabs>
+        <w:ind w:left="1440" w:hanging="360"/>
+      </w:pPr>
+      <w:rPr>
+        <w:rFonts w:ascii="OpenSymbol" w:hAnsi="OpenSymbol" w:cs="OpenSymbol" w:hint="default"/>
+      </w:rPr>
+    </w:lvl>
+    <w:lvl w:ilvl="3">
+      <w:start w:val="1"/>
+      <w:numFmt w:val="bullet"/>
+      <w:lvlText w:val=""/>
+      <w:lvlJc w:val="left"/>
+      <w:pPr>
+        <w:tabs>
+          <w:tab w:val="num" w:pos="1800"/>
+        </w:tabs>
+        <w:ind w:left="1800" w:hanging="360"/>
+      </w:pPr>
+      <w:rPr>
+        <w:rFonts w:ascii="Symbol" w:hAnsi="Symbol" w:cs="Symbol" w:hint="default"/>
+      </w:rPr>
+    </w:lvl>
+    <w:lvl w:ilvl="4">
+      <w:start w:val="1"/>
+      <w:numFmt w:val="bullet"/>
+      <w:lvlText w:val="◦"/>
+      <w:lvlJc w:val="left"/>
+      <w:pPr>
+        <w:tabs>
+          <w:tab w:val="num" w:pos="2160"/>
+        </w:tabs>
+        <w:ind w:left="2160" w:hanging="360"/>
+      </w:pPr>
+      <w:rPr>
+        <w:rFonts w:ascii="OpenSymbol" w:hAnsi="OpenSymbol" w:cs="OpenSymbol" w:hint="default"/>
+      </w:rPr>
+    </w:lvl>
+    <w:lvl w:ilvl="5">
+      <w:start w:val="1"/>
+      <w:numFmt w:val="bullet"/>
+      <w:lvlText w:val="▪"/>
+      <w:lvlJc w:val="left"/>
+      <w:pPr>
+        <w:tabs>
+          <w:tab w:val="num" w:pos="2520"/>
+        </w:tabs>
+        <w:ind w:left="2520" w:hanging="360"/>
+      </w:pPr>
+      <w:rPr>
+        <w:rFonts w:ascii="OpenSymbol" w:hAnsi="OpenSymbol" w:cs="OpenSymbol" w:hint="default"/>
+      </w:rPr>
+    </w:lvl>
+    <w:lvl w:ilvl="6">
+      <w:start w:val="1"/>
+      <w:numFmt w:val="bullet"/>
+      <w:lvlText w:val=""/>
+      <w:lvlJc w:val="left"/>
+      <w:pPr>
+        <w:tabs>
+          <w:tab w:val="num" w:pos="2880"/>
+        </w:tabs>
+        <w:ind w:left="2880" w:hanging="360"/>
+      </w:pPr>
+      <w:rPr>
+        <w:rFonts w:ascii="Symbol" w:hAnsi="Symbol" w:cs="Symbol" w:hint="default"/>
+      </w:rPr>
+    </w:lvl>
+    <w:lvl w:ilvl="7">
+      <w:start w:val="1"/>
+      <w:numFmt w:val="bullet"/>
+      <w:lvlText w:val="◦"/>
+      <w:lvlJc w:val="left"/>
+      <w:pPr>
+        <w:tabs>
+          <w:tab w:val="num" w:pos="3240"/>
+        </w:tabs>
+        <w:ind w:left="3240" w:hanging="360"/>
+      </w:pPr>
+      <w:rPr>
+        <w:rFonts w:ascii="OpenSymbol" w:hAnsi="OpenSymbol" w:cs="OpenSymbol" w:hint="default"/>
+      </w:rPr>
+    </w:lvl>
+    <w:lvl w:ilvl="8">
+      <w:start w:val="1"/>
+      <w:numFmt w:val="bullet"/>
+      <w:lvlText w:val="▪"/>
+      <w:lvlJc w:val="left"/>
+      <w:pPr>
+        <w:tabs>
+          <w:tab w:val="num" w:pos="3600"/>
+        </w:tabs>
+        <w:ind w:left="3600" w:hanging="360"/>
+      </w:pPr>
+      <w:rPr>
+        <w:rFonts w:ascii="OpenSymbol" w:hAnsi="OpenSymbol" w:cs="OpenSymbol" w:hint="default"/>
+      </w:rPr>
+    </w:lvl>
+  </w:abstractNum>
+  <w:abstractNum w:abstractNumId="17">
     <w:lvl w:ilvl="0">
       <w:start w:val="1"/>
       <w:numFmt w:val="none"/>
@@ -3695,6 +7200,36 @@
   </w:num>
   <w:num w:numId="7">
     <w:abstractNumId w:val="7"/>
+  </w:num>
+  <w:num w:numId="8">
+    <w:abstractNumId w:val="8"/>
+  </w:num>
+  <w:num w:numId="9">
+    <w:abstractNumId w:val="9"/>
+  </w:num>
+  <w:num w:numId="10">
+    <w:abstractNumId w:val="10"/>
+  </w:num>
+  <w:num w:numId="11">
+    <w:abstractNumId w:val="11"/>
+  </w:num>
+  <w:num w:numId="12">
+    <w:abstractNumId w:val="12"/>
+  </w:num>
+  <w:num w:numId="13">
+    <w:abstractNumId w:val="13"/>
+  </w:num>
+  <w:num w:numId="14">
+    <w:abstractNumId w:val="14"/>
+  </w:num>
+  <w:num w:numId="15">
+    <w:abstractNumId w:val="15"/>
+  </w:num>
+  <w:num w:numId="16">
+    <w:abstractNumId w:val="16"/>
+  </w:num>
+  <w:num w:numId="17">
+    <w:abstractNumId w:val="17"/>
   </w:num>
 </w:numbering>
 </file>
@@ -4201,6 +7736,13 @@
       <w:bCs/>
     </w:rPr>
   </w:style>
+  <w:style w:type="character" w:styleId="Bullets">
+    <w:name w:val="Bullets"/>
+    <w:qFormat/>
+    <w:rPr>
+      <w:rFonts w:ascii="OpenSymbol" w:hAnsi="OpenSymbol" w:eastAsia="OpenSymbol" w:cs="OpenSymbol"/>
+    </w:rPr>
+  </w:style>
   <w:style w:type="paragraph" w:styleId="Heading">
     <w:name w:val="Heading"/>
     <w:basedOn w:val="Normal"/>
@@ -4325,6 +7867,19 @@
     <w:rPr>
       <w:sz w:val="12"/>
       <w:szCs w:val="12"/>
+    </w:rPr>
+  </w:style>
+  <w:style w:type="paragraph" w:styleId="PreformattedText">
+    <w:name w:val="Preformatted Text"/>
+    <w:basedOn w:val="Normal"/>
+    <w:qFormat/>
+    <w:pPr>
+      <w:spacing w:before="0" w:after="0"/>
+    </w:pPr>
+    <w:rPr>
+      <w:rFonts w:ascii="Liberation Mono" w:hAnsi="Liberation Mono" w:eastAsia="Liberation Mono" w:cs="Liberation Mono"/>
+      <w:sz w:val="20"/>
+      <w:szCs w:val="20"/>
     </w:rPr>
   </w:style>
   <w:style w:type="numbering" w:styleId="NoList" w:default="1">

</xml_diff>